<commit_message>
Add sections to chapter 2 and update the last section
</commit_message>
<xml_diff>
--- a/Report/draft.docx
+++ b/Report/draft.docx
@@ -1,6 +1,6 @@
 
 <file path=word/document.xml><?xml version="1.0" encoding="utf-8"?>
-<w:document xmlns:wpc="http://schemas.microsoft.com/office/word/2010/wordprocessingCanvas" xmlns:cx="http://schemas.microsoft.com/office/drawing/2014/chartex" xmlns:cx1="http://schemas.microsoft.com/office/drawing/2015/9/8/chartex" xmlns:cx2="http://schemas.microsoft.com/office/drawing/2015/10/21/chartex" xmlns:cx3="http://schemas.microsoft.com/office/drawing/2016/5/9/chartex" xmlns:cx4="http://schemas.microsoft.com/office/drawing/2016/5/10/chartex" xmlns:cx5="http://schemas.microsoft.com/office/drawing/2016/5/11/chartex" xmlns:cx6="http://schemas.microsoft.com/office/drawing/2016/5/12/chartex" xmlns:cx7="http://schemas.microsoft.com/office/drawing/2016/5/13/chartex" xmlns:cx8="http://schemas.microsoft.com/office/drawing/2016/5/14/chartex" xmlns:mc="http://schemas.openxmlformats.org/markup-compatibility/2006" xmlns:aink="http://schemas.microsoft.com/office/drawing/2016/ink" xmlns:am3d="http://schemas.microsoft.com/office/drawing/2017/model3d" xmlns:o="urn:schemas-microsoft-com:office:office" xmlns:r="http://schemas.openxmlformats.org/officeDocument/2006/relationships" xmlns:m="http://schemas.openxmlformats.org/officeDocument/2006/math" xmlns:v="urn:schemas-microsoft-com:vml" xmlns:wp14="http://schemas.microsoft.com/office/word/2010/wordprocessingDrawing" xmlns:wp="http://schemas.openxmlformats.org/drawingml/2006/wordprocessingDrawing" xmlns:w10="urn:schemas-microsoft-com:office:word" xmlns:w="http://schemas.openxmlformats.org/wordprocessingml/2006/main" xmlns:w14="http://schemas.microsoft.com/office/word/2010/wordml" xmlns:w15="http://schemas.microsoft.com/office/word/2012/wordml" xmlns:w16cid="http://schemas.microsoft.com/office/word/2016/wordml/cid" xmlns:w16se="http://schemas.microsoft.com/office/word/2015/wordml/symex" xmlns:wpg="http://schemas.microsoft.com/office/word/2010/wordprocessingGroup" xmlns:wpi="http://schemas.microsoft.com/office/word/2010/wordprocessingInk" xmlns:wne="http://schemas.microsoft.com/office/word/2006/wordml" xmlns:wps="http://schemas.microsoft.com/office/word/2010/wordprocessingShape" mc:Ignorable="w14 w15 w16se w16cid wp14">
+<w:document xmlns:wpc="http://schemas.microsoft.com/office/word/2010/wordprocessingCanvas" xmlns:cx="http://schemas.microsoft.com/office/drawing/2014/chartex" xmlns:cx1="http://schemas.microsoft.com/office/drawing/2015/9/8/chartex" xmlns:cx2="http://schemas.microsoft.com/office/drawing/2015/10/21/chartex" xmlns:cx3="http://schemas.microsoft.com/office/drawing/2016/5/9/chartex" xmlns:cx4="http://schemas.microsoft.com/office/drawing/2016/5/10/chartex" xmlns:cx5="http://schemas.microsoft.com/office/drawing/2016/5/11/chartex" xmlns:cx6="http://schemas.microsoft.com/office/drawing/2016/5/12/chartex" xmlns:cx7="http://schemas.microsoft.com/office/drawing/2016/5/13/chartex" xmlns:cx8="http://schemas.microsoft.com/office/drawing/2016/5/14/chartex" xmlns:mc="http://schemas.openxmlformats.org/markup-compatibility/2006" xmlns:aink="http://schemas.microsoft.com/office/drawing/2016/ink" xmlns:am3d="http://schemas.microsoft.com/office/drawing/2017/model3d" xmlns:o="urn:schemas-microsoft-com:office:office" xmlns:oel="http://schemas.microsoft.com/office/2019/extlst" xmlns:r="http://schemas.openxmlformats.org/officeDocument/2006/relationships" xmlns:m="http://schemas.openxmlformats.org/officeDocument/2006/math" xmlns:v="urn:schemas-microsoft-com:vml" xmlns:wp14="http://schemas.microsoft.com/office/word/2010/wordprocessingDrawing" xmlns:wp="http://schemas.openxmlformats.org/drawingml/2006/wordprocessingDrawing" xmlns:w10="urn:schemas-microsoft-com:office:word" xmlns:w="http://schemas.openxmlformats.org/wordprocessingml/2006/main" xmlns:w14="http://schemas.microsoft.com/office/word/2010/wordml" xmlns:w15="http://schemas.microsoft.com/office/word/2012/wordml" xmlns:w16cex="http://schemas.microsoft.com/office/word/2018/wordml/cex" xmlns:w16cid="http://schemas.microsoft.com/office/word/2016/wordml/cid" xmlns:w16="http://schemas.microsoft.com/office/word/2018/wordml" xmlns:w16sdtdh="http://schemas.microsoft.com/office/word/2020/wordml/sdtdatahash" xmlns:w16se="http://schemas.microsoft.com/office/word/2015/wordml/symex" xmlns:wpg="http://schemas.microsoft.com/office/word/2010/wordprocessingGroup" xmlns:wpi="http://schemas.microsoft.com/office/word/2010/wordprocessingInk" xmlns:wne="http://schemas.microsoft.com/office/word/2006/wordml" xmlns:wps="http://schemas.microsoft.com/office/word/2010/wordprocessingShape" mc:Ignorable="w14 w15 w16se w16cid w16 w16cex w16sdtdh wp14">
   <w:body>
     <w:p>
       <w:pPr>
@@ -204,7 +204,23 @@
           <w:sz w:val="24"/>
           <w:szCs w:val="24"/>
         </w:rPr>
-        <w:t xml:space="preserve"> However, it can be said that this project’s output forms the base as well as the input of many anomaly (in the context of violations in the securities market) detection models at a later stage. \par</w:t>
+        <w:t xml:space="preserve"> However, it can be said that this project’s output forms the base as well as the input of many </w:t>
+      </w:r>
+      <w:r>
+        <w:rPr>
+          <w:rFonts w:ascii="Times New Roman" w:hAnsi="Times New Roman" w:cs="Times New Roman"/>
+          <w:sz w:val="24"/>
+          <w:szCs w:val="24"/>
+        </w:rPr>
+        <w:t>anomalies</w:t>
+      </w:r>
+      <w:r>
+        <w:rPr>
+          <w:rFonts w:ascii="Times New Roman" w:hAnsi="Times New Roman" w:cs="Times New Roman"/>
+          <w:sz w:val="24"/>
+          <w:szCs w:val="24"/>
+        </w:rPr>
+        <w:t xml:space="preserve"> (in the context of violations in the securities market) detection models at a later stage. \par</w:t>
       </w:r>
     </w:p>
     <w:p>
@@ -222,7 +238,23 @@
           <w:sz w:val="24"/>
           <w:szCs w:val="24"/>
         </w:rPr>
-        <w:t>This project goes a step ahead to ease as well as automate the job of SEBI officers from the surveillance department by deploying the same onto an MLOPs platform as well as by creating an equivalent free-running workflow in a virtual environment. \par</w:t>
+        <w:t xml:space="preserve">This project goes a step ahead to ease </w:t>
+      </w:r>
+      <w:r>
+        <w:rPr>
+          <w:rFonts w:ascii="Times New Roman" w:hAnsi="Times New Roman" w:cs="Times New Roman"/>
+          <w:sz w:val="24"/>
+          <w:szCs w:val="24"/>
+        </w:rPr>
+        <w:t>and automate the job of SEBI officers from the surveillance department by deploying the same onto an MLOPs platform and</w:t>
+      </w:r>
+      <w:r>
+        <w:rPr>
+          <w:rFonts w:ascii="Times New Roman" w:hAnsi="Times New Roman" w:cs="Times New Roman"/>
+          <w:sz w:val="24"/>
+          <w:szCs w:val="24"/>
+        </w:rPr>
+        <w:t xml:space="preserve"> creating an equivalent free-running workflow in a virtual environment. \par</w:t>
       </w:r>
     </w:p>
     <w:p>
@@ -323,18 +355,8 @@
           <w:sz w:val="24"/>
           <w:szCs w:val="24"/>
         </w:rPr>
-        <w:t>\</w:t>
-      </w:r>
-      <w:proofErr w:type="gramStart"/>
-      <w:r>
-        <w:rPr>
-          <w:rFonts w:ascii="Times New Roman" w:hAnsi="Times New Roman" w:cs="Times New Roman"/>
-          <w:sz w:val="24"/>
-          <w:szCs w:val="24"/>
-        </w:rPr>
-        <w:t>section{</w:t>
-      </w:r>
-      <w:proofErr w:type="gramEnd"/>
+        <w:t>\section{</w:t>
+      </w:r>
       <w:r>
         <w:rPr>
           <w:rFonts w:ascii="Times New Roman" w:hAnsi="Times New Roman" w:cs="Times New Roman"/>
@@ -400,25 +422,7 @@
           <w:sz w:val="24"/>
           <w:szCs w:val="24"/>
         </w:rPr>
-        <w:t>\</w:t>
-      </w:r>
-      <w:proofErr w:type="gramStart"/>
-      <w:r>
-        <w:rPr>
-          <w:rFonts w:ascii="Times New Roman" w:hAnsi="Times New Roman" w:cs="Times New Roman"/>
-          <w:sz w:val="24"/>
-          <w:szCs w:val="24"/>
-        </w:rPr>
-        <w:t>section{</w:t>
-      </w:r>
-      <w:proofErr w:type="gramEnd"/>
-      <w:r>
-        <w:rPr>
-          <w:rFonts w:ascii="Times New Roman" w:hAnsi="Times New Roman" w:cs="Times New Roman"/>
-          <w:sz w:val="24"/>
-          <w:szCs w:val="24"/>
-        </w:rPr>
-        <w:t>Problem statement}</w:t>
+        <w:t>\section{Problem statement}</w:t>
       </w:r>
     </w:p>
     <w:p>
@@ -491,25 +495,7 @@
           <w:szCs w:val="24"/>
         </w:rPr>
         <w:lastRenderedPageBreak/>
-        <w:t>\</w:t>
-      </w:r>
-      <w:proofErr w:type="gramStart"/>
-      <w:r>
-        <w:rPr>
-          <w:rFonts w:ascii="Times New Roman" w:hAnsi="Times New Roman" w:cs="Times New Roman"/>
-          <w:sz w:val="24"/>
-          <w:szCs w:val="24"/>
-        </w:rPr>
-        <w:t>section{</w:t>
-      </w:r>
-      <w:proofErr w:type="gramEnd"/>
-      <w:r>
-        <w:rPr>
-          <w:rFonts w:ascii="Times New Roman" w:hAnsi="Times New Roman" w:cs="Times New Roman"/>
-          <w:sz w:val="24"/>
-          <w:szCs w:val="24"/>
-        </w:rPr>
-        <w:t>Proposed solution}</w:t>
+        <w:t>\section{Proposed solution}</w:t>
       </w:r>
     </w:p>
     <w:p>
@@ -644,69 +630,33 @@
           <w:sz w:val="24"/>
           <w:szCs w:val="24"/>
         </w:rPr>
-        <w:t>\</w:t>
-      </w:r>
-      <w:proofErr w:type="gramStart"/>
-      <w:r>
-        <w:rPr>
-          <w:rFonts w:ascii="Times New Roman" w:hAnsi="Times New Roman" w:cs="Times New Roman"/>
-          <w:sz w:val="24"/>
-          <w:szCs w:val="24"/>
-        </w:rPr>
-        <w:t>section{</w:t>
-      </w:r>
-      <w:proofErr w:type="gramEnd"/>
-      <w:r>
-        <w:rPr>
-          <w:rFonts w:ascii="Times New Roman" w:hAnsi="Times New Roman" w:cs="Times New Roman"/>
-          <w:sz w:val="24"/>
-          <w:szCs w:val="24"/>
-        </w:rPr>
-        <w:t>Scope and report contents}</w:t>
-      </w:r>
-    </w:p>
-    <w:p>
-      <w:pPr>
-        <w:rPr>
-          <w:rFonts w:ascii="Times New Roman" w:hAnsi="Times New Roman" w:cs="Times New Roman"/>
-          <w:sz w:val="24"/>
-          <w:szCs w:val="24"/>
-        </w:rPr>
-      </w:pPr>
-    </w:p>
-    <w:p>
-      <w:pPr>
-        <w:rPr>
-          <w:rFonts w:ascii="Times New Roman" w:hAnsi="Times New Roman" w:cs="Times New Roman"/>
-          <w:sz w:val="24"/>
-          <w:szCs w:val="24"/>
-        </w:rPr>
-      </w:pPr>
-      <w:r>
-        <w:rPr>
-          <w:rFonts w:ascii="Times New Roman" w:hAnsi="Times New Roman" w:cs="Times New Roman"/>
-          <w:sz w:val="24"/>
-          <w:szCs w:val="24"/>
-        </w:rPr>
-        <w:t xml:space="preserve">Chapter \ref{chapter2} goes into a detailed discussion of the literature which has been studied while preparing this report. It includes several details such as (but not restricted to) how </w:t>
-      </w:r>
-      <w:proofErr w:type="spellStart"/>
-      <w:r>
-        <w:rPr>
-          <w:rFonts w:ascii="Times New Roman" w:hAnsi="Times New Roman" w:cs="Times New Roman"/>
-          <w:sz w:val="24"/>
-          <w:szCs w:val="24"/>
-        </w:rPr>
-        <w:t>YoLo</w:t>
-      </w:r>
-      <w:proofErr w:type="spellEnd"/>
-      <w:r>
-        <w:rPr>
-          <w:rFonts w:ascii="Times New Roman" w:hAnsi="Times New Roman" w:cs="Times New Roman"/>
-          <w:sz w:val="24"/>
-          <w:szCs w:val="24"/>
-        </w:rPr>
-        <w:t xml:space="preserve"> models or in general object detection models are evaluated and which performance metrics and common datasets are referred to for their speed and accuracy. It has additional details regarding how advanced deep learning models like YoLov4 can be optimised for special use cases wherein necessary.</w:t>
+        <w:t>\section{Scope and report contents}</w:t>
+      </w:r>
+    </w:p>
+    <w:p>
+      <w:pPr>
+        <w:rPr>
+          <w:rFonts w:ascii="Times New Roman" w:hAnsi="Times New Roman" w:cs="Times New Roman"/>
+          <w:sz w:val="24"/>
+          <w:szCs w:val="24"/>
+        </w:rPr>
+      </w:pPr>
+    </w:p>
+    <w:p>
+      <w:pPr>
+        <w:rPr>
+          <w:rFonts w:ascii="Times New Roman" w:hAnsi="Times New Roman" w:cs="Times New Roman"/>
+          <w:sz w:val="24"/>
+          <w:szCs w:val="24"/>
+        </w:rPr>
+      </w:pPr>
+      <w:r>
+        <w:rPr>
+          <w:rFonts w:ascii="Times New Roman" w:hAnsi="Times New Roman" w:cs="Times New Roman"/>
+          <w:sz w:val="24"/>
+          <w:szCs w:val="24"/>
+        </w:rPr>
+        <w:t>Chapter \ref{chapter2} goes into a detailed discussion of the literature which has been studied while preparing this report. It includes several details such as (but not restricted to) how YoLo models or in general object detection models are evaluated and which performance metrics and common datasets are referred to for their speed and accuracy. It has additional details regarding how advanced deep learning models like YoLov4 can be optimised for special use cases wherein necessary.</w:t>
       </w:r>
     </w:p>
     <w:p>
@@ -721,31 +671,31 @@
         <w:rPr>
           <w:color w:val="auto"/>
         </w:rPr>
-        <w:t xml:space="preserve">The complete work </w:t>
-      </w:r>
-      <w:r>
-        <w:rPr>
-          <w:color w:val="auto"/>
-        </w:rPr>
-        <w:t>presented in</w:t>
-      </w:r>
-      <w:r>
-        <w:rPr>
-          <w:color w:val="auto"/>
-        </w:rPr>
-        <w:t xml:space="preserve"> this </w:t>
-      </w:r>
-      <w:r>
-        <w:rPr>
-          <w:color w:val="auto"/>
-        </w:rPr>
-        <w:t>dissertation report</w:t>
-      </w:r>
-      <w:r>
-        <w:rPr>
-          <w:color w:val="auto"/>
-        </w:rPr>
-        <w:t xml:space="preserve"> is broadly divided into two parts which may be completed sequentially or parallelly and are described as follows</w:t>
+        <w:t xml:space="preserve">The </w:t>
+      </w:r>
+      <w:r>
+        <w:rPr>
+          <w:color w:val="auto"/>
+        </w:rPr>
+        <w:t>work presented in this dissertation</w:t>
+      </w:r>
+      <w:r>
+        <w:rPr>
+          <w:color w:val="auto"/>
+        </w:rPr>
+        <w:t xml:space="preserve"> may be completed sequentially or parallelly and </w:t>
+      </w:r>
+      <w:r>
+        <w:rPr>
+          <w:color w:val="auto"/>
+        </w:rPr>
+        <w:t>is</w:t>
+      </w:r>
+      <w:r>
+        <w:rPr>
+          <w:color w:val="auto"/>
+        </w:rPr>
+        <w:t xml:space="preserve"> described as follows</w:t>
       </w:r>
       <w:r>
         <w:rPr>
@@ -934,7 +884,6 @@
         <w:t>It should be noted that \</w:t>
       </w:r>
       <w:proofErr w:type="spellStart"/>
-      <w:proofErr w:type="gramStart"/>
       <w:r>
         <w:rPr>
           <w:color w:val="auto"/>
@@ -946,14 +895,7 @@
         <w:rPr>
           <w:color w:val="auto"/>
         </w:rPr>
-        <w:t>{</w:t>
-      </w:r>
-      <w:proofErr w:type="gramEnd"/>
-      <w:r>
-        <w:rPr>
-          <w:color w:val="auto"/>
-        </w:rPr>
-        <w:t>no part of the report} goes into the details of the inner workings of the OCR models</w:t>
+        <w:t>{no part of the report} goes into the details of the inner workings of the OCR models</w:t>
       </w:r>
       <w:r>
         <w:rPr>
@@ -1001,6 +943,7 @@
         <w:rPr>
           <w:color w:val="auto"/>
         </w:rPr>
+        <w:lastRenderedPageBreak/>
         <w:t xml:space="preserve">As opposed to standard ML projects wherein </w:t>
       </w:r>
       <w:r>
@@ -1025,7 +968,19 @@
         <w:rPr>
           <w:color w:val="auto"/>
         </w:rPr>
-        <w:t xml:space="preserve"> level transformations as well as complex erosion and dilation processes. After carrying out sufficient thresholding operations, these are fed into the ML models described above. </w:t>
+        <w:t xml:space="preserve"> level transformations</w:t>
+      </w:r>
+      <w:r>
+        <w:rPr>
+          <w:color w:val="auto"/>
+        </w:rPr>
+        <w:t>, and</w:t>
+      </w:r>
+      <w:r>
+        <w:rPr>
+          <w:color w:val="auto"/>
+        </w:rPr>
+        <w:t xml:space="preserve"> complex erosion and dilation processes. After carrying out sufficient thresholding operations, these are fed into the ML models described above. </w:t>
       </w:r>
     </w:p>
     <w:p>
@@ -1260,7 +1215,281 @@
           <w:sz w:val="24"/>
           <w:szCs w:val="24"/>
         </w:rPr>
-        <w:t xml:space="preserve">Chapter \ref{chapter5} would then go on to discuss the various results which have been obtained at the end in terms of speed and accuracy of the </w:t>
+        <w:t>Chapter \ref{chapter5} would then go on to discuss the various results which have been obtained at the end in terms of speed and accuracy of the YoLo models involved which metrics are suitable for evaluating projects spanning multiple ML models. Chapter \ref{chapter6} of the report would then finally present important conclusions drawn from the entire project.</w:t>
+      </w:r>
+    </w:p>
+    <w:p>
+      <w:pPr>
+        <w:rPr>
+          <w:rFonts w:ascii="Times New Roman" w:hAnsi="Times New Roman" w:cs="Times New Roman"/>
+          <w:sz w:val="24"/>
+          <w:szCs w:val="24"/>
+        </w:rPr>
+      </w:pPr>
+    </w:p>
+    <w:p>
+      <w:pPr>
+        <w:rPr>
+          <w:rFonts w:ascii="Times New Roman" w:hAnsi="Times New Roman" w:cs="Times New Roman"/>
+          <w:sz w:val="24"/>
+          <w:szCs w:val="24"/>
+        </w:rPr>
+      </w:pPr>
+    </w:p>
+    <w:p>
+      <w:pPr>
+        <w:rPr>
+          <w:rFonts w:ascii="Times New Roman" w:hAnsi="Times New Roman" w:cs="Times New Roman"/>
+          <w:sz w:val="24"/>
+          <w:szCs w:val="24"/>
+        </w:rPr>
+      </w:pPr>
+      <w:r>
+        <w:rPr>
+          <w:rFonts w:ascii="Times New Roman" w:hAnsi="Times New Roman" w:cs="Times New Roman"/>
+          <w:sz w:val="24"/>
+          <w:szCs w:val="24"/>
+        </w:rPr>
+        <w:t>Chapter 2 – Literature review</w:t>
+      </w:r>
+    </w:p>
+    <w:p>
+      <w:pPr>
+        <w:rPr>
+          <w:rFonts w:ascii="Times New Roman" w:hAnsi="Times New Roman" w:cs="Times New Roman"/>
+          <w:sz w:val="24"/>
+          <w:szCs w:val="24"/>
+        </w:rPr>
+      </w:pPr>
+    </w:p>
+    <w:p>
+      <w:pPr>
+        <w:rPr>
+          <w:rFonts w:ascii="Times New Roman" w:hAnsi="Times New Roman" w:cs="Times New Roman"/>
+          <w:sz w:val="24"/>
+          <w:szCs w:val="24"/>
+        </w:rPr>
+      </w:pPr>
+      <w:r>
+        <w:rPr>
+          <w:rFonts w:ascii="Times New Roman" w:hAnsi="Times New Roman" w:cs="Times New Roman"/>
+          <w:sz w:val="24"/>
+          <w:szCs w:val="24"/>
+        </w:rPr>
+        <w:t xml:space="preserve">\section{YoLo </w:t>
+      </w:r>
+      <w:r>
+        <w:rPr>
+          <w:rFonts w:ascii="Times New Roman" w:hAnsi="Times New Roman" w:cs="Times New Roman"/>
+          <w:sz w:val="24"/>
+          <w:szCs w:val="24"/>
+        </w:rPr>
+        <w:t>–</w:t>
+      </w:r>
+      <w:r>
+        <w:rPr>
+          <w:rFonts w:ascii="Times New Roman" w:hAnsi="Times New Roman" w:cs="Times New Roman"/>
+          <w:sz w:val="24"/>
+          <w:szCs w:val="24"/>
+        </w:rPr>
+        <w:t xml:space="preserve"> </w:t>
+      </w:r>
+      <w:r>
+        <w:rPr>
+          <w:rFonts w:ascii="Times New Roman" w:hAnsi="Times New Roman" w:cs="Times New Roman"/>
+          <w:sz w:val="24"/>
+          <w:szCs w:val="24"/>
+        </w:rPr>
+        <w:t xml:space="preserve">A brief discussion on </w:t>
+      </w:r>
+      <w:r>
+        <w:rPr>
+          <w:rFonts w:ascii="Times New Roman" w:hAnsi="Times New Roman" w:cs="Times New Roman"/>
+          <w:sz w:val="24"/>
+          <w:szCs w:val="24"/>
+        </w:rPr>
+        <w:t>v3 and v4 for real-time object detection</w:t>
+      </w:r>
+      <w:r>
+        <w:rPr>
+          <w:rFonts w:ascii="Times New Roman" w:hAnsi="Times New Roman" w:cs="Times New Roman"/>
+          <w:sz w:val="24"/>
+          <w:szCs w:val="24"/>
+        </w:rPr>
+        <w:t>}</w:t>
+      </w:r>
+    </w:p>
+    <w:p>
+      <w:pPr>
+        <w:rPr>
+          <w:rFonts w:ascii="Times New Roman" w:hAnsi="Times New Roman" w:cs="Times New Roman"/>
+          <w:sz w:val="24"/>
+          <w:szCs w:val="24"/>
+        </w:rPr>
+      </w:pPr>
+      <w:r>
+        <w:rPr>
+          <w:rFonts w:ascii="Times New Roman" w:hAnsi="Times New Roman" w:cs="Times New Roman"/>
+          <w:sz w:val="24"/>
+          <w:szCs w:val="24"/>
+        </w:rPr>
+        <w:t>\section{Perf</w:t>
+      </w:r>
+      <w:r>
+        <w:rPr>
+          <w:rFonts w:ascii="Times New Roman" w:hAnsi="Times New Roman" w:cs="Times New Roman"/>
+          <w:sz w:val="24"/>
+          <w:szCs w:val="24"/>
+        </w:rPr>
+        <w:t>o</w:t>
+      </w:r>
+      <w:r>
+        <w:rPr>
+          <w:rFonts w:ascii="Times New Roman" w:hAnsi="Times New Roman" w:cs="Times New Roman"/>
+          <w:sz w:val="24"/>
+          <w:szCs w:val="24"/>
+        </w:rPr>
+        <w:t>r</w:t>
+      </w:r>
+      <w:r>
+        <w:rPr>
+          <w:rFonts w:ascii="Times New Roman" w:hAnsi="Times New Roman" w:cs="Times New Roman"/>
+          <w:sz w:val="24"/>
+          <w:szCs w:val="24"/>
+        </w:rPr>
+        <w:t>mance metrics for evaluating object detection models</w:t>
+      </w:r>
+      <w:r>
+        <w:rPr>
+          <w:rFonts w:ascii="Times New Roman" w:hAnsi="Times New Roman" w:cs="Times New Roman"/>
+          <w:sz w:val="24"/>
+          <w:szCs w:val="24"/>
+        </w:rPr>
+        <w:t>}</w:t>
+      </w:r>
+    </w:p>
+    <w:p>
+      <w:pPr>
+        <w:rPr>
+          <w:rFonts w:ascii="Times New Roman" w:hAnsi="Times New Roman" w:cs="Times New Roman"/>
+          <w:sz w:val="24"/>
+          <w:szCs w:val="24"/>
+        </w:rPr>
+      </w:pPr>
+      <w:r>
+        <w:rPr>
+          <w:rFonts w:ascii="Times New Roman" w:hAnsi="Times New Roman" w:cs="Times New Roman"/>
+          <w:sz w:val="24"/>
+          <w:szCs w:val="24"/>
+        </w:rPr>
+        <w:t>\section{</w:t>
+      </w:r>
+      <w:r>
+        <w:rPr>
+          <w:rFonts w:ascii="Times New Roman" w:hAnsi="Times New Roman" w:cs="Times New Roman"/>
+          <w:sz w:val="24"/>
+          <w:szCs w:val="24"/>
+        </w:rPr>
+        <w:t>Guidelines for a good YoLo project</w:t>
+      </w:r>
+      <w:r>
+        <w:rPr>
+          <w:rFonts w:ascii="Times New Roman" w:hAnsi="Times New Roman" w:cs="Times New Roman"/>
+          <w:sz w:val="24"/>
+          <w:szCs w:val="24"/>
+        </w:rPr>
+        <w:t>}</w:t>
+      </w:r>
+    </w:p>
+    <w:p>
+      <w:pPr>
+        <w:rPr>
+          <w:rFonts w:ascii="Times New Roman" w:hAnsi="Times New Roman" w:cs="Times New Roman"/>
+          <w:sz w:val="24"/>
+          <w:szCs w:val="24"/>
+        </w:rPr>
+      </w:pPr>
+      <w:r>
+        <w:rPr>
+          <w:rFonts w:ascii="Times New Roman" w:hAnsi="Times New Roman" w:cs="Times New Roman"/>
+          <w:sz w:val="24"/>
+          <w:szCs w:val="24"/>
+        </w:rPr>
+        <w:lastRenderedPageBreak/>
+        <w:t xml:space="preserve">The following rules for a good project using YoLo are mere </w:t>
+      </w:r>
+      <w:r>
+        <w:rPr>
+          <w:rFonts w:ascii="Times New Roman" w:hAnsi="Times New Roman" w:cs="Times New Roman"/>
+          <w:i/>
+          <w:iCs/>
+          <w:sz w:val="24"/>
+          <w:szCs w:val="24"/>
+        </w:rPr>
+        <w:t>thumb – rules</w:t>
+      </w:r>
+      <w:r>
+        <w:rPr>
+          <w:rFonts w:ascii="Times New Roman" w:hAnsi="Times New Roman" w:cs="Times New Roman"/>
+          <w:sz w:val="24"/>
+          <w:szCs w:val="24"/>
+        </w:rPr>
+        <w:t xml:space="preserve"> and are not some strict guidelines to be followed and should be evaluated on a case to case basis for every project. Additionally, it should be noted that such rules may not be applicable for implementation in every object detection project. The following rules are bifurcated into those undertaken </w:t>
+      </w:r>
+      <w:r>
+        <w:rPr>
+          <w:rFonts w:ascii="Times New Roman" w:hAnsi="Times New Roman" w:cs="Times New Roman"/>
+          <w:sz w:val="24"/>
+          <w:szCs w:val="24"/>
+        </w:rPr>
+        <w:t>during the training and those in the testing (detection) phase.</w:t>
+      </w:r>
+    </w:p>
+    <w:p>
+      <w:pPr>
+        <w:rPr>
+          <w:rFonts w:ascii="Times New Roman" w:hAnsi="Times New Roman" w:cs="Times New Roman"/>
+          <w:sz w:val="24"/>
+          <w:szCs w:val="24"/>
+        </w:rPr>
+      </w:pPr>
+      <w:r>
+        <w:rPr>
+          <w:rFonts w:ascii="Times New Roman" w:hAnsi="Times New Roman" w:cs="Times New Roman"/>
+          <w:sz w:val="24"/>
+          <w:szCs w:val="24"/>
+        </w:rPr>
+        <w:t>\subsection{For training}</w:t>
+      </w:r>
+    </w:p>
+    <w:p>
+      <w:pPr>
+        <w:pStyle w:val="ListParagraph"/>
+        <w:numPr>
+          <w:ilvl w:val="1"/>
+          <w:numId w:val="3"/>
+        </w:numPr>
+        <w:rPr>
+          <w:rFonts w:ascii="Times New Roman" w:hAnsi="Times New Roman" w:cs="Times New Roman"/>
+          <w:sz w:val="24"/>
+          <w:szCs w:val="24"/>
+        </w:rPr>
+      </w:pPr>
+      <w:r>
+        <w:rPr>
+          <w:rFonts w:ascii="Times New Roman" w:hAnsi="Times New Roman" w:cs="Times New Roman"/>
+          <w:sz w:val="24"/>
+          <w:szCs w:val="24"/>
+        </w:rPr>
+        <w:t xml:space="preserve">The values of </w:t>
+      </w:r>
+      <w:r>
+        <w:rPr>
+          <w:rFonts w:ascii="Times New Roman" w:hAnsi="Times New Roman" w:cs="Times New Roman"/>
+          <w:sz w:val="24"/>
+          <w:szCs w:val="24"/>
+        </w:rPr>
+        <w:t>{\</w:t>
       </w:r>
       <w:proofErr w:type="spellStart"/>
       <w:r>
@@ -1269,7 +1498,7 @@
           <w:sz w:val="24"/>
           <w:szCs w:val="24"/>
         </w:rPr>
-        <w:t>YoLo</w:t>
+        <w:t>fontfamily</w:t>
       </w:r>
       <w:proofErr w:type="spellEnd"/>
       <w:r>
@@ -1278,59 +1507,1160 @@
           <w:sz w:val="24"/>
           <w:szCs w:val="24"/>
         </w:rPr>
-        <w:t xml:space="preserve"> models involved which metrics are suitable for evaluating projects spanning multiple ML models. Chapter \ref{chapter6} of the report would then finally present important conclusions drawn from the entire project.</w:t>
-      </w:r>
-    </w:p>
-    <w:p>
-      <w:pPr>
-        <w:rPr>
-          <w:rFonts w:ascii="Times New Roman" w:hAnsi="Times New Roman" w:cs="Times New Roman"/>
-          <w:sz w:val="24"/>
-          <w:szCs w:val="24"/>
-        </w:rPr>
-      </w:pPr>
-    </w:p>
-    <w:p>
-      <w:pPr>
-        <w:rPr>
-          <w:rFonts w:ascii="Times New Roman" w:hAnsi="Times New Roman" w:cs="Times New Roman"/>
-          <w:sz w:val="24"/>
-          <w:szCs w:val="24"/>
-        </w:rPr>
-      </w:pPr>
-    </w:p>
-    <w:p>
-      <w:pPr>
-        <w:rPr>
-          <w:rFonts w:ascii="Times New Roman" w:hAnsi="Times New Roman" w:cs="Times New Roman"/>
-          <w:sz w:val="24"/>
-          <w:szCs w:val="24"/>
-        </w:rPr>
-      </w:pPr>
-      <w:r>
-        <w:rPr>
-          <w:rFonts w:ascii="Times New Roman" w:hAnsi="Times New Roman" w:cs="Times New Roman"/>
-          <w:sz w:val="24"/>
-          <w:szCs w:val="24"/>
-        </w:rPr>
-        <w:t>Chapter 2 – Literature review</w:t>
-      </w:r>
-    </w:p>
-    <w:p>
-      <w:pPr>
-        <w:rPr>
-          <w:rFonts w:ascii="Times New Roman" w:hAnsi="Times New Roman" w:cs="Times New Roman"/>
-          <w:sz w:val="24"/>
-          <w:szCs w:val="24"/>
-        </w:rPr>
-      </w:pPr>
-      <w:r>
-        <w:rPr>
-          <w:rFonts w:ascii="Times New Roman" w:hAnsi="Times New Roman" w:cs="Times New Roman"/>
-          <w:sz w:val="24"/>
-          <w:szCs w:val="24"/>
-        </w:rPr>
-        <w:t>Chapter 3 – Methodology and development</w:t>
+        <w:t>{</w:t>
+      </w:r>
+      <w:proofErr w:type="spellStart"/>
+      <w:r>
+        <w:rPr>
+          <w:rFonts w:ascii="Times New Roman" w:hAnsi="Times New Roman" w:cs="Times New Roman"/>
+          <w:sz w:val="24"/>
+          <w:szCs w:val="24"/>
+        </w:rPr>
+        <w:t>qcr</w:t>
+      </w:r>
+      <w:proofErr w:type="spellEnd"/>
+      <w:r>
+        <w:rPr>
+          <w:rFonts w:ascii="Times New Roman" w:hAnsi="Times New Roman" w:cs="Times New Roman"/>
+          <w:sz w:val="24"/>
+          <w:szCs w:val="24"/>
+        </w:rPr>
+        <w:t>}\</w:t>
+      </w:r>
+      <w:proofErr w:type="spellStart"/>
+      <w:r>
+        <w:rPr>
+          <w:rFonts w:ascii="Times New Roman" w:hAnsi="Times New Roman" w:cs="Times New Roman"/>
+          <w:sz w:val="24"/>
+          <w:szCs w:val="24"/>
+        </w:rPr>
+        <w:t>selectfont</w:t>
+      </w:r>
+      <w:proofErr w:type="spellEnd"/>
+      <w:r>
+        <w:rPr>
+          <w:rFonts w:ascii="Times New Roman" w:hAnsi="Times New Roman" w:cs="Times New Roman"/>
+          <w:sz w:val="24"/>
+          <w:szCs w:val="24"/>
+        </w:rPr>
+        <w:t xml:space="preserve"> </w:t>
+      </w:r>
+      <w:r>
+        <w:rPr>
+          <w:rFonts w:ascii="Times New Roman" w:hAnsi="Times New Roman" w:cs="Times New Roman"/>
+          <w:sz w:val="24"/>
+          <w:szCs w:val="24"/>
+        </w:rPr>
+        <w:t>random</w:t>
+      </w:r>
+      <w:r>
+        <w:rPr>
+          <w:rFonts w:ascii="Times New Roman" w:hAnsi="Times New Roman" w:cs="Times New Roman"/>
+          <w:sz w:val="24"/>
+          <w:szCs w:val="24"/>
+        </w:rPr>
+        <w:t>}</w:t>
+      </w:r>
+      <w:r>
+        <w:rPr>
+          <w:rFonts w:ascii="Times New Roman" w:hAnsi="Times New Roman" w:cs="Times New Roman"/>
+          <w:sz w:val="24"/>
+          <w:szCs w:val="24"/>
+        </w:rPr>
+        <w:t xml:space="preserve"> </w:t>
+      </w:r>
+      <w:r>
+        <w:rPr>
+          <w:rFonts w:ascii="Times New Roman" w:hAnsi="Times New Roman" w:cs="Times New Roman"/>
+          <w:sz w:val="24"/>
+          <w:szCs w:val="24"/>
+        </w:rPr>
+        <w:t xml:space="preserve">should be set to $1$ in your </w:t>
+      </w:r>
+      <w:r>
+        <w:rPr>
+          <w:rFonts w:ascii="Times New Roman" w:hAnsi="Times New Roman" w:cs="Times New Roman"/>
+          <w:sz w:val="24"/>
+          <w:szCs w:val="24"/>
+        </w:rPr>
+        <w:t xml:space="preserve"> </w:t>
+      </w:r>
+      <w:r>
+        <w:rPr>
+          <w:rFonts w:ascii="Times New Roman" w:hAnsi="Times New Roman" w:cs="Times New Roman"/>
+          <w:sz w:val="24"/>
+          <w:szCs w:val="24"/>
+        </w:rPr>
+        <w:t>{\</w:t>
+      </w:r>
+      <w:proofErr w:type="spellStart"/>
+      <w:r>
+        <w:rPr>
+          <w:rFonts w:ascii="Times New Roman" w:hAnsi="Times New Roman" w:cs="Times New Roman"/>
+          <w:sz w:val="24"/>
+          <w:szCs w:val="24"/>
+        </w:rPr>
+        <w:t>fontfamily</w:t>
+      </w:r>
+      <w:proofErr w:type="spellEnd"/>
+      <w:r>
+        <w:rPr>
+          <w:rFonts w:ascii="Times New Roman" w:hAnsi="Times New Roman" w:cs="Times New Roman"/>
+          <w:sz w:val="24"/>
+          <w:szCs w:val="24"/>
+        </w:rPr>
+        <w:t>{</w:t>
+      </w:r>
+      <w:proofErr w:type="spellStart"/>
+      <w:r>
+        <w:rPr>
+          <w:rFonts w:ascii="Times New Roman" w:hAnsi="Times New Roman" w:cs="Times New Roman"/>
+          <w:sz w:val="24"/>
+          <w:szCs w:val="24"/>
+        </w:rPr>
+        <w:t>qcr</w:t>
+      </w:r>
+      <w:proofErr w:type="spellEnd"/>
+      <w:r>
+        <w:rPr>
+          <w:rFonts w:ascii="Times New Roman" w:hAnsi="Times New Roman" w:cs="Times New Roman"/>
+          <w:sz w:val="24"/>
+          <w:szCs w:val="24"/>
+        </w:rPr>
+        <w:t>}\</w:t>
+      </w:r>
+      <w:proofErr w:type="spellStart"/>
+      <w:r>
+        <w:rPr>
+          <w:rFonts w:ascii="Times New Roman" w:hAnsi="Times New Roman" w:cs="Times New Roman"/>
+          <w:sz w:val="24"/>
+          <w:szCs w:val="24"/>
+        </w:rPr>
+        <w:t>selectfont</w:t>
+      </w:r>
+      <w:proofErr w:type="spellEnd"/>
+      <w:r>
+        <w:rPr>
+          <w:rFonts w:ascii="Times New Roman" w:hAnsi="Times New Roman" w:cs="Times New Roman"/>
+          <w:sz w:val="24"/>
+          <w:szCs w:val="24"/>
+        </w:rPr>
+        <w:t xml:space="preserve"> </w:t>
+      </w:r>
+      <w:r>
+        <w:rPr>
+          <w:rFonts w:ascii="Times New Roman" w:hAnsi="Times New Roman" w:cs="Times New Roman"/>
+          <w:sz w:val="24"/>
+          <w:szCs w:val="24"/>
+        </w:rPr>
+        <w:t>.</w:t>
+      </w:r>
+      <w:proofErr w:type="spellStart"/>
+      <w:r>
+        <w:rPr>
+          <w:rFonts w:ascii="Times New Roman" w:hAnsi="Times New Roman" w:cs="Times New Roman"/>
+          <w:sz w:val="24"/>
+          <w:szCs w:val="24"/>
+        </w:rPr>
+        <w:t>cfg</w:t>
+      </w:r>
+      <w:proofErr w:type="spellEnd"/>
+      <w:r>
+        <w:rPr>
+          <w:rFonts w:ascii="Times New Roman" w:hAnsi="Times New Roman" w:cs="Times New Roman"/>
+          <w:sz w:val="24"/>
+          <w:szCs w:val="24"/>
+        </w:rPr>
+        <w:t>}</w:t>
+      </w:r>
+      <w:r>
+        <w:rPr>
+          <w:rFonts w:ascii="Times New Roman" w:hAnsi="Times New Roman" w:cs="Times New Roman"/>
+          <w:sz w:val="24"/>
+          <w:szCs w:val="24"/>
+        </w:rPr>
+        <w:t xml:space="preserve"> file which allows training for multiple image or video resolutions simultaneously.</w:t>
+      </w:r>
+    </w:p>
+    <w:p>
+      <w:pPr>
+        <w:pStyle w:val="ListParagraph"/>
+        <w:numPr>
+          <w:ilvl w:val="1"/>
+          <w:numId w:val="3"/>
+        </w:numPr>
+        <w:rPr>
+          <w:rFonts w:ascii="Times New Roman" w:hAnsi="Times New Roman" w:cs="Times New Roman"/>
+          <w:sz w:val="24"/>
+          <w:szCs w:val="24"/>
+        </w:rPr>
+      </w:pPr>
+      <w:r>
+        <w:rPr>
+          <w:rFonts w:ascii="Times New Roman" w:hAnsi="Times New Roman" w:cs="Times New Roman"/>
+          <w:sz w:val="24"/>
+          <w:szCs w:val="24"/>
+        </w:rPr>
+        <w:t>Every distinct object that is liable for detection must have an appropriate label in the dataset.</w:t>
+      </w:r>
+    </w:p>
+    <w:p>
+      <w:pPr>
+        <w:pStyle w:val="ListParagraph"/>
+        <w:numPr>
+          <w:ilvl w:val="1"/>
+          <w:numId w:val="3"/>
+        </w:numPr>
+        <w:rPr>
+          <w:rFonts w:ascii="Times New Roman" w:hAnsi="Times New Roman" w:cs="Times New Roman"/>
+          <w:sz w:val="24"/>
+          <w:szCs w:val="24"/>
+        </w:rPr>
+      </w:pPr>
+      <w:r>
+        <w:rPr>
+          <w:rFonts w:ascii="Times New Roman" w:hAnsi="Times New Roman" w:cs="Times New Roman"/>
+          <w:sz w:val="24"/>
+          <w:szCs w:val="24"/>
+        </w:rPr>
+        <w:t>Precision may be increased by keeping the height and width of images or video frames as a multiple of $32$.</w:t>
+      </w:r>
+    </w:p>
+    <w:p>
+      <w:pPr>
+        <w:pStyle w:val="ListParagraph"/>
+        <w:numPr>
+          <w:ilvl w:val="1"/>
+          <w:numId w:val="3"/>
+        </w:numPr>
+        <w:rPr>
+          <w:rFonts w:ascii="Times New Roman" w:hAnsi="Times New Roman" w:cs="Times New Roman"/>
+          <w:sz w:val="24"/>
+          <w:szCs w:val="24"/>
+        </w:rPr>
+      </w:pPr>
+      <w:r>
+        <w:rPr>
+          <w:rFonts w:ascii="Times New Roman" w:hAnsi="Times New Roman" w:cs="Times New Roman"/>
+          <w:sz w:val="24"/>
+          <w:szCs w:val="24"/>
+        </w:rPr>
+        <w:t xml:space="preserve">The training dataset should be such that </w:t>
+      </w:r>
+      <w:r>
+        <w:rPr>
+          <w:rFonts w:ascii="Times New Roman" w:hAnsi="Times New Roman" w:cs="Times New Roman"/>
+          <w:sz w:val="24"/>
+          <w:szCs w:val="24"/>
+        </w:rPr>
+        <w:t xml:space="preserve">every object to be detected corresponds to an exactly similar object in the </w:t>
+      </w:r>
+      <w:r>
+        <w:rPr>
+          <w:rFonts w:ascii="Times New Roman" w:hAnsi="Times New Roman" w:cs="Times New Roman"/>
+          <w:b/>
+          <w:bCs/>
+          <w:sz w:val="24"/>
+          <w:szCs w:val="24"/>
+        </w:rPr>
+        <w:t>training</w:t>
+      </w:r>
+      <w:r>
+        <w:rPr>
+          <w:rFonts w:ascii="Times New Roman" w:hAnsi="Times New Roman" w:cs="Times New Roman"/>
+          <w:sz w:val="24"/>
+          <w:szCs w:val="24"/>
+        </w:rPr>
+        <w:t xml:space="preserve"> dataset. </w:t>
+      </w:r>
+      <w:r>
+        <w:rPr>
+          <w:rFonts w:ascii="Times New Roman" w:hAnsi="Times New Roman" w:cs="Times New Roman"/>
+          <w:sz w:val="24"/>
+          <w:szCs w:val="24"/>
+        </w:rPr>
+        <w:t xml:space="preserve">Similarity should be in terms of size, no. of detected classes ($N$), overall spatial </w:t>
+      </w:r>
+      <w:r>
+        <w:rPr>
+          <w:rFonts w:ascii="Times New Roman" w:hAnsi="Times New Roman" w:cs="Times New Roman"/>
+          <w:sz w:val="24"/>
+          <w:szCs w:val="24"/>
+        </w:rPr>
+        <w:t>orientation, overall illumination, augmentation (if any) etc. \par</w:t>
+      </w:r>
+    </w:p>
+    <w:p>
+      <w:pPr>
+        <w:pStyle w:val="ListParagraph"/>
+        <w:ind w:left="1440"/>
+        <w:rPr>
+          <w:rFonts w:ascii="Times New Roman" w:hAnsi="Times New Roman" w:cs="Times New Roman"/>
+          <w:sz w:val="24"/>
+          <w:szCs w:val="24"/>
+        </w:rPr>
+      </w:pPr>
+    </w:p>
+    <w:p>
+      <w:pPr>
+        <w:pStyle w:val="ListParagraph"/>
+        <w:ind w:left="1440"/>
+        <w:rPr>
+          <w:rFonts w:ascii="Times New Roman" w:hAnsi="Times New Roman" w:cs="Times New Roman"/>
+          <w:sz w:val="24"/>
+          <w:szCs w:val="24"/>
+        </w:rPr>
+      </w:pPr>
+      <w:r>
+        <w:rPr>
+          <w:rFonts w:ascii="Times New Roman" w:hAnsi="Times New Roman" w:cs="Times New Roman"/>
+          <w:sz w:val="24"/>
+          <w:szCs w:val="24"/>
+        </w:rPr>
+        <w:t>If the no. of classes is $c$ and the no. of classes is stated as above then training must run for at least $Nc$ iterations.</w:t>
+      </w:r>
+    </w:p>
+    <w:p>
+      <w:pPr>
+        <w:pStyle w:val="ListParagraph"/>
+        <w:numPr>
+          <w:ilvl w:val="1"/>
+          <w:numId w:val="3"/>
+        </w:numPr>
+        <w:rPr>
+          <w:rFonts w:ascii="Times New Roman" w:hAnsi="Times New Roman" w:cs="Times New Roman"/>
+          <w:sz w:val="24"/>
+          <w:szCs w:val="24"/>
+        </w:rPr>
+      </w:pPr>
+      <w:r>
+        <w:rPr>
+          <w:rFonts w:ascii="Times New Roman" w:hAnsi="Times New Roman" w:cs="Times New Roman"/>
+          <w:sz w:val="24"/>
+          <w:szCs w:val="24"/>
+        </w:rPr>
+        <w:t>Training datasets should have</w:t>
+      </w:r>
+      <w:r>
+        <w:rPr>
+          <w:rFonts w:ascii="Times New Roman" w:hAnsi="Times New Roman" w:cs="Times New Roman"/>
+          <w:sz w:val="24"/>
+          <w:szCs w:val="24"/>
+        </w:rPr>
+        <w:t xml:space="preserve"> as many </w:t>
+      </w:r>
+      <w:r>
+        <w:rPr>
+          <w:rFonts w:ascii="Times New Roman" w:hAnsi="Times New Roman" w:cs="Times New Roman"/>
+          <w:b/>
+          <w:bCs/>
+          <w:sz w:val="24"/>
+          <w:szCs w:val="24"/>
+        </w:rPr>
+        <w:t>positive</w:t>
+      </w:r>
+      <w:r>
+        <w:rPr>
+          <w:rFonts w:ascii="Times New Roman" w:hAnsi="Times New Roman" w:cs="Times New Roman"/>
+          <w:sz w:val="24"/>
+          <w:szCs w:val="24"/>
+        </w:rPr>
+        <w:t xml:space="preserve"> examples as there are </w:t>
+      </w:r>
+      <w:r>
+        <w:rPr>
+          <w:rFonts w:ascii="Times New Roman" w:hAnsi="Times New Roman" w:cs="Times New Roman"/>
+          <w:b/>
+          <w:bCs/>
+          <w:sz w:val="24"/>
+          <w:szCs w:val="24"/>
+        </w:rPr>
+        <w:t>negative</w:t>
+      </w:r>
+      <w:r>
+        <w:rPr>
+          <w:rFonts w:ascii="Times New Roman" w:hAnsi="Times New Roman" w:cs="Times New Roman"/>
+          <w:sz w:val="24"/>
+          <w:szCs w:val="24"/>
+        </w:rPr>
+        <w:t xml:space="preserve"> examples (i.e. images which don’t have any object to be detected). Such negative examples shall return no bounding boxes when the detection or testing run is executed. </w:t>
+      </w:r>
+      <w:r>
+        <w:rPr>
+          <w:rFonts w:ascii="Times New Roman" w:hAnsi="Times New Roman" w:cs="Times New Roman"/>
+          <w:sz w:val="24"/>
+          <w:szCs w:val="24"/>
+        </w:rPr>
+        <w:t>These ensure an equal sensitivity of the model to both types of images as well as eliminate a lot of post-processing operations.</w:t>
+      </w:r>
+    </w:p>
+    <w:p>
+      <w:pPr>
+        <w:pStyle w:val="ListParagraph"/>
+        <w:numPr>
+          <w:ilvl w:val="1"/>
+          <w:numId w:val="3"/>
+        </w:numPr>
+        <w:rPr>
+          <w:rFonts w:ascii="Times New Roman" w:hAnsi="Times New Roman" w:cs="Times New Roman"/>
+          <w:sz w:val="24"/>
+          <w:szCs w:val="24"/>
+        </w:rPr>
+      </w:pPr>
+      <w:r>
+        <w:rPr>
+          <w:rFonts w:ascii="Times New Roman" w:hAnsi="Times New Roman" w:cs="Times New Roman"/>
+          <w:sz w:val="24"/>
+          <w:szCs w:val="24"/>
+        </w:rPr>
+        <w:t xml:space="preserve">Sometimes it is desirable to run your detections with the </w:t>
+      </w:r>
+      <w:r>
+        <w:rPr>
+          <w:rFonts w:ascii="Times New Roman" w:hAnsi="Times New Roman" w:cs="Times New Roman"/>
+          <w:sz w:val="24"/>
+          <w:szCs w:val="24"/>
+        </w:rPr>
+        <w:t>{\</w:t>
+      </w:r>
+      <w:proofErr w:type="spellStart"/>
+      <w:r>
+        <w:rPr>
+          <w:rFonts w:ascii="Times New Roman" w:hAnsi="Times New Roman" w:cs="Times New Roman"/>
+          <w:sz w:val="24"/>
+          <w:szCs w:val="24"/>
+        </w:rPr>
+        <w:t>fontfamily</w:t>
+      </w:r>
+      <w:proofErr w:type="spellEnd"/>
+      <w:r>
+        <w:rPr>
+          <w:rFonts w:ascii="Times New Roman" w:hAnsi="Times New Roman" w:cs="Times New Roman"/>
+          <w:sz w:val="24"/>
+          <w:szCs w:val="24"/>
+        </w:rPr>
+        <w:t>{</w:t>
+      </w:r>
+      <w:proofErr w:type="spellStart"/>
+      <w:r>
+        <w:rPr>
+          <w:rFonts w:ascii="Times New Roman" w:hAnsi="Times New Roman" w:cs="Times New Roman"/>
+          <w:sz w:val="24"/>
+          <w:szCs w:val="24"/>
+        </w:rPr>
+        <w:t>qcr</w:t>
+      </w:r>
+      <w:proofErr w:type="spellEnd"/>
+      <w:r>
+        <w:rPr>
+          <w:rFonts w:ascii="Times New Roman" w:hAnsi="Times New Roman" w:cs="Times New Roman"/>
+          <w:sz w:val="24"/>
+          <w:szCs w:val="24"/>
+        </w:rPr>
+        <w:t>}\</w:t>
+      </w:r>
+      <w:proofErr w:type="spellStart"/>
+      <w:r>
+        <w:rPr>
+          <w:rFonts w:ascii="Times New Roman" w:hAnsi="Times New Roman" w:cs="Times New Roman"/>
+          <w:sz w:val="24"/>
+          <w:szCs w:val="24"/>
+        </w:rPr>
+        <w:t>selectfont</w:t>
+      </w:r>
+      <w:proofErr w:type="spellEnd"/>
+      <w:r>
+        <w:rPr>
+          <w:rFonts w:ascii="Times New Roman" w:hAnsi="Times New Roman" w:cs="Times New Roman"/>
+          <w:sz w:val="24"/>
+          <w:szCs w:val="24"/>
+        </w:rPr>
+        <w:t xml:space="preserve"> </w:t>
+      </w:r>
+      <w:r>
+        <w:rPr>
+          <w:rFonts w:ascii="Times New Roman" w:hAnsi="Times New Roman" w:cs="Times New Roman"/>
+          <w:sz w:val="24"/>
+          <w:szCs w:val="24"/>
+        </w:rPr>
+        <w:t>-</w:t>
+      </w:r>
+      <w:proofErr w:type="spellStart"/>
+      <w:r>
+        <w:rPr>
+          <w:rFonts w:ascii="Times New Roman" w:hAnsi="Times New Roman" w:cs="Times New Roman"/>
+          <w:sz w:val="24"/>
+          <w:szCs w:val="24"/>
+        </w:rPr>
+        <w:t>show_imgs</w:t>
+      </w:r>
+      <w:proofErr w:type="spellEnd"/>
+      <w:r>
+        <w:rPr>
+          <w:rFonts w:ascii="Times New Roman" w:hAnsi="Times New Roman" w:cs="Times New Roman"/>
+          <w:sz w:val="24"/>
+          <w:szCs w:val="24"/>
+        </w:rPr>
+        <w:t>}</w:t>
+      </w:r>
+      <w:r>
+        <w:rPr>
+          <w:rFonts w:ascii="Times New Roman" w:hAnsi="Times New Roman" w:cs="Times New Roman"/>
+          <w:sz w:val="24"/>
+          <w:szCs w:val="24"/>
+        </w:rPr>
+        <w:t xml:space="preserve"> option at the end so that it can be manually verified </w:t>
+      </w:r>
+      <w:proofErr w:type="spellStart"/>
+      <w:r>
+        <w:rPr>
+          <w:rFonts w:ascii="Times New Roman" w:hAnsi="Times New Roman" w:cs="Times New Roman"/>
+          <w:sz w:val="24"/>
+          <w:szCs w:val="24"/>
+        </w:rPr>
+        <w:t>whether t</w:t>
+      </w:r>
+      <w:proofErr w:type="spellEnd"/>
+      <w:r>
+        <w:rPr>
+          <w:rFonts w:ascii="Times New Roman" w:hAnsi="Times New Roman" w:cs="Times New Roman"/>
+          <w:sz w:val="24"/>
+          <w:szCs w:val="24"/>
+        </w:rPr>
+        <w:t xml:space="preserve">he predicted bounding boxes are correct or not. </w:t>
+      </w:r>
+      <w:r>
+        <w:rPr>
+          <w:rFonts w:ascii="Times New Roman" w:hAnsi="Times New Roman" w:cs="Times New Roman"/>
+          <w:sz w:val="24"/>
+          <w:szCs w:val="24"/>
+        </w:rPr>
+        <w:t>Seeing the detections and detecting some anomaly could be a direct implication of training runs going wrong or some inherent problem in the dataset.</w:t>
+      </w:r>
+    </w:p>
+    <w:p>
+      <w:pPr>
+        <w:pStyle w:val="ListParagraph"/>
+        <w:ind w:left="1440"/>
+        <w:rPr>
+          <w:rFonts w:ascii="Times New Roman" w:hAnsi="Times New Roman" w:cs="Times New Roman"/>
+          <w:sz w:val="24"/>
+          <w:szCs w:val="24"/>
+        </w:rPr>
+      </w:pPr>
+    </w:p>
+    <w:p>
+      <w:pPr>
+        <w:rPr>
+          <w:rFonts w:ascii="Times New Roman" w:hAnsi="Times New Roman" w:cs="Times New Roman"/>
+          <w:sz w:val="24"/>
+          <w:szCs w:val="24"/>
+        </w:rPr>
+      </w:pPr>
+      <w:r>
+        <w:rPr>
+          <w:rFonts w:ascii="Times New Roman" w:hAnsi="Times New Roman" w:cs="Times New Roman"/>
+          <w:sz w:val="24"/>
+          <w:szCs w:val="24"/>
+        </w:rPr>
+        <w:t>\subsection{For testing or detection}</w:t>
+      </w:r>
+    </w:p>
+    <w:p>
+      <w:pPr>
+        <w:pStyle w:val="ListParagraph"/>
+        <w:numPr>
+          <w:ilvl w:val="1"/>
+          <w:numId w:val="3"/>
+        </w:numPr>
+        <w:rPr>
+          <w:rFonts w:ascii="Times New Roman" w:hAnsi="Times New Roman" w:cs="Times New Roman"/>
+          <w:sz w:val="24"/>
+          <w:szCs w:val="24"/>
+        </w:rPr>
+      </w:pPr>
+      <w:r>
+        <w:rPr>
+          <w:rFonts w:ascii="Times New Roman" w:hAnsi="Times New Roman" w:cs="Times New Roman"/>
+          <w:sz w:val="24"/>
+          <w:szCs w:val="24"/>
+        </w:rPr>
+        <w:t>Increase network resolution in the same way as mentioned in 1. c.</w:t>
+      </w:r>
+    </w:p>
+    <w:p>
+      <w:pPr>
+        <w:pStyle w:val="ListParagraph"/>
+        <w:numPr>
+          <w:ilvl w:val="1"/>
+          <w:numId w:val="3"/>
+        </w:numPr>
+        <w:rPr>
+          <w:rFonts w:ascii="Times New Roman" w:hAnsi="Times New Roman" w:cs="Times New Roman"/>
+          <w:sz w:val="24"/>
+          <w:szCs w:val="24"/>
+        </w:rPr>
+      </w:pPr>
+      <w:r>
+        <w:rPr>
+          <w:rFonts w:ascii="Times New Roman" w:hAnsi="Times New Roman" w:cs="Times New Roman"/>
+          <w:sz w:val="24"/>
+          <w:szCs w:val="24"/>
+        </w:rPr>
+        <w:t xml:space="preserve">It should be noted that retraining is not required in the event of loss in your dataset or any other unintended corruption. Only the </w:t>
+      </w:r>
+      <w:r>
+        <w:rPr>
+          <w:rFonts w:ascii="Times New Roman" w:hAnsi="Times New Roman" w:cs="Times New Roman"/>
+          <w:i/>
+          <w:iCs/>
+          <w:sz w:val="24"/>
+          <w:szCs w:val="24"/>
+        </w:rPr>
+        <w:t>darknet</w:t>
+      </w:r>
+      <w:r>
+        <w:rPr>
+          <w:rFonts w:ascii="Times New Roman" w:hAnsi="Times New Roman" w:cs="Times New Roman"/>
+          <w:sz w:val="24"/>
+          <w:szCs w:val="24"/>
+        </w:rPr>
+        <w:t xml:space="preserve"> </w:t>
+      </w:r>
+      <w:r>
+        <w:rPr>
+          <w:rFonts w:ascii="Times New Roman" w:hAnsi="Times New Roman" w:cs="Times New Roman"/>
+          <w:sz w:val="24"/>
+          <w:szCs w:val="24"/>
+        </w:rPr>
+        <w:t>command</w:t>
+      </w:r>
+      <w:r>
+        <w:rPr>
+          <w:rFonts w:ascii="Times New Roman" w:hAnsi="Times New Roman" w:cs="Times New Roman"/>
+          <w:sz w:val="24"/>
+          <w:szCs w:val="24"/>
+        </w:rPr>
+        <w:t xml:space="preserve"> should be available which can be used to perform detections using the pre-trained </w:t>
+      </w:r>
+      <w:r>
+        <w:rPr>
+          <w:rFonts w:ascii="Times New Roman" w:hAnsi="Times New Roman" w:cs="Times New Roman"/>
+          <w:sz w:val="24"/>
+          <w:szCs w:val="24"/>
+        </w:rPr>
+        <w:t>{\</w:t>
+      </w:r>
+      <w:proofErr w:type="spellStart"/>
+      <w:r>
+        <w:rPr>
+          <w:rFonts w:ascii="Times New Roman" w:hAnsi="Times New Roman" w:cs="Times New Roman"/>
+          <w:sz w:val="24"/>
+          <w:szCs w:val="24"/>
+        </w:rPr>
+        <w:t>fontfamily</w:t>
+      </w:r>
+      <w:proofErr w:type="spellEnd"/>
+      <w:r>
+        <w:rPr>
+          <w:rFonts w:ascii="Times New Roman" w:hAnsi="Times New Roman" w:cs="Times New Roman"/>
+          <w:sz w:val="24"/>
+          <w:szCs w:val="24"/>
+        </w:rPr>
+        <w:t>{</w:t>
+      </w:r>
+      <w:proofErr w:type="spellStart"/>
+      <w:r>
+        <w:rPr>
+          <w:rFonts w:ascii="Times New Roman" w:hAnsi="Times New Roman" w:cs="Times New Roman"/>
+          <w:sz w:val="24"/>
+          <w:szCs w:val="24"/>
+        </w:rPr>
+        <w:t>qcr</w:t>
+      </w:r>
+      <w:proofErr w:type="spellEnd"/>
+      <w:r>
+        <w:rPr>
+          <w:rFonts w:ascii="Times New Roman" w:hAnsi="Times New Roman" w:cs="Times New Roman"/>
+          <w:sz w:val="24"/>
+          <w:szCs w:val="24"/>
+        </w:rPr>
+        <w:t>}\</w:t>
+      </w:r>
+      <w:proofErr w:type="spellStart"/>
+      <w:r>
+        <w:rPr>
+          <w:rFonts w:ascii="Times New Roman" w:hAnsi="Times New Roman" w:cs="Times New Roman"/>
+          <w:sz w:val="24"/>
+          <w:szCs w:val="24"/>
+        </w:rPr>
+        <w:t>selectfont</w:t>
+      </w:r>
+      <w:proofErr w:type="spellEnd"/>
+      <w:r>
+        <w:rPr>
+          <w:rFonts w:ascii="Times New Roman" w:hAnsi="Times New Roman" w:cs="Times New Roman"/>
+          <w:sz w:val="24"/>
+          <w:szCs w:val="24"/>
+        </w:rPr>
+        <w:t xml:space="preserve"> </w:t>
+      </w:r>
+      <w:r>
+        <w:rPr>
+          <w:rFonts w:ascii="Times New Roman" w:hAnsi="Times New Roman" w:cs="Times New Roman"/>
+          <w:sz w:val="24"/>
+          <w:szCs w:val="24"/>
+        </w:rPr>
+        <w:t>.weights</w:t>
+      </w:r>
+      <w:r>
+        <w:rPr>
+          <w:rFonts w:ascii="Times New Roman" w:hAnsi="Times New Roman" w:cs="Times New Roman"/>
+          <w:sz w:val="24"/>
+          <w:szCs w:val="24"/>
+        </w:rPr>
+        <w:t>}</w:t>
+      </w:r>
+      <w:r>
+        <w:rPr>
+          <w:rFonts w:ascii="Times New Roman" w:hAnsi="Times New Roman" w:cs="Times New Roman"/>
+          <w:sz w:val="24"/>
+          <w:szCs w:val="24"/>
+        </w:rPr>
+        <w:t xml:space="preserve"> file which was trained on the $416 \times 416$ resolution images.</w:t>
+      </w:r>
+    </w:p>
+    <w:p>
+      <w:pPr>
+        <w:pStyle w:val="ListParagraph"/>
+        <w:numPr>
+          <w:ilvl w:val="1"/>
+          <w:numId w:val="3"/>
+        </w:numPr>
+        <w:rPr>
+          <w:rFonts w:ascii="Times New Roman" w:eastAsia="Times New Roman" w:hAnsi="Times New Roman" w:cs="Times New Roman"/>
+          <w:sz w:val="24"/>
+          <w:szCs w:val="24"/>
+          <w:lang w:eastAsia="en-GB"/>
+        </w:rPr>
+      </w:pPr>
+      <w:r>
+        <w:rPr>
+          <w:rFonts w:ascii="Times New Roman" w:hAnsi="Times New Roman" w:cs="Times New Roman"/>
+          <w:sz w:val="24"/>
+          <w:szCs w:val="24"/>
+        </w:rPr>
+        <w:t xml:space="preserve">To further enhance the accuracy, dataset training must proceed onto higher multiples of  $32$ such as </w:t>
+      </w:r>
+      <w:r>
+        <w:rPr>
+          <w:rFonts w:ascii="Times New Roman" w:hAnsi="Times New Roman" w:cs="Times New Roman"/>
+          <w:sz w:val="24"/>
+          <w:szCs w:val="24"/>
+        </w:rPr>
+        <w:t>$</w:t>
+      </w:r>
+      <w:r>
+        <w:rPr>
+          <w:rFonts w:ascii="Times New Roman" w:hAnsi="Times New Roman" w:cs="Times New Roman"/>
+          <w:sz w:val="24"/>
+          <w:szCs w:val="24"/>
+        </w:rPr>
+        <w:t>608</w:t>
+      </w:r>
+      <w:r>
+        <w:rPr>
+          <w:rFonts w:ascii="Times New Roman" w:hAnsi="Times New Roman" w:cs="Times New Roman"/>
+          <w:sz w:val="24"/>
+          <w:szCs w:val="24"/>
+        </w:rPr>
+        <w:t xml:space="preserve"> \times </w:t>
+      </w:r>
+      <w:r>
+        <w:rPr>
+          <w:rFonts w:ascii="Times New Roman" w:hAnsi="Times New Roman" w:cs="Times New Roman"/>
+          <w:sz w:val="24"/>
+          <w:szCs w:val="24"/>
+        </w:rPr>
+        <w:t>608</w:t>
+      </w:r>
+      <w:r>
+        <w:rPr>
+          <w:rFonts w:ascii="Times New Roman" w:hAnsi="Times New Roman" w:cs="Times New Roman"/>
+          <w:sz w:val="24"/>
+          <w:szCs w:val="24"/>
+        </w:rPr>
+        <w:t>$</w:t>
+      </w:r>
+      <w:r>
+        <w:rPr>
+          <w:rFonts w:ascii="Times New Roman" w:hAnsi="Times New Roman" w:cs="Times New Roman"/>
+          <w:sz w:val="24"/>
+          <w:szCs w:val="24"/>
+        </w:rPr>
+        <w:t xml:space="preserve"> or </w:t>
+      </w:r>
+      <w:r>
+        <w:rPr>
+          <w:rFonts w:ascii="Times New Roman" w:hAnsi="Times New Roman" w:cs="Times New Roman"/>
+          <w:sz w:val="24"/>
+          <w:szCs w:val="24"/>
+        </w:rPr>
+        <w:t>$</w:t>
+      </w:r>
+      <w:r>
+        <w:rPr>
+          <w:rFonts w:ascii="Times New Roman" w:hAnsi="Times New Roman" w:cs="Times New Roman"/>
+          <w:sz w:val="24"/>
+          <w:szCs w:val="24"/>
+        </w:rPr>
+        <w:t>832</w:t>
+      </w:r>
+      <w:r>
+        <w:rPr>
+          <w:rFonts w:ascii="Times New Roman" w:hAnsi="Times New Roman" w:cs="Times New Roman"/>
+          <w:sz w:val="24"/>
+          <w:szCs w:val="24"/>
+        </w:rPr>
+        <w:t xml:space="preserve"> \times </w:t>
+      </w:r>
+      <w:r>
+        <w:rPr>
+          <w:rFonts w:ascii="Times New Roman" w:hAnsi="Times New Roman" w:cs="Times New Roman"/>
+          <w:sz w:val="24"/>
+          <w:szCs w:val="24"/>
+        </w:rPr>
+        <w:t>832</w:t>
+      </w:r>
+      <w:r>
+        <w:rPr>
+          <w:rFonts w:ascii="Times New Roman" w:hAnsi="Times New Roman" w:cs="Times New Roman"/>
+          <w:sz w:val="24"/>
+          <w:szCs w:val="24"/>
+        </w:rPr>
+        <w:t>$. In the event of a memory overflow (</w:t>
+      </w:r>
+      <w:r>
+        <w:rPr>
+          <w:rFonts w:ascii="Times New Roman" w:hAnsi="Times New Roman" w:cs="Times New Roman"/>
+          <w:sz w:val="24"/>
+          <w:szCs w:val="24"/>
+        </w:rPr>
+        <w:t>{\</w:t>
+      </w:r>
+      <w:proofErr w:type="spellStart"/>
+      <w:r>
+        <w:rPr>
+          <w:rFonts w:ascii="Times New Roman" w:hAnsi="Times New Roman" w:cs="Times New Roman"/>
+          <w:sz w:val="24"/>
+          <w:szCs w:val="24"/>
+        </w:rPr>
+        <w:t>fontfamily</w:t>
+      </w:r>
+      <w:proofErr w:type="spellEnd"/>
+      <w:r>
+        <w:rPr>
+          <w:rFonts w:ascii="Times New Roman" w:hAnsi="Times New Roman" w:cs="Times New Roman"/>
+          <w:sz w:val="24"/>
+          <w:szCs w:val="24"/>
+        </w:rPr>
+        <w:t>{</w:t>
+      </w:r>
+      <w:proofErr w:type="spellStart"/>
+      <w:r>
+        <w:rPr>
+          <w:rFonts w:ascii="Times New Roman" w:hAnsi="Times New Roman" w:cs="Times New Roman"/>
+          <w:sz w:val="24"/>
+          <w:szCs w:val="24"/>
+        </w:rPr>
+        <w:t>qcr</w:t>
+      </w:r>
+      <w:proofErr w:type="spellEnd"/>
+      <w:r>
+        <w:rPr>
+          <w:rFonts w:ascii="Times New Roman" w:hAnsi="Times New Roman" w:cs="Times New Roman"/>
+          <w:sz w:val="24"/>
+          <w:szCs w:val="24"/>
+        </w:rPr>
+        <w:t>}\</w:t>
+      </w:r>
+      <w:proofErr w:type="spellStart"/>
+      <w:r>
+        <w:rPr>
+          <w:rFonts w:ascii="Times New Roman" w:hAnsi="Times New Roman" w:cs="Times New Roman"/>
+          <w:sz w:val="24"/>
+          <w:szCs w:val="24"/>
+        </w:rPr>
+        <w:t>selectfont</w:t>
+      </w:r>
+      <w:proofErr w:type="spellEnd"/>
+      <w:r>
+        <w:rPr>
+          <w:rFonts w:ascii="Times New Roman" w:hAnsi="Times New Roman" w:cs="Times New Roman"/>
+          <w:sz w:val="24"/>
+          <w:szCs w:val="24"/>
+        </w:rPr>
+        <w:t xml:space="preserve"> </w:t>
+      </w:r>
+      <w:r>
+        <w:rPr>
+          <w:rFonts w:ascii="Times New Roman" w:hAnsi="Times New Roman" w:cs="Times New Roman"/>
+          <w:sz w:val="24"/>
+          <w:szCs w:val="24"/>
+        </w:rPr>
+        <w:t>Out of memory</w:t>
+      </w:r>
+      <w:r>
+        <w:rPr>
+          <w:rFonts w:ascii="Times New Roman" w:hAnsi="Times New Roman" w:cs="Times New Roman"/>
+          <w:sz w:val="24"/>
+          <w:szCs w:val="24"/>
+        </w:rPr>
+        <w:t>}</w:t>
+      </w:r>
+      <w:r>
+        <w:rPr>
+          <w:rFonts w:ascii="Times New Roman" w:hAnsi="Times New Roman" w:cs="Times New Roman"/>
+          <w:sz w:val="24"/>
+          <w:szCs w:val="24"/>
+        </w:rPr>
+        <w:t xml:space="preserve">, </w:t>
+      </w:r>
+      <w:r>
+        <w:rPr>
+          <w:rFonts w:ascii="Times New Roman" w:hAnsi="Times New Roman" w:cs="Times New Roman"/>
+          <w:sz w:val="24"/>
+          <w:szCs w:val="24"/>
+        </w:rPr>
+        <w:t>{\</w:t>
+      </w:r>
+      <w:proofErr w:type="spellStart"/>
+      <w:r>
+        <w:rPr>
+          <w:rFonts w:ascii="Times New Roman" w:hAnsi="Times New Roman" w:cs="Times New Roman"/>
+          <w:sz w:val="24"/>
+          <w:szCs w:val="24"/>
+        </w:rPr>
+        <w:t>fontfamily</w:t>
+      </w:r>
+      <w:proofErr w:type="spellEnd"/>
+      <w:r>
+        <w:rPr>
+          <w:rFonts w:ascii="Times New Roman" w:hAnsi="Times New Roman" w:cs="Times New Roman"/>
+          <w:sz w:val="24"/>
+          <w:szCs w:val="24"/>
+        </w:rPr>
+        <w:t>{</w:t>
+      </w:r>
+      <w:proofErr w:type="spellStart"/>
+      <w:r>
+        <w:rPr>
+          <w:rFonts w:ascii="Times New Roman" w:hAnsi="Times New Roman" w:cs="Times New Roman"/>
+          <w:sz w:val="24"/>
+          <w:szCs w:val="24"/>
+        </w:rPr>
+        <w:t>qcr</w:t>
+      </w:r>
+      <w:proofErr w:type="spellEnd"/>
+      <w:r>
+        <w:rPr>
+          <w:rFonts w:ascii="Times New Roman" w:hAnsi="Times New Roman" w:cs="Times New Roman"/>
+          <w:sz w:val="24"/>
+          <w:szCs w:val="24"/>
+        </w:rPr>
+        <w:t>}\</w:t>
+      </w:r>
+      <w:proofErr w:type="spellStart"/>
+      <w:r>
+        <w:rPr>
+          <w:rFonts w:ascii="Times New Roman" w:hAnsi="Times New Roman" w:cs="Times New Roman"/>
+          <w:sz w:val="24"/>
+          <w:szCs w:val="24"/>
+        </w:rPr>
+        <w:t>selectfont</w:t>
+      </w:r>
+      <w:proofErr w:type="spellEnd"/>
+      <w:r>
+        <w:rPr>
+          <w:rFonts w:ascii="Times New Roman" w:hAnsi="Times New Roman" w:cs="Times New Roman"/>
+          <w:sz w:val="24"/>
+          <w:szCs w:val="24"/>
+        </w:rPr>
+        <w:t xml:space="preserve"> </w:t>
+      </w:r>
+      <w:r>
+        <w:rPr>
+          <w:rFonts w:ascii="Times New Roman" w:hAnsi="Times New Roman" w:cs="Times New Roman"/>
+          <w:sz w:val="24"/>
+          <w:szCs w:val="24"/>
+        </w:rPr>
+        <w:t>subdivisions</w:t>
+      </w:r>
+      <w:r>
+        <w:rPr>
+          <w:rFonts w:ascii="Times New Roman" w:hAnsi="Times New Roman" w:cs="Times New Roman"/>
+          <w:sz w:val="24"/>
+          <w:szCs w:val="24"/>
+        </w:rPr>
+        <w:t>}</w:t>
+      </w:r>
+      <w:r>
+        <w:rPr>
+          <w:rFonts w:ascii="Times New Roman" w:hAnsi="Times New Roman" w:cs="Times New Roman"/>
+          <w:sz w:val="24"/>
+          <w:szCs w:val="24"/>
+        </w:rPr>
+        <w:t xml:space="preserve"> in your </w:t>
+      </w:r>
+      <w:r>
+        <w:rPr>
+          <w:rFonts w:ascii="Times New Roman" w:hAnsi="Times New Roman" w:cs="Times New Roman"/>
+          <w:sz w:val="24"/>
+          <w:szCs w:val="24"/>
+        </w:rPr>
+        <w:lastRenderedPageBreak/>
+        <w:t>{\</w:t>
+      </w:r>
+      <w:proofErr w:type="spellStart"/>
+      <w:r>
+        <w:rPr>
+          <w:rFonts w:ascii="Times New Roman" w:hAnsi="Times New Roman" w:cs="Times New Roman"/>
+          <w:sz w:val="24"/>
+          <w:szCs w:val="24"/>
+        </w:rPr>
+        <w:t>fontfamily</w:t>
+      </w:r>
+      <w:proofErr w:type="spellEnd"/>
+      <w:r>
+        <w:rPr>
+          <w:rFonts w:ascii="Times New Roman" w:hAnsi="Times New Roman" w:cs="Times New Roman"/>
+          <w:sz w:val="24"/>
+          <w:szCs w:val="24"/>
+        </w:rPr>
+        <w:t>{</w:t>
+      </w:r>
+      <w:proofErr w:type="spellStart"/>
+      <w:r>
+        <w:rPr>
+          <w:rFonts w:ascii="Times New Roman" w:hAnsi="Times New Roman" w:cs="Times New Roman"/>
+          <w:sz w:val="24"/>
+          <w:szCs w:val="24"/>
+        </w:rPr>
+        <w:t>qcr</w:t>
+      </w:r>
+      <w:proofErr w:type="spellEnd"/>
+      <w:r>
+        <w:rPr>
+          <w:rFonts w:ascii="Times New Roman" w:hAnsi="Times New Roman" w:cs="Times New Roman"/>
+          <w:sz w:val="24"/>
+          <w:szCs w:val="24"/>
+        </w:rPr>
+        <w:t>}\</w:t>
+      </w:r>
+      <w:proofErr w:type="spellStart"/>
+      <w:r>
+        <w:rPr>
+          <w:rFonts w:ascii="Times New Roman" w:hAnsi="Times New Roman" w:cs="Times New Roman"/>
+          <w:sz w:val="24"/>
+          <w:szCs w:val="24"/>
+        </w:rPr>
+        <w:t>selectfont</w:t>
+      </w:r>
+      <w:proofErr w:type="spellEnd"/>
+      <w:r>
+        <w:rPr>
+          <w:rFonts w:ascii="Times New Roman" w:hAnsi="Times New Roman" w:cs="Times New Roman"/>
+          <w:sz w:val="24"/>
+          <w:szCs w:val="24"/>
+        </w:rPr>
+        <w:t xml:space="preserve"> </w:t>
+      </w:r>
+      <w:r>
+        <w:rPr>
+          <w:rFonts w:ascii="Times New Roman" w:hAnsi="Times New Roman" w:cs="Times New Roman"/>
+          <w:sz w:val="24"/>
+          <w:szCs w:val="24"/>
+        </w:rPr>
+        <w:t>.</w:t>
+      </w:r>
+      <w:proofErr w:type="spellStart"/>
+      <w:r>
+        <w:rPr>
+          <w:rFonts w:ascii="Times New Roman" w:hAnsi="Times New Roman" w:cs="Times New Roman"/>
+          <w:sz w:val="24"/>
+          <w:szCs w:val="24"/>
+        </w:rPr>
+        <w:t>cfg</w:t>
+      </w:r>
+      <w:proofErr w:type="spellEnd"/>
+      <w:r>
+        <w:rPr>
+          <w:rFonts w:ascii="Times New Roman" w:hAnsi="Times New Roman" w:cs="Times New Roman"/>
+          <w:sz w:val="24"/>
+          <w:szCs w:val="24"/>
+        </w:rPr>
+        <w:t>}</w:t>
+      </w:r>
+      <w:r>
+        <w:rPr>
+          <w:rFonts w:ascii="Times New Roman" w:hAnsi="Times New Roman" w:cs="Times New Roman"/>
+          <w:sz w:val="24"/>
+          <w:szCs w:val="24"/>
+        </w:rPr>
+        <w:t xml:space="preserve"> file must be increased from $16$ to $32$ to $64</w:t>
+      </w:r>
+      <w:r>
+        <w:rPr>
+          <w:rFonts w:ascii="Times New Roman" w:hAnsi="Times New Roman" w:cs="Times New Roman"/>
+          <w:sz w:val="24"/>
+          <w:szCs w:val="24"/>
+        </w:rPr>
+        <w:t>$ and so on.</w:t>
+      </w:r>
+    </w:p>
+    <w:p>
+      <w:pPr>
+        <w:rPr>
+          <w:rFonts w:ascii="Times New Roman" w:hAnsi="Times New Roman" w:cs="Times New Roman"/>
+          <w:sz w:val="24"/>
+          <w:szCs w:val="24"/>
+        </w:rPr>
+      </w:pPr>
+    </w:p>
+    <w:p>
+      <w:pPr>
+        <w:rPr>
+          <w:rFonts w:ascii="Times New Roman" w:hAnsi="Times New Roman" w:cs="Times New Roman"/>
+          <w:sz w:val="24"/>
+          <w:szCs w:val="24"/>
+        </w:rPr>
+      </w:pPr>
+    </w:p>
+    <w:p>
+      <w:pPr>
+        <w:rPr>
+          <w:rFonts w:ascii="Times New Roman" w:hAnsi="Times New Roman" w:cs="Times New Roman"/>
+          <w:sz w:val="24"/>
+          <w:szCs w:val="24"/>
+        </w:rPr>
+      </w:pPr>
+      <w:proofErr w:type="spellStart"/>
+      <w:r>
+        <w:rPr>
+          <w:rFonts w:ascii="Times New Roman" w:hAnsi="Times New Roman" w:cs="Times New Roman"/>
+          <w:sz w:val="24"/>
+          <w:szCs w:val="24"/>
+        </w:rPr>
+        <w:t>Chapt</w:t>
+      </w:r>
+      <w:proofErr w:type="spellEnd"/>
+      <w:r>
+        <w:rPr>
+          <w:rFonts w:ascii="Times New Roman" w:hAnsi="Times New Roman" w:cs="Times New Roman"/>
+          <w:sz w:val="24"/>
+          <w:szCs w:val="24"/>
+        </w:rPr>
+        <w:t>er 3 – Methodology and development</w:t>
       </w:r>
     </w:p>
     <w:p>
@@ -1381,7 +2711,6 @@
           <w:sz w:val="24"/>
           <w:szCs w:val="24"/>
         </w:rPr>
-        <w:lastRenderedPageBreak/>
         <w:t>Chapter 6 – Conclusions</w:t>
       </w:r>
     </w:p>
@@ -1715,7 +3044,6 @@
         <w:t xml:space="preserve"> deep and sincere gratitude to </w:t>
       </w:r>
       <w:proofErr w:type="spellStart"/>
-      <w:proofErr w:type="gramStart"/>
       <w:r>
         <w:rPr>
           <w:rFonts w:ascii="Times New Roman" w:hAnsi="Times New Roman" w:cs="Times New Roman"/>
@@ -1731,16 +3059,7 @@
           <w:sz w:val="24"/>
           <w:szCs w:val="24"/>
         </w:rPr>
-        <w:t>(</w:t>
-      </w:r>
-      <w:proofErr w:type="gramEnd"/>
-      <w:r>
-        <w:rPr>
-          <w:rFonts w:ascii="Times New Roman" w:hAnsi="Times New Roman" w:cs="Times New Roman"/>
-          <w:sz w:val="24"/>
-          <w:szCs w:val="24"/>
-        </w:rPr>
-        <w:t>Mr</w:t>
+        <w:t>(Mr</w:t>
       </w:r>
       <w:r>
         <w:rPr>
@@ -2173,17 +3492,7 @@
           <w:sz w:val="24"/>
           <w:szCs w:val="24"/>
         </w:rPr>
-        <w:t xml:space="preserve"> without which it would have </w:t>
-      </w:r>
-      <w:bookmarkStart w:id="0" w:name="_GoBack"/>
-      <w:bookmarkEnd w:id="0"/>
-      <w:r>
-        <w:rPr>
-          <w:rFonts w:ascii="Times New Roman" w:hAnsi="Times New Roman" w:cs="Times New Roman"/>
-          <w:sz w:val="24"/>
-          <w:szCs w:val="24"/>
-        </w:rPr>
-        <w:t xml:space="preserve">been difficult </w:t>
+        <w:t xml:space="preserve"> without which it would have been difficult </w:t>
       </w:r>
       <w:r>
         <w:rPr>
@@ -2406,7 +3715,7 @@
 </file>
 
 <file path=word/numbering.xml><?xml version="1.0" encoding="utf-8"?>
-<w:numbering xmlns:wpc="http://schemas.microsoft.com/office/word/2010/wordprocessingCanvas" xmlns:cx="http://schemas.microsoft.com/office/drawing/2014/chartex" xmlns:cx1="http://schemas.microsoft.com/office/drawing/2015/9/8/chartex" xmlns:cx2="http://schemas.microsoft.com/office/drawing/2015/10/21/chartex" xmlns:cx3="http://schemas.microsoft.com/office/drawing/2016/5/9/chartex" xmlns:cx4="http://schemas.microsoft.com/office/drawing/2016/5/10/chartex" xmlns:cx5="http://schemas.microsoft.com/office/drawing/2016/5/11/chartex" xmlns:cx6="http://schemas.microsoft.com/office/drawing/2016/5/12/chartex" xmlns:cx7="http://schemas.microsoft.com/office/drawing/2016/5/13/chartex" xmlns:cx8="http://schemas.microsoft.com/office/drawing/2016/5/14/chartex" xmlns:mc="http://schemas.openxmlformats.org/markup-compatibility/2006" xmlns:aink="http://schemas.microsoft.com/office/drawing/2016/ink" xmlns:am3d="http://schemas.microsoft.com/office/drawing/2017/model3d" xmlns:o="urn:schemas-microsoft-com:office:office" xmlns:r="http://schemas.openxmlformats.org/officeDocument/2006/relationships" xmlns:m="http://schemas.openxmlformats.org/officeDocument/2006/math" xmlns:v="urn:schemas-microsoft-com:vml" xmlns:wp14="http://schemas.microsoft.com/office/word/2010/wordprocessingDrawing" xmlns:wp="http://schemas.openxmlformats.org/drawingml/2006/wordprocessingDrawing" xmlns:w10="urn:schemas-microsoft-com:office:word" xmlns:w="http://schemas.openxmlformats.org/wordprocessingml/2006/main" xmlns:w14="http://schemas.microsoft.com/office/word/2010/wordml" xmlns:w15="http://schemas.microsoft.com/office/word/2012/wordml" xmlns:w16cid="http://schemas.microsoft.com/office/word/2016/wordml/cid" xmlns:w16se="http://schemas.microsoft.com/office/word/2015/wordml/symex" xmlns:wpg="http://schemas.microsoft.com/office/word/2010/wordprocessingGroup" xmlns:wpi="http://schemas.microsoft.com/office/word/2010/wordprocessingInk" xmlns:wne="http://schemas.microsoft.com/office/word/2006/wordml" xmlns:wps="http://schemas.microsoft.com/office/word/2010/wordprocessingShape" mc:Ignorable="w14 w15 w16se w16cid wp14">
+<w:numbering xmlns:wpc="http://schemas.microsoft.com/office/word/2010/wordprocessingCanvas" xmlns:cx="http://schemas.microsoft.com/office/drawing/2014/chartex" xmlns:cx1="http://schemas.microsoft.com/office/drawing/2015/9/8/chartex" xmlns:cx2="http://schemas.microsoft.com/office/drawing/2015/10/21/chartex" xmlns:cx3="http://schemas.microsoft.com/office/drawing/2016/5/9/chartex" xmlns:cx4="http://schemas.microsoft.com/office/drawing/2016/5/10/chartex" xmlns:cx5="http://schemas.microsoft.com/office/drawing/2016/5/11/chartex" xmlns:cx6="http://schemas.microsoft.com/office/drawing/2016/5/12/chartex" xmlns:cx7="http://schemas.microsoft.com/office/drawing/2016/5/13/chartex" xmlns:cx8="http://schemas.microsoft.com/office/drawing/2016/5/14/chartex" xmlns:mc="http://schemas.openxmlformats.org/markup-compatibility/2006" xmlns:aink="http://schemas.microsoft.com/office/drawing/2016/ink" xmlns:am3d="http://schemas.microsoft.com/office/drawing/2017/model3d" xmlns:o="urn:schemas-microsoft-com:office:office" xmlns:oel="http://schemas.microsoft.com/office/2019/extlst" xmlns:r="http://schemas.openxmlformats.org/officeDocument/2006/relationships" xmlns:m="http://schemas.openxmlformats.org/officeDocument/2006/math" xmlns:v="urn:schemas-microsoft-com:vml" xmlns:wp14="http://schemas.microsoft.com/office/word/2010/wordprocessingDrawing" xmlns:wp="http://schemas.openxmlformats.org/drawingml/2006/wordprocessingDrawing" xmlns:w10="urn:schemas-microsoft-com:office:word" xmlns:w="http://schemas.openxmlformats.org/wordprocessingml/2006/main" xmlns:w14="http://schemas.microsoft.com/office/word/2010/wordml" xmlns:w15="http://schemas.microsoft.com/office/word/2012/wordml" xmlns:w16cex="http://schemas.microsoft.com/office/word/2018/wordml/cex" xmlns:w16cid="http://schemas.microsoft.com/office/word/2016/wordml/cid" xmlns:w16="http://schemas.microsoft.com/office/word/2018/wordml" xmlns:w16sdtdh="http://schemas.microsoft.com/office/word/2020/wordml/sdtdatahash" xmlns:w16se="http://schemas.microsoft.com/office/word/2015/wordml/symex" xmlns:wpg="http://schemas.microsoft.com/office/word/2010/wordprocessingGroup" xmlns:wpi="http://schemas.microsoft.com/office/word/2010/wordprocessingInk" xmlns:wne="http://schemas.microsoft.com/office/word/2006/wordml" xmlns:wps="http://schemas.microsoft.com/office/word/2010/wordprocessingShape" mc:Ignorable="w14 w15 w16se w16cid w16 w16cex w16sdtdh wp14">
   <w:abstractNum w:abstractNumId="0" w15:restartNumberingAfterBreak="0">
     <w:nsid w:val="0069632D"/>
     <w:multiLevelType w:val="hybridMultilevel"/>
@@ -2496,14 +3805,198 @@
       </w:pPr>
     </w:lvl>
   </w:abstractNum>
-  <w:num w:numId="1">
+  <w:abstractNum w:abstractNumId="1" w15:restartNumberingAfterBreak="0">
+    <w:nsid w:val="01EF5C92"/>
+    <w:multiLevelType w:val="hybridMultilevel"/>
+    <w:tmpl w:val="E2D8F72C"/>
+    <w:lvl w:ilvl="0" w:tplc="14D0C652">
+      <w:start w:val="1"/>
+      <w:numFmt w:val="decimal"/>
+      <w:lvlText w:val="%1."/>
+      <w:lvlJc w:val="left"/>
+      <w:pPr>
+        <w:ind w:left="720" w:hanging="360"/>
+      </w:pPr>
+      <w:rPr>
+        <w:rFonts w:hint="default"/>
+      </w:rPr>
+    </w:lvl>
+    <w:lvl w:ilvl="1" w:tplc="08090019" w:tentative="1">
+      <w:start w:val="1"/>
+      <w:numFmt w:val="lowerLetter"/>
+      <w:lvlText w:val="%2."/>
+      <w:lvlJc w:val="left"/>
+      <w:pPr>
+        <w:ind w:left="1440" w:hanging="360"/>
+      </w:pPr>
+    </w:lvl>
+    <w:lvl w:ilvl="2" w:tplc="0809001B" w:tentative="1">
+      <w:start w:val="1"/>
+      <w:numFmt w:val="lowerRoman"/>
+      <w:lvlText w:val="%3."/>
+      <w:lvlJc w:val="right"/>
+      <w:pPr>
+        <w:ind w:left="2160" w:hanging="180"/>
+      </w:pPr>
+    </w:lvl>
+    <w:lvl w:ilvl="3" w:tplc="0809000F" w:tentative="1">
+      <w:start w:val="1"/>
+      <w:numFmt w:val="decimal"/>
+      <w:lvlText w:val="%4."/>
+      <w:lvlJc w:val="left"/>
+      <w:pPr>
+        <w:ind w:left="2880" w:hanging="360"/>
+      </w:pPr>
+    </w:lvl>
+    <w:lvl w:ilvl="4" w:tplc="08090019" w:tentative="1">
+      <w:start w:val="1"/>
+      <w:numFmt w:val="lowerLetter"/>
+      <w:lvlText w:val="%5."/>
+      <w:lvlJc w:val="left"/>
+      <w:pPr>
+        <w:ind w:left="3600" w:hanging="360"/>
+      </w:pPr>
+    </w:lvl>
+    <w:lvl w:ilvl="5" w:tplc="0809001B" w:tentative="1">
+      <w:start w:val="1"/>
+      <w:numFmt w:val="lowerRoman"/>
+      <w:lvlText w:val="%6."/>
+      <w:lvlJc w:val="right"/>
+      <w:pPr>
+        <w:ind w:left="4320" w:hanging="180"/>
+      </w:pPr>
+    </w:lvl>
+    <w:lvl w:ilvl="6" w:tplc="0809000F" w:tentative="1">
+      <w:start w:val="1"/>
+      <w:numFmt w:val="decimal"/>
+      <w:lvlText w:val="%7."/>
+      <w:lvlJc w:val="left"/>
+      <w:pPr>
+        <w:ind w:left="5040" w:hanging="360"/>
+      </w:pPr>
+    </w:lvl>
+    <w:lvl w:ilvl="7" w:tplc="08090019" w:tentative="1">
+      <w:start w:val="1"/>
+      <w:numFmt w:val="lowerLetter"/>
+      <w:lvlText w:val="%8."/>
+      <w:lvlJc w:val="left"/>
+      <w:pPr>
+        <w:ind w:left="5760" w:hanging="360"/>
+      </w:pPr>
+    </w:lvl>
+    <w:lvl w:ilvl="8" w:tplc="0809001B" w:tentative="1">
+      <w:start w:val="1"/>
+      <w:numFmt w:val="lowerRoman"/>
+      <w:lvlText w:val="%9."/>
+      <w:lvlJc w:val="right"/>
+      <w:pPr>
+        <w:ind w:left="6480" w:hanging="180"/>
+      </w:pPr>
+    </w:lvl>
+  </w:abstractNum>
+  <w:abstractNum w:abstractNumId="2" w15:restartNumberingAfterBreak="0">
+    <w:nsid w:val="4C0A6287"/>
+    <w:multiLevelType w:val="hybridMultilevel"/>
+    <w:tmpl w:val="78D4F71E"/>
+    <w:lvl w:ilvl="0" w:tplc="D03ACBDE">
+      <w:start w:val="1"/>
+      <w:numFmt w:val="decimal"/>
+      <w:lvlText w:val="%1."/>
+      <w:lvlJc w:val="left"/>
+      <w:pPr>
+        <w:ind w:left="720" w:hanging="360"/>
+      </w:pPr>
+      <w:rPr>
+        <w:rFonts w:hint="default"/>
+      </w:rPr>
+    </w:lvl>
+    <w:lvl w:ilvl="1" w:tplc="08090019">
+      <w:start w:val="1"/>
+      <w:numFmt w:val="lowerLetter"/>
+      <w:lvlText w:val="%2."/>
+      <w:lvlJc w:val="left"/>
+      <w:pPr>
+        <w:ind w:left="1440" w:hanging="360"/>
+      </w:pPr>
+    </w:lvl>
+    <w:lvl w:ilvl="2" w:tplc="0809001B" w:tentative="1">
+      <w:start w:val="1"/>
+      <w:numFmt w:val="lowerRoman"/>
+      <w:lvlText w:val="%3."/>
+      <w:lvlJc w:val="right"/>
+      <w:pPr>
+        <w:ind w:left="2160" w:hanging="180"/>
+      </w:pPr>
+    </w:lvl>
+    <w:lvl w:ilvl="3" w:tplc="0809000F" w:tentative="1">
+      <w:start w:val="1"/>
+      <w:numFmt w:val="decimal"/>
+      <w:lvlText w:val="%4."/>
+      <w:lvlJc w:val="left"/>
+      <w:pPr>
+        <w:ind w:left="2880" w:hanging="360"/>
+      </w:pPr>
+    </w:lvl>
+    <w:lvl w:ilvl="4" w:tplc="08090019" w:tentative="1">
+      <w:start w:val="1"/>
+      <w:numFmt w:val="lowerLetter"/>
+      <w:lvlText w:val="%5."/>
+      <w:lvlJc w:val="left"/>
+      <w:pPr>
+        <w:ind w:left="3600" w:hanging="360"/>
+      </w:pPr>
+    </w:lvl>
+    <w:lvl w:ilvl="5" w:tplc="0809001B" w:tentative="1">
+      <w:start w:val="1"/>
+      <w:numFmt w:val="lowerRoman"/>
+      <w:lvlText w:val="%6."/>
+      <w:lvlJc w:val="right"/>
+      <w:pPr>
+        <w:ind w:left="4320" w:hanging="180"/>
+      </w:pPr>
+    </w:lvl>
+    <w:lvl w:ilvl="6" w:tplc="0809000F" w:tentative="1">
+      <w:start w:val="1"/>
+      <w:numFmt w:val="decimal"/>
+      <w:lvlText w:val="%7."/>
+      <w:lvlJc w:val="left"/>
+      <w:pPr>
+        <w:ind w:left="5040" w:hanging="360"/>
+      </w:pPr>
+    </w:lvl>
+    <w:lvl w:ilvl="7" w:tplc="08090019" w:tentative="1">
+      <w:start w:val="1"/>
+      <w:numFmt w:val="lowerLetter"/>
+      <w:lvlText w:val="%8."/>
+      <w:lvlJc w:val="left"/>
+      <w:pPr>
+        <w:ind w:left="5760" w:hanging="360"/>
+      </w:pPr>
+    </w:lvl>
+    <w:lvl w:ilvl="8" w:tplc="0809001B" w:tentative="1">
+      <w:start w:val="1"/>
+      <w:numFmt w:val="lowerRoman"/>
+      <w:lvlText w:val="%9."/>
+      <w:lvlJc w:val="right"/>
+      <w:pPr>
+        <w:ind w:left="6480" w:hanging="180"/>
+      </w:pPr>
+    </w:lvl>
+  </w:abstractNum>
+  <w:num w:numId="1" w16cid:durableId="1290163385">
     <w:abstractNumId w:val="0"/>
+  </w:num>
+  <w:num w:numId="2" w16cid:durableId="2053918464">
+    <w:abstractNumId w:val="1"/>
+  </w:num>
+  <w:num w:numId="3" w16cid:durableId="1791627133">
+    <w:abstractNumId w:val="2"/>
   </w:num>
 </w:numbering>
 </file>
 
 <file path=word/styles.xml><?xml version="1.0" encoding="utf-8"?>
-<w:styles xmlns:mc="http://schemas.openxmlformats.org/markup-compatibility/2006" xmlns:r="http://schemas.openxmlformats.org/officeDocument/2006/relationships" xmlns:w="http://schemas.openxmlformats.org/wordprocessingml/2006/main" xmlns:w14="http://schemas.microsoft.com/office/word/2010/wordml" xmlns:w15="http://schemas.microsoft.com/office/word/2012/wordml" xmlns:w16cid="http://schemas.microsoft.com/office/word/2016/wordml/cid" xmlns:w16se="http://schemas.microsoft.com/office/word/2015/wordml/symex" mc:Ignorable="w14 w15 w16se w16cid">
+<w:styles xmlns:mc="http://schemas.openxmlformats.org/markup-compatibility/2006" xmlns:r="http://schemas.openxmlformats.org/officeDocument/2006/relationships" xmlns:w="http://schemas.openxmlformats.org/wordprocessingml/2006/main" xmlns:w14="http://schemas.microsoft.com/office/word/2010/wordml" xmlns:w15="http://schemas.microsoft.com/office/word/2012/wordml" xmlns:w16cex="http://schemas.microsoft.com/office/word/2018/wordml/cex" xmlns:w16cid="http://schemas.microsoft.com/office/word/2016/wordml/cid" xmlns:w16="http://schemas.microsoft.com/office/word/2018/wordml" xmlns:w16sdtdh="http://schemas.microsoft.com/office/word/2020/wordml/sdtdatahash" xmlns:w16se="http://schemas.microsoft.com/office/word/2015/wordml/symex" mc:Ignorable="w14 w15 w16se w16cid w16 w16cex w16sdtdh">
   <w:docDefaults>
     <w:rPrDefault>
       <w:rPr>

</xml_diff>

<commit_message>
Update draft for literature review
</commit_message>
<xml_diff>
--- a/Report/draft.docx
+++ b/Report/draft.docx
@@ -2555,6 +2555,111 @@
           <w:szCs w:val="24"/>
         </w:rPr>
       </w:pPr>
+      <w:r>
+        <w:rPr>
+          <w:rFonts w:ascii="Times New Roman" w:hAnsi="Times New Roman" w:cs="Times New Roman"/>
+          <w:sz w:val="24"/>
+          <w:szCs w:val="24"/>
+        </w:rPr>
+        <w:t xml:space="preserve">Feature extraction in YoLov3 has been a hybridisation of the one in YoLov2, Darknet – 19 ($19$ convolutional layers) and another residual network. But the most important part of this network is </w:t>
+      </w:r>
+      <w:r>
+        <w:rPr>
+          <w:rFonts w:ascii="Times New Roman" w:hAnsi="Times New Roman" w:cs="Times New Roman"/>
+          <w:i/>
+          <w:iCs/>
+          <w:sz w:val="24"/>
+          <w:szCs w:val="24"/>
+        </w:rPr>
+        <w:t>shortcut connections</w:t>
+      </w:r>
+      <w:r>
+        <w:rPr>
+          <w:rFonts w:ascii="Times New Roman" w:hAnsi="Times New Roman" w:cs="Times New Roman"/>
+          <w:sz w:val="24"/>
+          <w:szCs w:val="24"/>
+        </w:rPr>
+        <w:t xml:space="preserve"> which increase the size of the network significantly, however, </w:t>
+      </w:r>
+      <w:r>
+        <w:rPr>
+          <w:rFonts w:ascii="Times New Roman" w:hAnsi="Times New Roman" w:cs="Times New Roman"/>
+          <w:sz w:val="24"/>
+          <w:szCs w:val="24"/>
+        </w:rPr>
+        <w:t>continue</w:t>
+      </w:r>
+      <w:r>
+        <w:rPr>
+          <w:rFonts w:ascii="Times New Roman" w:hAnsi="Times New Roman" w:cs="Times New Roman"/>
+          <w:sz w:val="24"/>
+          <w:szCs w:val="24"/>
+        </w:rPr>
+        <w:t xml:space="preserve"> to supersede </w:t>
+      </w:r>
+      <w:proofErr w:type="spellStart"/>
+      <w:r>
+        <w:rPr>
+          <w:rFonts w:ascii="Times New Roman" w:hAnsi="Times New Roman" w:cs="Times New Roman"/>
+          <w:sz w:val="24"/>
+          <w:szCs w:val="24"/>
+        </w:rPr>
+        <w:t>ResNet</w:t>
+      </w:r>
+      <w:proofErr w:type="spellEnd"/>
+      <w:r>
+        <w:rPr>
+          <w:rFonts w:ascii="Times New Roman" w:hAnsi="Times New Roman" w:cs="Times New Roman"/>
+          <w:sz w:val="24"/>
+          <w:szCs w:val="24"/>
+        </w:rPr>
+        <w:t xml:space="preserve"> variants in terms of efficiency. Since this leads to a total of $\</w:t>
+      </w:r>
+      <w:proofErr w:type="spellStart"/>
+      <w:r>
+        <w:rPr>
+          <w:rFonts w:ascii="Times New Roman" w:hAnsi="Times New Roman" w:cs="Times New Roman"/>
+          <w:sz w:val="24"/>
+          <w:szCs w:val="24"/>
+        </w:rPr>
+        <w:t>boldsymbol</w:t>
+      </w:r>
+      <w:proofErr w:type="spellEnd"/>
+      <w:r>
+        <w:rPr>
+          <w:rFonts w:ascii="Times New Roman" w:hAnsi="Times New Roman" w:cs="Times New Roman"/>
+          <w:sz w:val="24"/>
+          <w:szCs w:val="24"/>
+        </w:rPr>
+        <w:t xml:space="preserve">{53}$ convolutional layers it's named </w:t>
+      </w:r>
+      <w:r>
+        <w:rPr>
+          <w:rFonts w:ascii="Times New Roman" w:hAnsi="Times New Roman" w:cs="Times New Roman"/>
+          <w:b/>
+          <w:bCs/>
+          <w:sz w:val="24"/>
+          <w:szCs w:val="24"/>
+        </w:rPr>
+        <w:t>Darknet-53</w:t>
+      </w:r>
+      <w:r>
+        <w:rPr>
+          <w:rFonts w:ascii="Times New Roman" w:hAnsi="Times New Roman" w:cs="Times New Roman"/>
+          <w:sz w:val="24"/>
+          <w:szCs w:val="24"/>
+        </w:rPr>
+        <w:t>.</w:t>
+      </w:r>
+    </w:p>
+    <w:p>
+      <w:pPr>
+        <w:rPr>
+          <w:rFonts w:ascii="Times New Roman" w:hAnsi="Times New Roman" w:cs="Times New Roman"/>
+          <w:sz w:val="24"/>
+          <w:szCs w:val="24"/>
+        </w:rPr>
+      </w:pPr>
     </w:p>
     <w:p>
       <w:pPr>
@@ -2590,6 +2695,24 @@
         </w:rPr>
         <w:t>\subsection{YoLov4 – improvements over YoLov3}</w:t>
       </w:r>
+    </w:p>
+    <w:p>
+      <w:pPr>
+        <w:rPr>
+          <w:rFonts w:ascii="Times New Roman" w:hAnsi="Times New Roman" w:cs="Times New Roman"/>
+          <w:sz w:val="24"/>
+          <w:szCs w:val="24"/>
+        </w:rPr>
+      </w:pPr>
+    </w:p>
+    <w:p>
+      <w:pPr>
+        <w:rPr>
+          <w:rFonts w:ascii="Times New Roman" w:hAnsi="Times New Roman" w:cs="Times New Roman"/>
+          <w:sz w:val="24"/>
+          <w:szCs w:val="24"/>
+        </w:rPr>
+      </w:pPr>
     </w:p>
     <w:p>
       <w:pPr>
@@ -3347,6 +3470,7 @@
           <w:sz w:val="24"/>
           <w:szCs w:val="24"/>
         </w:rPr>
+        <w:lastRenderedPageBreak/>
         <w:t>Increase network resolution in the same way as mentioned in 1. c.</w:t>
       </w:r>
     </w:p>
@@ -3512,1182 +3636,1190 @@
           <w:sz w:val="24"/>
           <w:szCs w:val="24"/>
         </w:rPr>
+        <w:t xml:space="preserve">To further enhance the accuracy, dataset training must proceed onto higher multiples of  $32$ such as </w:t>
+      </w:r>
+      <w:r>
+        <w:rPr>
+          <w:rFonts w:ascii="Times New Roman" w:hAnsi="Times New Roman" w:cs="Times New Roman"/>
+          <w:sz w:val="24"/>
+          <w:szCs w:val="24"/>
+        </w:rPr>
+        <w:t>$</w:t>
+      </w:r>
+      <w:r>
+        <w:rPr>
+          <w:rFonts w:ascii="Times New Roman" w:hAnsi="Times New Roman" w:cs="Times New Roman"/>
+          <w:sz w:val="24"/>
+          <w:szCs w:val="24"/>
+        </w:rPr>
+        <w:t>608</w:t>
+      </w:r>
+      <w:r>
+        <w:rPr>
+          <w:rFonts w:ascii="Times New Roman" w:hAnsi="Times New Roman" w:cs="Times New Roman"/>
+          <w:sz w:val="24"/>
+          <w:szCs w:val="24"/>
+        </w:rPr>
+        <w:t xml:space="preserve"> \times </w:t>
+      </w:r>
+      <w:r>
+        <w:rPr>
+          <w:rFonts w:ascii="Times New Roman" w:hAnsi="Times New Roman" w:cs="Times New Roman"/>
+          <w:sz w:val="24"/>
+          <w:szCs w:val="24"/>
+        </w:rPr>
+        <w:t>608</w:t>
+      </w:r>
+      <w:r>
+        <w:rPr>
+          <w:rFonts w:ascii="Times New Roman" w:hAnsi="Times New Roman" w:cs="Times New Roman"/>
+          <w:sz w:val="24"/>
+          <w:szCs w:val="24"/>
+        </w:rPr>
+        <w:t>$</w:t>
+      </w:r>
+      <w:r>
+        <w:rPr>
+          <w:rFonts w:ascii="Times New Roman" w:hAnsi="Times New Roman" w:cs="Times New Roman"/>
+          <w:sz w:val="24"/>
+          <w:szCs w:val="24"/>
+        </w:rPr>
+        <w:t xml:space="preserve"> or </w:t>
+      </w:r>
+      <w:r>
+        <w:rPr>
+          <w:rFonts w:ascii="Times New Roman" w:hAnsi="Times New Roman" w:cs="Times New Roman"/>
+          <w:sz w:val="24"/>
+          <w:szCs w:val="24"/>
+        </w:rPr>
+        <w:t>$</w:t>
+      </w:r>
+      <w:r>
+        <w:rPr>
+          <w:rFonts w:ascii="Times New Roman" w:hAnsi="Times New Roman" w:cs="Times New Roman"/>
+          <w:sz w:val="24"/>
+          <w:szCs w:val="24"/>
+        </w:rPr>
+        <w:t>832</w:t>
+      </w:r>
+      <w:r>
+        <w:rPr>
+          <w:rFonts w:ascii="Times New Roman" w:hAnsi="Times New Roman" w:cs="Times New Roman"/>
+          <w:sz w:val="24"/>
+          <w:szCs w:val="24"/>
+        </w:rPr>
+        <w:t xml:space="preserve"> \times </w:t>
+      </w:r>
+      <w:r>
+        <w:rPr>
+          <w:rFonts w:ascii="Times New Roman" w:hAnsi="Times New Roman" w:cs="Times New Roman"/>
+          <w:sz w:val="24"/>
+          <w:szCs w:val="24"/>
+        </w:rPr>
+        <w:t>832</w:t>
+      </w:r>
+      <w:r>
+        <w:rPr>
+          <w:rFonts w:ascii="Times New Roman" w:hAnsi="Times New Roman" w:cs="Times New Roman"/>
+          <w:sz w:val="24"/>
+          <w:szCs w:val="24"/>
+        </w:rPr>
+        <w:t>$. In the event of a memory overflow (</w:t>
+      </w:r>
+      <w:r>
+        <w:rPr>
+          <w:rFonts w:ascii="Times New Roman" w:hAnsi="Times New Roman" w:cs="Times New Roman"/>
+          <w:sz w:val="24"/>
+          <w:szCs w:val="24"/>
+        </w:rPr>
+        <w:t>{\</w:t>
+      </w:r>
+      <w:proofErr w:type="spellStart"/>
+      <w:r>
+        <w:rPr>
+          <w:rFonts w:ascii="Times New Roman" w:hAnsi="Times New Roman" w:cs="Times New Roman"/>
+          <w:sz w:val="24"/>
+          <w:szCs w:val="24"/>
+        </w:rPr>
+        <w:t>fontfamily</w:t>
+      </w:r>
+      <w:proofErr w:type="spellEnd"/>
+      <w:r>
+        <w:rPr>
+          <w:rFonts w:ascii="Times New Roman" w:hAnsi="Times New Roman" w:cs="Times New Roman"/>
+          <w:sz w:val="24"/>
+          <w:szCs w:val="24"/>
+        </w:rPr>
+        <w:t>{</w:t>
+      </w:r>
+      <w:proofErr w:type="spellStart"/>
+      <w:r>
+        <w:rPr>
+          <w:rFonts w:ascii="Times New Roman" w:hAnsi="Times New Roman" w:cs="Times New Roman"/>
+          <w:sz w:val="24"/>
+          <w:szCs w:val="24"/>
+        </w:rPr>
+        <w:t>qcr</w:t>
+      </w:r>
+      <w:proofErr w:type="spellEnd"/>
+      <w:r>
+        <w:rPr>
+          <w:rFonts w:ascii="Times New Roman" w:hAnsi="Times New Roman" w:cs="Times New Roman"/>
+          <w:sz w:val="24"/>
+          <w:szCs w:val="24"/>
+        </w:rPr>
+        <w:t>}\</w:t>
+      </w:r>
+      <w:proofErr w:type="spellStart"/>
+      <w:r>
+        <w:rPr>
+          <w:rFonts w:ascii="Times New Roman" w:hAnsi="Times New Roman" w:cs="Times New Roman"/>
+          <w:sz w:val="24"/>
+          <w:szCs w:val="24"/>
+        </w:rPr>
+        <w:t>selectfont</w:t>
+      </w:r>
+      <w:proofErr w:type="spellEnd"/>
+      <w:r>
+        <w:rPr>
+          <w:rFonts w:ascii="Times New Roman" w:hAnsi="Times New Roman" w:cs="Times New Roman"/>
+          <w:sz w:val="24"/>
+          <w:szCs w:val="24"/>
+        </w:rPr>
+        <w:t xml:space="preserve"> </w:t>
+      </w:r>
+      <w:r>
+        <w:rPr>
+          <w:rFonts w:ascii="Times New Roman" w:hAnsi="Times New Roman" w:cs="Times New Roman"/>
+          <w:sz w:val="24"/>
+          <w:szCs w:val="24"/>
+        </w:rPr>
+        <w:t>Out of memory</w:t>
+      </w:r>
+      <w:r>
+        <w:rPr>
+          <w:rFonts w:ascii="Times New Roman" w:hAnsi="Times New Roman" w:cs="Times New Roman"/>
+          <w:sz w:val="24"/>
+          <w:szCs w:val="24"/>
+        </w:rPr>
+        <w:t>}</w:t>
+      </w:r>
+      <w:r>
+        <w:rPr>
+          <w:rFonts w:ascii="Times New Roman" w:hAnsi="Times New Roman" w:cs="Times New Roman"/>
+          <w:sz w:val="24"/>
+          <w:szCs w:val="24"/>
+        </w:rPr>
+        <w:t xml:space="preserve">, </w:t>
+      </w:r>
+      <w:r>
+        <w:rPr>
+          <w:rFonts w:ascii="Times New Roman" w:hAnsi="Times New Roman" w:cs="Times New Roman"/>
+          <w:sz w:val="24"/>
+          <w:szCs w:val="24"/>
+        </w:rPr>
+        <w:t>{\</w:t>
+      </w:r>
+      <w:proofErr w:type="spellStart"/>
+      <w:r>
+        <w:rPr>
+          <w:rFonts w:ascii="Times New Roman" w:hAnsi="Times New Roman" w:cs="Times New Roman"/>
+          <w:sz w:val="24"/>
+          <w:szCs w:val="24"/>
+        </w:rPr>
+        <w:t>fontfamily</w:t>
+      </w:r>
+      <w:proofErr w:type="spellEnd"/>
+      <w:r>
+        <w:rPr>
+          <w:rFonts w:ascii="Times New Roman" w:hAnsi="Times New Roman" w:cs="Times New Roman"/>
+          <w:sz w:val="24"/>
+          <w:szCs w:val="24"/>
+        </w:rPr>
+        <w:t>{</w:t>
+      </w:r>
+      <w:proofErr w:type="spellStart"/>
+      <w:r>
+        <w:rPr>
+          <w:rFonts w:ascii="Times New Roman" w:hAnsi="Times New Roman" w:cs="Times New Roman"/>
+          <w:sz w:val="24"/>
+          <w:szCs w:val="24"/>
+        </w:rPr>
+        <w:t>qcr</w:t>
+      </w:r>
+      <w:proofErr w:type="spellEnd"/>
+      <w:r>
+        <w:rPr>
+          <w:rFonts w:ascii="Times New Roman" w:hAnsi="Times New Roman" w:cs="Times New Roman"/>
+          <w:sz w:val="24"/>
+          <w:szCs w:val="24"/>
+        </w:rPr>
+        <w:t>}\</w:t>
+      </w:r>
+      <w:proofErr w:type="spellStart"/>
+      <w:r>
+        <w:rPr>
+          <w:rFonts w:ascii="Times New Roman" w:hAnsi="Times New Roman" w:cs="Times New Roman"/>
+          <w:sz w:val="24"/>
+          <w:szCs w:val="24"/>
+        </w:rPr>
+        <w:t>selectfont</w:t>
+      </w:r>
+      <w:proofErr w:type="spellEnd"/>
+      <w:r>
+        <w:rPr>
+          <w:rFonts w:ascii="Times New Roman" w:hAnsi="Times New Roman" w:cs="Times New Roman"/>
+          <w:sz w:val="24"/>
+          <w:szCs w:val="24"/>
+        </w:rPr>
+        <w:t xml:space="preserve"> </w:t>
+      </w:r>
+      <w:r>
+        <w:rPr>
+          <w:rFonts w:ascii="Times New Roman" w:hAnsi="Times New Roman" w:cs="Times New Roman"/>
+          <w:sz w:val="24"/>
+          <w:szCs w:val="24"/>
+        </w:rPr>
+        <w:t>subdivisions</w:t>
+      </w:r>
+      <w:r>
+        <w:rPr>
+          <w:rFonts w:ascii="Times New Roman" w:hAnsi="Times New Roman" w:cs="Times New Roman"/>
+          <w:sz w:val="24"/>
+          <w:szCs w:val="24"/>
+        </w:rPr>
+        <w:t>}</w:t>
+      </w:r>
+      <w:r>
+        <w:rPr>
+          <w:rFonts w:ascii="Times New Roman" w:hAnsi="Times New Roman" w:cs="Times New Roman"/>
+          <w:sz w:val="24"/>
+          <w:szCs w:val="24"/>
+        </w:rPr>
+        <w:t xml:space="preserve"> in your </w:t>
+      </w:r>
+      <w:r>
+        <w:rPr>
+          <w:rFonts w:ascii="Times New Roman" w:hAnsi="Times New Roman" w:cs="Times New Roman"/>
+          <w:sz w:val="24"/>
+          <w:szCs w:val="24"/>
+        </w:rPr>
+        <w:t>{\</w:t>
+      </w:r>
+      <w:proofErr w:type="spellStart"/>
+      <w:r>
+        <w:rPr>
+          <w:rFonts w:ascii="Times New Roman" w:hAnsi="Times New Roman" w:cs="Times New Roman"/>
+          <w:sz w:val="24"/>
+          <w:szCs w:val="24"/>
+        </w:rPr>
+        <w:t>fontfamily</w:t>
+      </w:r>
+      <w:proofErr w:type="spellEnd"/>
+      <w:r>
+        <w:rPr>
+          <w:rFonts w:ascii="Times New Roman" w:hAnsi="Times New Roman" w:cs="Times New Roman"/>
+          <w:sz w:val="24"/>
+          <w:szCs w:val="24"/>
+        </w:rPr>
+        <w:t>{</w:t>
+      </w:r>
+      <w:proofErr w:type="spellStart"/>
+      <w:r>
+        <w:rPr>
+          <w:rFonts w:ascii="Times New Roman" w:hAnsi="Times New Roman" w:cs="Times New Roman"/>
+          <w:sz w:val="24"/>
+          <w:szCs w:val="24"/>
+        </w:rPr>
+        <w:t>qcr</w:t>
+      </w:r>
+      <w:proofErr w:type="spellEnd"/>
+      <w:r>
+        <w:rPr>
+          <w:rFonts w:ascii="Times New Roman" w:hAnsi="Times New Roman" w:cs="Times New Roman"/>
+          <w:sz w:val="24"/>
+          <w:szCs w:val="24"/>
+        </w:rPr>
+        <w:t>}\</w:t>
+      </w:r>
+      <w:proofErr w:type="spellStart"/>
+      <w:r>
+        <w:rPr>
+          <w:rFonts w:ascii="Times New Roman" w:hAnsi="Times New Roman" w:cs="Times New Roman"/>
+          <w:sz w:val="24"/>
+          <w:szCs w:val="24"/>
+        </w:rPr>
+        <w:t>selectfont</w:t>
+      </w:r>
+      <w:proofErr w:type="spellEnd"/>
+      <w:r>
+        <w:rPr>
+          <w:rFonts w:ascii="Times New Roman" w:hAnsi="Times New Roman" w:cs="Times New Roman"/>
+          <w:sz w:val="24"/>
+          <w:szCs w:val="24"/>
+        </w:rPr>
+        <w:t xml:space="preserve"> </w:t>
+      </w:r>
+      <w:r>
+        <w:rPr>
+          <w:rFonts w:ascii="Times New Roman" w:hAnsi="Times New Roman" w:cs="Times New Roman"/>
+          <w:sz w:val="24"/>
+          <w:szCs w:val="24"/>
+        </w:rPr>
+        <w:t>.</w:t>
+      </w:r>
+      <w:proofErr w:type="spellStart"/>
+      <w:r>
+        <w:rPr>
+          <w:rFonts w:ascii="Times New Roman" w:hAnsi="Times New Roman" w:cs="Times New Roman"/>
+          <w:sz w:val="24"/>
+          <w:szCs w:val="24"/>
+        </w:rPr>
+        <w:t>cfg</w:t>
+      </w:r>
+      <w:proofErr w:type="spellEnd"/>
+      <w:r>
+        <w:rPr>
+          <w:rFonts w:ascii="Times New Roman" w:hAnsi="Times New Roman" w:cs="Times New Roman"/>
+          <w:sz w:val="24"/>
+          <w:szCs w:val="24"/>
+        </w:rPr>
+        <w:t>}</w:t>
+      </w:r>
+      <w:r>
+        <w:rPr>
+          <w:rFonts w:ascii="Times New Roman" w:hAnsi="Times New Roman" w:cs="Times New Roman"/>
+          <w:sz w:val="24"/>
+          <w:szCs w:val="24"/>
+        </w:rPr>
+        <w:t xml:space="preserve"> file must be increased from $16$ to $32$ to $64</w:t>
+      </w:r>
+      <w:r>
+        <w:rPr>
+          <w:rFonts w:ascii="Times New Roman" w:hAnsi="Times New Roman" w:cs="Times New Roman"/>
+          <w:sz w:val="24"/>
+          <w:szCs w:val="24"/>
+        </w:rPr>
+        <w:t>$ and so on.</w:t>
+      </w:r>
+    </w:p>
+    <w:p>
+      <w:pPr>
+        <w:rPr>
+          <w:rFonts w:ascii="Times New Roman" w:hAnsi="Times New Roman" w:cs="Times New Roman"/>
+          <w:sz w:val="24"/>
+          <w:szCs w:val="24"/>
+        </w:rPr>
+      </w:pPr>
+    </w:p>
+    <w:p>
+      <w:pPr>
+        <w:rPr>
+          <w:rFonts w:ascii="Times New Roman" w:hAnsi="Times New Roman" w:cs="Times New Roman"/>
+          <w:sz w:val="24"/>
+          <w:szCs w:val="24"/>
+        </w:rPr>
+      </w:pPr>
+    </w:p>
+    <w:p>
+      <w:pPr>
+        <w:rPr>
+          <w:rFonts w:ascii="Times New Roman" w:hAnsi="Times New Roman" w:cs="Times New Roman"/>
+          <w:sz w:val="24"/>
+          <w:szCs w:val="24"/>
+        </w:rPr>
+      </w:pPr>
+      <w:r>
+        <w:rPr>
+          <w:rFonts w:ascii="Times New Roman" w:hAnsi="Times New Roman" w:cs="Times New Roman"/>
+          <w:sz w:val="24"/>
+          <w:szCs w:val="24"/>
+        </w:rPr>
+        <w:t>Chapter 3 – Methodology and development</w:t>
+      </w:r>
+    </w:p>
+    <w:p>
+      <w:pPr>
+        <w:rPr>
+          <w:rFonts w:ascii="Times New Roman" w:hAnsi="Times New Roman" w:cs="Times New Roman"/>
+          <w:sz w:val="24"/>
+          <w:szCs w:val="24"/>
+        </w:rPr>
+      </w:pPr>
+      <w:r>
+        <w:rPr>
+          <w:rFonts w:ascii="Times New Roman" w:hAnsi="Times New Roman" w:cs="Times New Roman"/>
+          <w:sz w:val="24"/>
+          <w:szCs w:val="24"/>
+        </w:rPr>
+        <w:t>Chapter 4 – Deployment in production</w:t>
+      </w:r>
+    </w:p>
+    <w:p>
+      <w:pPr>
+        <w:rPr>
+          <w:rFonts w:ascii="Times New Roman" w:hAnsi="Times New Roman" w:cs="Times New Roman"/>
+          <w:sz w:val="24"/>
+          <w:szCs w:val="24"/>
+        </w:rPr>
+      </w:pPr>
+      <w:r>
+        <w:rPr>
+          <w:rFonts w:ascii="Times New Roman" w:hAnsi="Times New Roman" w:cs="Times New Roman"/>
+          <w:sz w:val="24"/>
+          <w:szCs w:val="24"/>
+        </w:rPr>
+        <w:t>Chapter 5 – Results and discussions</w:t>
+      </w:r>
+    </w:p>
+    <w:p>
+      <w:pPr>
+        <w:rPr>
+          <w:rFonts w:ascii="Times New Roman" w:hAnsi="Times New Roman" w:cs="Times New Roman"/>
+          <w:sz w:val="24"/>
+          <w:szCs w:val="24"/>
+        </w:rPr>
+      </w:pPr>
+      <w:r>
+        <w:rPr>
+          <w:rFonts w:ascii="Times New Roman" w:hAnsi="Times New Roman" w:cs="Times New Roman"/>
+          <w:sz w:val="24"/>
+          <w:szCs w:val="24"/>
+        </w:rPr>
+        <w:t>Chapter 6 – Conclusions</w:t>
+      </w:r>
+    </w:p>
+    <w:p>
+      <w:pPr>
+        <w:rPr>
+          <w:rFonts w:ascii="Times New Roman" w:hAnsi="Times New Roman" w:cs="Times New Roman"/>
+          <w:sz w:val="24"/>
+          <w:szCs w:val="24"/>
+        </w:rPr>
+      </w:pPr>
+    </w:p>
+    <w:p>
+      <w:pPr>
+        <w:rPr>
+          <w:rFonts w:ascii="Times New Roman" w:hAnsi="Times New Roman" w:cs="Times New Roman"/>
+          <w:sz w:val="24"/>
+          <w:szCs w:val="24"/>
+        </w:rPr>
+      </w:pPr>
+      <w:r>
+        <w:rPr>
+          <w:rFonts w:ascii="Times New Roman" w:hAnsi="Times New Roman" w:cs="Times New Roman"/>
+          <w:sz w:val="24"/>
+          <w:szCs w:val="24"/>
+        </w:rPr>
+        <w:t>Acknowledgements</w:t>
+      </w:r>
+    </w:p>
+    <w:p>
+      <w:pPr>
+        <w:rPr>
+          <w:rFonts w:ascii="Times New Roman" w:hAnsi="Times New Roman" w:cs="Times New Roman"/>
+          <w:sz w:val="24"/>
+          <w:szCs w:val="24"/>
+        </w:rPr>
+      </w:pPr>
+      <w:r>
+        <w:rPr>
+          <w:rFonts w:ascii="Times New Roman" w:hAnsi="Times New Roman" w:cs="Times New Roman"/>
+          <w:sz w:val="24"/>
+          <w:szCs w:val="24"/>
+        </w:rPr>
+        <w:t>I am</w:t>
+      </w:r>
+      <w:r>
+        <w:rPr>
+          <w:rFonts w:ascii="Times New Roman" w:hAnsi="Times New Roman" w:cs="Times New Roman"/>
+          <w:sz w:val="24"/>
+          <w:szCs w:val="24"/>
+        </w:rPr>
+        <w:t xml:space="preserve"> thankful to </w:t>
+      </w:r>
+      <w:r>
+        <w:rPr>
+          <w:rFonts w:ascii="Times New Roman" w:hAnsi="Times New Roman" w:cs="Times New Roman"/>
+          <w:sz w:val="24"/>
+          <w:szCs w:val="24"/>
+        </w:rPr>
+        <w:t>my institute</w:t>
+      </w:r>
+      <w:r>
+        <w:rPr>
+          <w:rFonts w:ascii="Times New Roman" w:hAnsi="Times New Roman" w:cs="Times New Roman"/>
+          <w:sz w:val="24"/>
+          <w:szCs w:val="24"/>
+        </w:rPr>
+        <w:t xml:space="preserve"> </w:t>
+      </w:r>
+      <w:r>
+        <w:rPr>
+          <w:rFonts w:ascii="Times New Roman" w:hAnsi="Times New Roman" w:cs="Times New Roman"/>
+          <w:color w:val="000000"/>
+          <w:sz w:val="24"/>
+          <w:szCs w:val="24"/>
+        </w:rPr>
+        <w:t>Defence</w:t>
+      </w:r>
+      <w:r>
+        <w:rPr>
+          <w:rFonts w:ascii="Times New Roman" w:hAnsi="Times New Roman" w:cs="Times New Roman"/>
+          <w:sz w:val="24"/>
+          <w:szCs w:val="24"/>
+        </w:rPr>
+        <w:t xml:space="preserve"> Institute of </w:t>
+      </w:r>
+      <w:r>
+        <w:rPr>
+          <w:rFonts w:ascii="Times New Roman" w:hAnsi="Times New Roman" w:cs="Times New Roman"/>
+          <w:sz w:val="24"/>
+          <w:szCs w:val="24"/>
+        </w:rPr>
+        <w:t xml:space="preserve">Advanced </w:t>
+      </w:r>
+      <w:r>
+        <w:rPr>
+          <w:rFonts w:ascii="Times New Roman" w:hAnsi="Times New Roman" w:cs="Times New Roman"/>
+          <w:sz w:val="24"/>
+          <w:szCs w:val="24"/>
+        </w:rPr>
+        <w:t>Technology</w:t>
+      </w:r>
+      <w:r>
+        <w:rPr>
+          <w:rFonts w:ascii="Times New Roman" w:hAnsi="Times New Roman" w:cs="Times New Roman"/>
+          <w:sz w:val="24"/>
+          <w:szCs w:val="24"/>
+        </w:rPr>
+        <w:t xml:space="preserve"> (Pune)</w:t>
+      </w:r>
+      <w:r>
+        <w:rPr>
+          <w:rFonts w:ascii="Times New Roman" w:hAnsi="Times New Roman" w:cs="Times New Roman"/>
+          <w:sz w:val="24"/>
+          <w:szCs w:val="24"/>
+        </w:rPr>
+        <w:t xml:space="preserve"> for considering </w:t>
+      </w:r>
+      <w:r>
+        <w:rPr>
+          <w:rFonts w:ascii="Times New Roman" w:hAnsi="Times New Roman" w:cs="Times New Roman"/>
+          <w:sz w:val="24"/>
+          <w:szCs w:val="24"/>
+        </w:rPr>
+        <w:t>my</w:t>
+      </w:r>
+      <w:r>
+        <w:rPr>
+          <w:rFonts w:ascii="Times New Roman" w:hAnsi="Times New Roman" w:cs="Times New Roman"/>
+          <w:sz w:val="24"/>
+          <w:szCs w:val="24"/>
+        </w:rPr>
+        <w:t xml:space="preserve"> </w:t>
+      </w:r>
+      <w:r>
+        <w:rPr>
+          <w:rFonts w:ascii="Times New Roman" w:hAnsi="Times New Roman" w:cs="Times New Roman"/>
+          <w:sz w:val="24"/>
+          <w:szCs w:val="24"/>
+        </w:rPr>
+        <w:t>dissertation</w:t>
+      </w:r>
+      <w:r>
+        <w:rPr>
+          <w:rFonts w:ascii="Times New Roman" w:hAnsi="Times New Roman" w:cs="Times New Roman"/>
+          <w:sz w:val="24"/>
+          <w:szCs w:val="24"/>
+        </w:rPr>
+        <w:t xml:space="preserve"> and </w:t>
+      </w:r>
+      <w:r>
+        <w:rPr>
+          <w:rFonts w:ascii="Times New Roman" w:hAnsi="Times New Roman" w:cs="Times New Roman"/>
+          <w:color w:val="000000"/>
+          <w:sz w:val="24"/>
+          <w:szCs w:val="24"/>
+        </w:rPr>
+        <w:t>providing</w:t>
+      </w:r>
+      <w:r>
+        <w:rPr>
+          <w:rFonts w:ascii="Times New Roman" w:hAnsi="Times New Roman" w:cs="Times New Roman"/>
+          <w:sz w:val="24"/>
+          <w:szCs w:val="24"/>
+        </w:rPr>
+        <w:t xml:space="preserve"> help at </w:t>
+      </w:r>
+      <w:r>
+        <w:rPr>
+          <w:rFonts w:ascii="Times New Roman" w:hAnsi="Times New Roman" w:cs="Times New Roman"/>
+          <w:color w:val="000000"/>
+          <w:sz w:val="24"/>
+          <w:szCs w:val="24"/>
+        </w:rPr>
+        <w:t>all</w:t>
+      </w:r>
+      <w:r>
+        <w:rPr>
+          <w:rFonts w:ascii="Times New Roman" w:hAnsi="Times New Roman" w:cs="Times New Roman"/>
+          <w:sz w:val="24"/>
+          <w:szCs w:val="24"/>
+        </w:rPr>
+        <w:t xml:space="preserve"> stages </w:t>
+      </w:r>
+      <w:r>
+        <w:rPr>
+          <w:rFonts w:ascii="Times New Roman" w:hAnsi="Times New Roman" w:cs="Times New Roman"/>
+          <w:color w:val="000000"/>
+          <w:sz w:val="24"/>
+          <w:szCs w:val="24"/>
+        </w:rPr>
+        <w:t>necessary</w:t>
+      </w:r>
+      <w:r>
+        <w:rPr>
+          <w:rFonts w:ascii="Times New Roman" w:hAnsi="Times New Roman" w:cs="Times New Roman"/>
+          <w:sz w:val="24"/>
+          <w:szCs w:val="24"/>
+        </w:rPr>
+        <w:t xml:space="preserve"> during </w:t>
+      </w:r>
+      <w:r>
+        <w:rPr>
+          <w:rFonts w:ascii="Times New Roman" w:hAnsi="Times New Roman" w:cs="Times New Roman"/>
+          <w:sz w:val="24"/>
+          <w:szCs w:val="24"/>
+        </w:rPr>
+        <w:t>my</w:t>
+      </w:r>
+      <w:r>
+        <w:rPr>
+          <w:rFonts w:ascii="Times New Roman" w:hAnsi="Times New Roman" w:cs="Times New Roman"/>
+          <w:sz w:val="24"/>
+          <w:szCs w:val="24"/>
+        </w:rPr>
+        <w:t xml:space="preserve"> </w:t>
+      </w:r>
+      <w:r>
+        <w:rPr>
+          <w:rFonts w:ascii="Times New Roman" w:hAnsi="Times New Roman" w:cs="Times New Roman"/>
+          <w:color w:val="000000"/>
+          <w:sz w:val="24"/>
+          <w:szCs w:val="24"/>
+        </w:rPr>
+        <w:t>work</w:t>
+      </w:r>
+      <w:r>
+        <w:rPr>
+          <w:rFonts w:ascii="Times New Roman" w:hAnsi="Times New Roman" w:cs="Times New Roman"/>
+          <w:sz w:val="24"/>
+          <w:szCs w:val="24"/>
+        </w:rPr>
+        <w:t xml:space="preserve"> collecting information </w:t>
+      </w:r>
+      <w:r>
+        <w:rPr>
+          <w:rFonts w:ascii="Times New Roman" w:hAnsi="Times New Roman" w:cs="Times New Roman"/>
+          <w:color w:val="000000"/>
+          <w:sz w:val="24"/>
+          <w:szCs w:val="24"/>
+        </w:rPr>
+        <w:t>on</w:t>
+      </w:r>
+      <w:r>
+        <w:rPr>
+          <w:rFonts w:ascii="Times New Roman" w:hAnsi="Times New Roman" w:cs="Times New Roman"/>
+          <w:sz w:val="24"/>
+          <w:szCs w:val="24"/>
+        </w:rPr>
+        <w:t xml:space="preserve"> </w:t>
+      </w:r>
+      <w:r>
+        <w:rPr>
+          <w:rFonts w:ascii="Times New Roman" w:hAnsi="Times New Roman" w:cs="Times New Roman"/>
+          <w:sz w:val="24"/>
+          <w:szCs w:val="24"/>
+        </w:rPr>
+        <w:t>my</w:t>
+      </w:r>
+      <w:r>
+        <w:rPr>
+          <w:rFonts w:ascii="Times New Roman" w:hAnsi="Times New Roman" w:cs="Times New Roman"/>
+          <w:sz w:val="24"/>
+          <w:szCs w:val="24"/>
+        </w:rPr>
+        <w:t xml:space="preserve"> </w:t>
+      </w:r>
+      <w:r>
+        <w:rPr>
+          <w:rFonts w:ascii="Times New Roman" w:hAnsi="Times New Roman" w:cs="Times New Roman"/>
+          <w:sz w:val="24"/>
+          <w:szCs w:val="24"/>
+        </w:rPr>
+        <w:t>dissertation</w:t>
+      </w:r>
+      <w:r>
+        <w:rPr>
+          <w:rFonts w:ascii="Times New Roman" w:hAnsi="Times New Roman" w:cs="Times New Roman"/>
+          <w:sz w:val="24"/>
+          <w:szCs w:val="24"/>
+        </w:rPr>
+        <w:t xml:space="preserve">. </w:t>
+      </w:r>
+    </w:p>
+    <w:p>
+      <w:pPr>
+        <w:rPr>
+          <w:rFonts w:ascii="Times New Roman" w:hAnsi="Times New Roman" w:cs="Times New Roman"/>
+          <w:sz w:val="24"/>
+          <w:szCs w:val="24"/>
+        </w:rPr>
+      </w:pPr>
+      <w:r>
+        <w:rPr>
+          <w:rFonts w:ascii="Times New Roman" w:hAnsi="Times New Roman" w:cs="Times New Roman"/>
+          <w:sz w:val="24"/>
+          <w:szCs w:val="24"/>
+        </w:rPr>
+        <w:t xml:space="preserve">It gives </w:t>
+      </w:r>
+      <w:r>
+        <w:rPr>
+          <w:rFonts w:ascii="Times New Roman" w:hAnsi="Times New Roman" w:cs="Times New Roman"/>
+          <w:sz w:val="24"/>
+          <w:szCs w:val="24"/>
+        </w:rPr>
+        <w:t>me</w:t>
+      </w:r>
+      <w:r>
+        <w:rPr>
+          <w:rFonts w:ascii="Times New Roman" w:hAnsi="Times New Roman" w:cs="Times New Roman"/>
+          <w:sz w:val="24"/>
+          <w:szCs w:val="24"/>
+        </w:rPr>
+        <w:t xml:space="preserve"> immense pleasure to express </w:t>
+      </w:r>
+      <w:r>
+        <w:rPr>
+          <w:rFonts w:ascii="Times New Roman" w:hAnsi="Times New Roman" w:cs="Times New Roman"/>
+          <w:sz w:val="24"/>
+          <w:szCs w:val="24"/>
+        </w:rPr>
+        <w:t>my</w:t>
+      </w:r>
+      <w:r>
+        <w:rPr>
+          <w:rFonts w:ascii="Times New Roman" w:hAnsi="Times New Roman" w:cs="Times New Roman"/>
+          <w:sz w:val="24"/>
+          <w:szCs w:val="24"/>
+        </w:rPr>
+        <w:t xml:space="preserve"> deep and sincere gratitude to </w:t>
+      </w:r>
+      <w:proofErr w:type="spellStart"/>
+      <w:r>
+        <w:rPr>
+          <w:rFonts w:ascii="Times New Roman" w:hAnsi="Times New Roman" w:cs="Times New Roman"/>
+          <w:sz w:val="24"/>
+          <w:szCs w:val="24"/>
+        </w:rPr>
+        <w:t>Dr.</w:t>
+      </w:r>
+      <w:proofErr w:type="spellEnd"/>
+      <w:r>
+        <w:rPr>
+          <w:rFonts w:ascii="Times New Roman" w:hAnsi="Times New Roman" w:cs="Times New Roman"/>
+          <w:sz w:val="24"/>
+          <w:szCs w:val="24"/>
+        </w:rPr>
+        <w:t>(Mr</w:t>
+      </w:r>
+      <w:r>
+        <w:rPr>
+          <w:rFonts w:ascii="Times New Roman" w:hAnsi="Times New Roman" w:cs="Times New Roman"/>
+          <w:sz w:val="24"/>
+          <w:szCs w:val="24"/>
+        </w:rPr>
+        <w:t>.</w:t>
+      </w:r>
+      <w:r>
+        <w:rPr>
+          <w:rFonts w:ascii="Times New Roman" w:hAnsi="Times New Roman" w:cs="Times New Roman"/>
+          <w:sz w:val="24"/>
+          <w:szCs w:val="24"/>
+        </w:rPr>
+        <w:t xml:space="preserve">) </w:t>
+      </w:r>
+      <w:proofErr w:type="spellStart"/>
+      <w:r>
+        <w:rPr>
+          <w:rFonts w:ascii="Times New Roman" w:hAnsi="Times New Roman" w:cs="Times New Roman"/>
+          <w:sz w:val="24"/>
+          <w:szCs w:val="24"/>
+        </w:rPr>
+        <w:t>Dasari</w:t>
+      </w:r>
+      <w:proofErr w:type="spellEnd"/>
+      <w:r>
+        <w:rPr>
+          <w:rFonts w:ascii="Times New Roman" w:hAnsi="Times New Roman" w:cs="Times New Roman"/>
+          <w:sz w:val="24"/>
+          <w:szCs w:val="24"/>
+        </w:rPr>
+        <w:t xml:space="preserve"> Srikanth</w:t>
+      </w:r>
+      <w:r>
+        <w:rPr>
+          <w:rFonts w:ascii="Times New Roman" w:hAnsi="Times New Roman" w:cs="Times New Roman"/>
+          <w:sz w:val="24"/>
+          <w:szCs w:val="24"/>
+        </w:rPr>
+        <w:t xml:space="preserve"> (</w:t>
+      </w:r>
+      <w:r>
+        <w:rPr>
+          <w:rFonts w:ascii="Times New Roman" w:hAnsi="Times New Roman" w:cs="Times New Roman"/>
+          <w:sz w:val="24"/>
+          <w:szCs w:val="24"/>
+        </w:rPr>
+        <w:t>Dissertation</w:t>
+      </w:r>
+      <w:r>
+        <w:rPr>
+          <w:rFonts w:ascii="Times New Roman" w:hAnsi="Times New Roman" w:cs="Times New Roman"/>
+          <w:sz w:val="24"/>
+          <w:szCs w:val="24"/>
+        </w:rPr>
+        <w:t xml:space="preserve"> </w:t>
+      </w:r>
+      <w:r>
+        <w:rPr>
+          <w:rFonts w:ascii="Times New Roman" w:hAnsi="Times New Roman" w:cs="Times New Roman"/>
+          <w:sz w:val="24"/>
+          <w:szCs w:val="24"/>
+        </w:rPr>
+        <w:t>g</w:t>
+      </w:r>
+      <w:r>
+        <w:rPr>
+          <w:rFonts w:ascii="Times New Roman" w:hAnsi="Times New Roman" w:cs="Times New Roman"/>
+          <w:sz w:val="24"/>
+          <w:szCs w:val="24"/>
+        </w:rPr>
+        <w:t>uide) for h</w:t>
+      </w:r>
+      <w:r>
+        <w:rPr>
+          <w:rFonts w:ascii="Times New Roman" w:hAnsi="Times New Roman" w:cs="Times New Roman"/>
+          <w:sz w:val="24"/>
+          <w:szCs w:val="24"/>
+        </w:rPr>
+        <w:t>is</w:t>
+      </w:r>
+      <w:r>
+        <w:rPr>
+          <w:rFonts w:ascii="Times New Roman" w:hAnsi="Times New Roman" w:cs="Times New Roman"/>
+          <w:sz w:val="24"/>
+          <w:szCs w:val="24"/>
+        </w:rPr>
+        <w:t xml:space="preserve"> kind help and valuable advice during the development of </w:t>
+      </w:r>
+      <w:r>
+        <w:rPr>
+          <w:rFonts w:ascii="Times New Roman" w:hAnsi="Times New Roman" w:cs="Times New Roman"/>
+          <w:sz w:val="24"/>
+          <w:szCs w:val="24"/>
+        </w:rPr>
+        <w:t>the dissertation</w:t>
+      </w:r>
+      <w:r>
+        <w:rPr>
+          <w:rFonts w:ascii="Times New Roman" w:hAnsi="Times New Roman" w:cs="Times New Roman"/>
+          <w:sz w:val="24"/>
+          <w:szCs w:val="24"/>
+        </w:rPr>
+        <w:t xml:space="preserve"> synopsis and h</w:t>
+      </w:r>
+      <w:r>
+        <w:rPr>
+          <w:rFonts w:ascii="Times New Roman" w:hAnsi="Times New Roman" w:cs="Times New Roman"/>
+          <w:sz w:val="24"/>
+          <w:szCs w:val="24"/>
+        </w:rPr>
+        <w:t>is</w:t>
+      </w:r>
+      <w:r>
+        <w:rPr>
+          <w:rFonts w:ascii="Times New Roman" w:hAnsi="Times New Roman" w:cs="Times New Roman"/>
+          <w:sz w:val="24"/>
+          <w:szCs w:val="24"/>
+        </w:rPr>
+        <w:t xml:space="preserve"> guidance and suggestions.</w:t>
+      </w:r>
+    </w:p>
+    <w:p>
+      <w:pPr>
+        <w:rPr>
+          <w:rFonts w:ascii="Times New Roman" w:hAnsi="Times New Roman" w:cs="Times New Roman"/>
+          <w:sz w:val="24"/>
+          <w:szCs w:val="24"/>
+        </w:rPr>
+      </w:pPr>
+      <w:r>
+        <w:rPr>
+          <w:rFonts w:ascii="Times New Roman" w:hAnsi="Times New Roman" w:cs="Times New Roman"/>
+          <w:sz w:val="24"/>
+          <w:szCs w:val="24"/>
+        </w:rPr>
+        <w:t xml:space="preserve">Apart from that, I would like to thank Mr Himanshu Chaudhary (co-guide), Assistant General Manager from the Integrated Surveillance Department (ISD) of the Securities and Exchange Board of India (SEBI) for guiding me throughout this project and giving his valuable suggestions wherein necessary. I would like to express my deepest sense of gratitude to the employees of the Integrated Surveillance Department (ISD) and Information Technology Department (ITD) of SEBI who have put in their time and efforts to give additional guidance and suggestions during the project. </w:t>
+      </w:r>
+    </w:p>
+    <w:p>
+      <w:pPr>
+        <w:rPr>
+          <w:rFonts w:ascii="Times New Roman" w:hAnsi="Times New Roman" w:cs="Times New Roman"/>
+          <w:sz w:val="24"/>
+          <w:szCs w:val="24"/>
+        </w:rPr>
+      </w:pPr>
+      <w:r>
+        <w:rPr>
+          <w:rFonts w:ascii="Times New Roman" w:hAnsi="Times New Roman" w:cs="Times New Roman"/>
+          <w:sz w:val="24"/>
+          <w:szCs w:val="24"/>
+        </w:rPr>
+        <w:t xml:space="preserve">I would also like to thank the employees </w:t>
+      </w:r>
+      <w:r>
+        <w:rPr>
+          <w:rFonts w:ascii="Times New Roman" w:hAnsi="Times New Roman" w:cs="Times New Roman"/>
+          <w:color w:val="000000"/>
+          <w:sz w:val="24"/>
+          <w:szCs w:val="24"/>
+        </w:rPr>
+        <w:t>of</w:t>
+      </w:r>
+      <w:r>
+        <w:rPr>
+          <w:rFonts w:ascii="Times New Roman" w:hAnsi="Times New Roman" w:cs="Times New Roman"/>
+          <w:sz w:val="24"/>
+          <w:szCs w:val="24"/>
+        </w:rPr>
+        <w:t xml:space="preserve"> Hewlett Packard Enterprise (HPE), a contractor of SEBI, who have allowed me to access their development environments, sophisticated hardware and cloud </w:t>
+      </w:r>
+      <w:r>
+        <w:rPr>
+          <w:rFonts w:ascii="Times New Roman" w:hAnsi="Times New Roman" w:cs="Times New Roman"/>
+          <w:color w:val="000000"/>
+          <w:sz w:val="24"/>
+          <w:szCs w:val="24"/>
+        </w:rPr>
+        <w:t>platforms,</w:t>
+      </w:r>
+      <w:r>
+        <w:rPr>
+          <w:rFonts w:ascii="Times New Roman" w:hAnsi="Times New Roman" w:cs="Times New Roman"/>
+          <w:sz w:val="24"/>
+          <w:szCs w:val="24"/>
+        </w:rPr>
+        <w:t xml:space="preserve"> and associated </w:t>
+      </w:r>
+      <w:r>
+        <w:rPr>
+          <w:rFonts w:ascii="Times New Roman" w:hAnsi="Times New Roman" w:cs="Times New Roman"/>
+          <w:color w:val="000000"/>
+          <w:sz w:val="24"/>
+          <w:szCs w:val="24"/>
+        </w:rPr>
+        <w:t>tools</w:t>
+      </w:r>
+      <w:r>
+        <w:rPr>
+          <w:rFonts w:ascii="Times New Roman" w:hAnsi="Times New Roman" w:cs="Times New Roman"/>
+          <w:color w:val="000000"/>
+          <w:sz w:val="24"/>
+          <w:szCs w:val="24"/>
+        </w:rPr>
+        <w:t xml:space="preserve"> and have been an immense help throughout this project.</w:t>
+      </w:r>
+    </w:p>
+    <w:p>
+      <w:pPr>
+        <w:rPr>
+          <w:rFonts w:ascii="Times New Roman" w:hAnsi="Times New Roman" w:cs="Times New Roman"/>
+          <w:sz w:val="24"/>
+          <w:szCs w:val="24"/>
+        </w:rPr>
+      </w:pPr>
+      <w:r>
+        <w:rPr>
+          <w:rFonts w:ascii="Times New Roman" w:hAnsi="Times New Roman" w:cs="Times New Roman"/>
+          <w:sz w:val="24"/>
+          <w:szCs w:val="24"/>
+        </w:rPr>
+        <w:t>I am</w:t>
+      </w:r>
+      <w:r>
+        <w:rPr>
+          <w:rFonts w:ascii="Times New Roman" w:hAnsi="Times New Roman" w:cs="Times New Roman"/>
+          <w:sz w:val="24"/>
+          <w:szCs w:val="24"/>
+        </w:rPr>
+        <w:t xml:space="preserve"> deeply indebted </w:t>
+      </w:r>
+      <w:r>
+        <w:rPr>
+          <w:rFonts w:ascii="Times New Roman" w:hAnsi="Times New Roman" w:cs="Times New Roman"/>
+          <w:color w:val="000000"/>
+          <w:sz w:val="24"/>
+          <w:szCs w:val="24"/>
+        </w:rPr>
+        <w:t>to the</w:t>
+      </w:r>
+      <w:r>
+        <w:rPr>
+          <w:rFonts w:ascii="Times New Roman" w:hAnsi="Times New Roman" w:cs="Times New Roman"/>
+          <w:sz w:val="24"/>
+          <w:szCs w:val="24"/>
+        </w:rPr>
+        <w:t xml:space="preserve"> Head of the </w:t>
+      </w:r>
+      <w:r>
+        <w:rPr>
+          <w:rFonts w:ascii="Times New Roman" w:hAnsi="Times New Roman" w:cs="Times New Roman"/>
+          <w:sz w:val="24"/>
+          <w:szCs w:val="24"/>
+        </w:rPr>
+        <w:t>Applied Mathematics</w:t>
+      </w:r>
+      <w:r>
+        <w:rPr>
+          <w:rFonts w:ascii="Times New Roman" w:hAnsi="Times New Roman" w:cs="Times New Roman"/>
+          <w:sz w:val="24"/>
+          <w:szCs w:val="24"/>
+        </w:rPr>
+        <w:t xml:space="preserve"> </w:t>
+      </w:r>
+      <w:r>
+        <w:rPr>
+          <w:rFonts w:ascii="Times New Roman" w:hAnsi="Times New Roman" w:cs="Times New Roman"/>
+          <w:color w:val="000000"/>
+          <w:sz w:val="24"/>
+          <w:szCs w:val="24"/>
+        </w:rPr>
+        <w:t>Department,</w:t>
+      </w:r>
+      <w:r>
+        <w:rPr>
+          <w:rFonts w:ascii="Times New Roman" w:hAnsi="Times New Roman" w:cs="Times New Roman"/>
+          <w:sz w:val="24"/>
+          <w:szCs w:val="24"/>
+        </w:rPr>
+        <w:t xml:space="preserve"> </w:t>
+      </w:r>
+      <w:proofErr w:type="spellStart"/>
+      <w:r>
+        <w:rPr>
+          <w:rFonts w:ascii="Times New Roman" w:hAnsi="Times New Roman" w:cs="Times New Roman"/>
+          <w:sz w:val="24"/>
+          <w:szCs w:val="24"/>
+        </w:rPr>
+        <w:t>Dr.</w:t>
+      </w:r>
+      <w:proofErr w:type="spellEnd"/>
+      <w:r>
+        <w:rPr>
+          <w:rFonts w:ascii="Times New Roman" w:hAnsi="Times New Roman" w:cs="Times New Roman"/>
+          <w:sz w:val="24"/>
+          <w:szCs w:val="24"/>
+        </w:rPr>
+        <w:t xml:space="preserve"> (</w:t>
+      </w:r>
+      <w:r>
+        <w:rPr>
+          <w:rFonts w:ascii="Times New Roman" w:hAnsi="Times New Roman" w:cs="Times New Roman"/>
+          <w:sz w:val="24"/>
+          <w:szCs w:val="24"/>
+        </w:rPr>
+        <w:t>Mr.</w:t>
+      </w:r>
+      <w:r>
+        <w:rPr>
+          <w:rFonts w:ascii="Times New Roman" w:hAnsi="Times New Roman" w:cs="Times New Roman"/>
+          <w:sz w:val="24"/>
+          <w:szCs w:val="24"/>
+        </w:rPr>
+        <w:t>)</w:t>
+      </w:r>
+      <w:r>
+        <w:rPr>
+          <w:rFonts w:ascii="Times New Roman" w:hAnsi="Times New Roman" w:cs="Times New Roman"/>
+          <w:sz w:val="24"/>
+          <w:szCs w:val="24"/>
+        </w:rPr>
+        <w:t xml:space="preserve"> </w:t>
+      </w:r>
+      <w:proofErr w:type="spellStart"/>
+      <w:r>
+        <w:rPr>
+          <w:rFonts w:ascii="Times New Roman" w:hAnsi="Times New Roman" w:cs="Times New Roman"/>
+          <w:sz w:val="24"/>
+          <w:szCs w:val="24"/>
+        </w:rPr>
+        <w:t>Somanchi</w:t>
+      </w:r>
+      <w:proofErr w:type="spellEnd"/>
+      <w:r>
+        <w:rPr>
+          <w:rFonts w:ascii="Times New Roman" w:hAnsi="Times New Roman" w:cs="Times New Roman"/>
+          <w:sz w:val="24"/>
+          <w:szCs w:val="24"/>
+        </w:rPr>
+        <w:t xml:space="preserve"> VSSNVG </w:t>
+      </w:r>
+      <w:r>
+        <w:rPr>
+          <w:rFonts w:ascii="Times New Roman" w:hAnsi="Times New Roman" w:cs="Times New Roman"/>
+          <w:color w:val="000000"/>
+          <w:sz w:val="24"/>
+          <w:szCs w:val="24"/>
+        </w:rPr>
+        <w:t>Krishnamurthy,</w:t>
+      </w:r>
+      <w:r>
+        <w:rPr>
+          <w:rFonts w:ascii="Times New Roman" w:hAnsi="Times New Roman" w:cs="Times New Roman"/>
+          <w:sz w:val="24"/>
+          <w:szCs w:val="24"/>
+        </w:rPr>
+        <w:t xml:space="preserve"> for giving </w:t>
+      </w:r>
+      <w:r>
+        <w:rPr>
+          <w:rFonts w:ascii="Times New Roman" w:hAnsi="Times New Roman" w:cs="Times New Roman"/>
+          <w:sz w:val="24"/>
+          <w:szCs w:val="24"/>
+        </w:rPr>
+        <w:t>me</w:t>
+      </w:r>
+      <w:r>
+        <w:rPr>
+          <w:rFonts w:ascii="Times New Roman" w:hAnsi="Times New Roman" w:cs="Times New Roman"/>
+          <w:sz w:val="24"/>
+          <w:szCs w:val="24"/>
+        </w:rPr>
+        <w:t xml:space="preserve"> this valuable opportunity to do this </w:t>
+      </w:r>
+      <w:r>
+        <w:rPr>
+          <w:rFonts w:ascii="Times New Roman" w:hAnsi="Times New Roman" w:cs="Times New Roman"/>
+          <w:sz w:val="24"/>
+          <w:szCs w:val="24"/>
+        </w:rPr>
         <w:lastRenderedPageBreak/>
-        <w:t xml:space="preserve">To further enhance the accuracy, dataset training must proceed onto higher multiples of  $32$ such as </w:t>
-      </w:r>
-      <w:r>
-        <w:rPr>
-          <w:rFonts w:ascii="Times New Roman" w:hAnsi="Times New Roman" w:cs="Times New Roman"/>
-          <w:sz w:val="24"/>
-          <w:szCs w:val="24"/>
-        </w:rPr>
-        <w:t>$</w:t>
-      </w:r>
-      <w:r>
-        <w:rPr>
-          <w:rFonts w:ascii="Times New Roman" w:hAnsi="Times New Roman" w:cs="Times New Roman"/>
-          <w:sz w:val="24"/>
-          <w:szCs w:val="24"/>
-        </w:rPr>
-        <w:t>608</w:t>
-      </w:r>
-      <w:r>
-        <w:rPr>
-          <w:rFonts w:ascii="Times New Roman" w:hAnsi="Times New Roman" w:cs="Times New Roman"/>
-          <w:sz w:val="24"/>
-          <w:szCs w:val="24"/>
-        </w:rPr>
-        <w:t xml:space="preserve"> \times </w:t>
-      </w:r>
-      <w:r>
-        <w:rPr>
-          <w:rFonts w:ascii="Times New Roman" w:hAnsi="Times New Roman" w:cs="Times New Roman"/>
-          <w:sz w:val="24"/>
-          <w:szCs w:val="24"/>
-        </w:rPr>
-        <w:t>608</w:t>
-      </w:r>
-      <w:r>
-        <w:rPr>
-          <w:rFonts w:ascii="Times New Roman" w:hAnsi="Times New Roman" w:cs="Times New Roman"/>
-          <w:sz w:val="24"/>
-          <w:szCs w:val="24"/>
-        </w:rPr>
-        <w:t>$</w:t>
-      </w:r>
-      <w:r>
-        <w:rPr>
-          <w:rFonts w:ascii="Times New Roman" w:hAnsi="Times New Roman" w:cs="Times New Roman"/>
-          <w:sz w:val="24"/>
-          <w:szCs w:val="24"/>
-        </w:rPr>
-        <w:t xml:space="preserve"> or </w:t>
-      </w:r>
-      <w:r>
-        <w:rPr>
-          <w:rFonts w:ascii="Times New Roman" w:hAnsi="Times New Roman" w:cs="Times New Roman"/>
-          <w:sz w:val="24"/>
-          <w:szCs w:val="24"/>
-        </w:rPr>
-        <w:t>$</w:t>
-      </w:r>
-      <w:r>
-        <w:rPr>
-          <w:rFonts w:ascii="Times New Roman" w:hAnsi="Times New Roman" w:cs="Times New Roman"/>
-          <w:sz w:val="24"/>
-          <w:szCs w:val="24"/>
-        </w:rPr>
-        <w:t>832</w:t>
-      </w:r>
-      <w:r>
-        <w:rPr>
-          <w:rFonts w:ascii="Times New Roman" w:hAnsi="Times New Roman" w:cs="Times New Roman"/>
-          <w:sz w:val="24"/>
-          <w:szCs w:val="24"/>
-        </w:rPr>
-        <w:t xml:space="preserve"> \times </w:t>
-      </w:r>
-      <w:r>
-        <w:rPr>
-          <w:rFonts w:ascii="Times New Roman" w:hAnsi="Times New Roman" w:cs="Times New Roman"/>
-          <w:sz w:val="24"/>
-          <w:szCs w:val="24"/>
-        </w:rPr>
-        <w:t>832</w:t>
-      </w:r>
-      <w:r>
-        <w:rPr>
-          <w:rFonts w:ascii="Times New Roman" w:hAnsi="Times New Roman" w:cs="Times New Roman"/>
-          <w:sz w:val="24"/>
-          <w:szCs w:val="24"/>
-        </w:rPr>
-        <w:t>$. In the event of a memory overflow (</w:t>
-      </w:r>
-      <w:r>
-        <w:rPr>
-          <w:rFonts w:ascii="Times New Roman" w:hAnsi="Times New Roman" w:cs="Times New Roman"/>
-          <w:sz w:val="24"/>
-          <w:szCs w:val="24"/>
-        </w:rPr>
-        <w:t>{\</w:t>
-      </w:r>
-      <w:proofErr w:type="spellStart"/>
-      <w:r>
-        <w:rPr>
-          <w:rFonts w:ascii="Times New Roman" w:hAnsi="Times New Roman" w:cs="Times New Roman"/>
-          <w:sz w:val="24"/>
-          <w:szCs w:val="24"/>
-        </w:rPr>
-        <w:t>fontfamily</w:t>
-      </w:r>
-      <w:proofErr w:type="spellEnd"/>
-      <w:r>
-        <w:rPr>
-          <w:rFonts w:ascii="Times New Roman" w:hAnsi="Times New Roman" w:cs="Times New Roman"/>
-          <w:sz w:val="24"/>
-          <w:szCs w:val="24"/>
-        </w:rPr>
-        <w:t>{</w:t>
-      </w:r>
-      <w:proofErr w:type="spellStart"/>
-      <w:r>
-        <w:rPr>
-          <w:rFonts w:ascii="Times New Roman" w:hAnsi="Times New Roman" w:cs="Times New Roman"/>
-          <w:sz w:val="24"/>
-          <w:szCs w:val="24"/>
-        </w:rPr>
-        <w:t>qcr</w:t>
-      </w:r>
-      <w:proofErr w:type="spellEnd"/>
-      <w:r>
-        <w:rPr>
-          <w:rFonts w:ascii="Times New Roman" w:hAnsi="Times New Roman" w:cs="Times New Roman"/>
-          <w:sz w:val="24"/>
-          <w:szCs w:val="24"/>
-        </w:rPr>
-        <w:t>}\</w:t>
-      </w:r>
-      <w:proofErr w:type="spellStart"/>
-      <w:r>
-        <w:rPr>
-          <w:rFonts w:ascii="Times New Roman" w:hAnsi="Times New Roman" w:cs="Times New Roman"/>
-          <w:sz w:val="24"/>
-          <w:szCs w:val="24"/>
-        </w:rPr>
-        <w:t>selectfont</w:t>
-      </w:r>
-      <w:proofErr w:type="spellEnd"/>
-      <w:r>
-        <w:rPr>
-          <w:rFonts w:ascii="Times New Roman" w:hAnsi="Times New Roman" w:cs="Times New Roman"/>
-          <w:sz w:val="24"/>
-          <w:szCs w:val="24"/>
-        </w:rPr>
-        <w:t xml:space="preserve"> </w:t>
-      </w:r>
-      <w:r>
-        <w:rPr>
-          <w:rFonts w:ascii="Times New Roman" w:hAnsi="Times New Roman" w:cs="Times New Roman"/>
-          <w:sz w:val="24"/>
-          <w:szCs w:val="24"/>
-        </w:rPr>
-        <w:t>Out of memory</w:t>
-      </w:r>
-      <w:r>
-        <w:rPr>
-          <w:rFonts w:ascii="Times New Roman" w:hAnsi="Times New Roman" w:cs="Times New Roman"/>
-          <w:sz w:val="24"/>
-          <w:szCs w:val="24"/>
-        </w:rPr>
-        <w:t>}</w:t>
-      </w:r>
-      <w:r>
-        <w:rPr>
-          <w:rFonts w:ascii="Times New Roman" w:hAnsi="Times New Roman" w:cs="Times New Roman"/>
-          <w:sz w:val="24"/>
-          <w:szCs w:val="24"/>
-        </w:rPr>
-        <w:t xml:space="preserve">, </w:t>
-      </w:r>
-      <w:r>
-        <w:rPr>
-          <w:rFonts w:ascii="Times New Roman" w:hAnsi="Times New Roman" w:cs="Times New Roman"/>
-          <w:sz w:val="24"/>
-          <w:szCs w:val="24"/>
-        </w:rPr>
-        <w:t>{\</w:t>
-      </w:r>
-      <w:proofErr w:type="spellStart"/>
-      <w:r>
-        <w:rPr>
-          <w:rFonts w:ascii="Times New Roman" w:hAnsi="Times New Roman" w:cs="Times New Roman"/>
-          <w:sz w:val="24"/>
-          <w:szCs w:val="24"/>
-        </w:rPr>
-        <w:t>fontfamily</w:t>
-      </w:r>
-      <w:proofErr w:type="spellEnd"/>
-      <w:r>
-        <w:rPr>
-          <w:rFonts w:ascii="Times New Roman" w:hAnsi="Times New Roman" w:cs="Times New Roman"/>
-          <w:sz w:val="24"/>
-          <w:szCs w:val="24"/>
-        </w:rPr>
-        <w:t>{</w:t>
-      </w:r>
-      <w:proofErr w:type="spellStart"/>
-      <w:r>
-        <w:rPr>
-          <w:rFonts w:ascii="Times New Roman" w:hAnsi="Times New Roman" w:cs="Times New Roman"/>
-          <w:sz w:val="24"/>
-          <w:szCs w:val="24"/>
-        </w:rPr>
-        <w:t>qcr</w:t>
-      </w:r>
-      <w:proofErr w:type="spellEnd"/>
-      <w:r>
-        <w:rPr>
-          <w:rFonts w:ascii="Times New Roman" w:hAnsi="Times New Roman" w:cs="Times New Roman"/>
-          <w:sz w:val="24"/>
-          <w:szCs w:val="24"/>
-        </w:rPr>
-        <w:t>}\</w:t>
-      </w:r>
-      <w:proofErr w:type="spellStart"/>
-      <w:r>
-        <w:rPr>
-          <w:rFonts w:ascii="Times New Roman" w:hAnsi="Times New Roman" w:cs="Times New Roman"/>
-          <w:sz w:val="24"/>
-          <w:szCs w:val="24"/>
-        </w:rPr>
-        <w:t>selectfont</w:t>
-      </w:r>
-      <w:proofErr w:type="spellEnd"/>
-      <w:r>
-        <w:rPr>
-          <w:rFonts w:ascii="Times New Roman" w:hAnsi="Times New Roman" w:cs="Times New Roman"/>
-          <w:sz w:val="24"/>
-          <w:szCs w:val="24"/>
-        </w:rPr>
-        <w:t xml:space="preserve"> </w:t>
-      </w:r>
-      <w:r>
-        <w:rPr>
-          <w:rFonts w:ascii="Times New Roman" w:hAnsi="Times New Roman" w:cs="Times New Roman"/>
-          <w:sz w:val="24"/>
-          <w:szCs w:val="24"/>
-        </w:rPr>
-        <w:t>subdivisions</w:t>
-      </w:r>
-      <w:r>
-        <w:rPr>
-          <w:rFonts w:ascii="Times New Roman" w:hAnsi="Times New Roman" w:cs="Times New Roman"/>
-          <w:sz w:val="24"/>
-          <w:szCs w:val="24"/>
-        </w:rPr>
-        <w:t>}</w:t>
-      </w:r>
-      <w:r>
-        <w:rPr>
-          <w:rFonts w:ascii="Times New Roman" w:hAnsi="Times New Roman" w:cs="Times New Roman"/>
-          <w:sz w:val="24"/>
-          <w:szCs w:val="24"/>
-        </w:rPr>
-        <w:t xml:space="preserve"> in your </w:t>
-      </w:r>
-      <w:r>
-        <w:rPr>
-          <w:rFonts w:ascii="Times New Roman" w:hAnsi="Times New Roman" w:cs="Times New Roman"/>
-          <w:sz w:val="24"/>
-          <w:szCs w:val="24"/>
-        </w:rPr>
-        <w:t>{\</w:t>
-      </w:r>
-      <w:proofErr w:type="spellStart"/>
-      <w:r>
-        <w:rPr>
-          <w:rFonts w:ascii="Times New Roman" w:hAnsi="Times New Roman" w:cs="Times New Roman"/>
-          <w:sz w:val="24"/>
-          <w:szCs w:val="24"/>
-        </w:rPr>
-        <w:t>fontfamily</w:t>
-      </w:r>
-      <w:proofErr w:type="spellEnd"/>
-      <w:r>
-        <w:rPr>
-          <w:rFonts w:ascii="Times New Roman" w:hAnsi="Times New Roman" w:cs="Times New Roman"/>
-          <w:sz w:val="24"/>
-          <w:szCs w:val="24"/>
-        </w:rPr>
-        <w:t>{</w:t>
-      </w:r>
-      <w:proofErr w:type="spellStart"/>
-      <w:r>
-        <w:rPr>
-          <w:rFonts w:ascii="Times New Roman" w:hAnsi="Times New Roman" w:cs="Times New Roman"/>
-          <w:sz w:val="24"/>
-          <w:szCs w:val="24"/>
-        </w:rPr>
-        <w:t>qcr</w:t>
-      </w:r>
-      <w:proofErr w:type="spellEnd"/>
-      <w:r>
-        <w:rPr>
-          <w:rFonts w:ascii="Times New Roman" w:hAnsi="Times New Roman" w:cs="Times New Roman"/>
-          <w:sz w:val="24"/>
-          <w:szCs w:val="24"/>
-        </w:rPr>
-        <w:t>}\</w:t>
-      </w:r>
-      <w:proofErr w:type="spellStart"/>
-      <w:r>
-        <w:rPr>
-          <w:rFonts w:ascii="Times New Roman" w:hAnsi="Times New Roman" w:cs="Times New Roman"/>
-          <w:sz w:val="24"/>
-          <w:szCs w:val="24"/>
-        </w:rPr>
-        <w:t>selectfont</w:t>
-      </w:r>
-      <w:proofErr w:type="spellEnd"/>
-      <w:r>
-        <w:rPr>
-          <w:rFonts w:ascii="Times New Roman" w:hAnsi="Times New Roman" w:cs="Times New Roman"/>
-          <w:sz w:val="24"/>
-          <w:szCs w:val="24"/>
-        </w:rPr>
-        <w:t xml:space="preserve"> </w:t>
-      </w:r>
-      <w:r>
-        <w:rPr>
-          <w:rFonts w:ascii="Times New Roman" w:hAnsi="Times New Roman" w:cs="Times New Roman"/>
-          <w:sz w:val="24"/>
-          <w:szCs w:val="24"/>
-        </w:rPr>
-        <w:t>.</w:t>
-      </w:r>
-      <w:proofErr w:type="spellStart"/>
-      <w:r>
-        <w:rPr>
-          <w:rFonts w:ascii="Times New Roman" w:hAnsi="Times New Roman" w:cs="Times New Roman"/>
-          <w:sz w:val="24"/>
-          <w:szCs w:val="24"/>
-        </w:rPr>
-        <w:t>cfg</w:t>
-      </w:r>
-      <w:proofErr w:type="spellEnd"/>
-      <w:r>
-        <w:rPr>
-          <w:rFonts w:ascii="Times New Roman" w:hAnsi="Times New Roman" w:cs="Times New Roman"/>
-          <w:sz w:val="24"/>
-          <w:szCs w:val="24"/>
-        </w:rPr>
-        <w:t>}</w:t>
-      </w:r>
-      <w:r>
-        <w:rPr>
-          <w:rFonts w:ascii="Times New Roman" w:hAnsi="Times New Roman" w:cs="Times New Roman"/>
-          <w:sz w:val="24"/>
-          <w:szCs w:val="24"/>
-        </w:rPr>
-        <w:t xml:space="preserve"> file must be increased from $16$ to $32$ to $64</w:t>
-      </w:r>
-      <w:r>
-        <w:rPr>
-          <w:rFonts w:ascii="Times New Roman" w:hAnsi="Times New Roman" w:cs="Times New Roman"/>
-          <w:sz w:val="24"/>
-          <w:szCs w:val="24"/>
-        </w:rPr>
-        <w:t>$ and so on.</w:t>
-      </w:r>
-    </w:p>
-    <w:p>
-      <w:pPr>
-        <w:rPr>
-          <w:rFonts w:ascii="Times New Roman" w:hAnsi="Times New Roman" w:cs="Times New Roman"/>
-          <w:sz w:val="24"/>
-          <w:szCs w:val="24"/>
-        </w:rPr>
-      </w:pPr>
-    </w:p>
-    <w:p>
-      <w:pPr>
-        <w:rPr>
-          <w:rFonts w:ascii="Times New Roman" w:hAnsi="Times New Roman" w:cs="Times New Roman"/>
-          <w:sz w:val="24"/>
-          <w:szCs w:val="24"/>
-        </w:rPr>
-      </w:pPr>
-    </w:p>
-    <w:p>
-      <w:pPr>
-        <w:rPr>
-          <w:rFonts w:ascii="Times New Roman" w:hAnsi="Times New Roman" w:cs="Times New Roman"/>
-          <w:sz w:val="24"/>
-          <w:szCs w:val="24"/>
-        </w:rPr>
-      </w:pPr>
-      <w:r>
-        <w:rPr>
-          <w:rFonts w:ascii="Times New Roman" w:hAnsi="Times New Roman" w:cs="Times New Roman"/>
-          <w:sz w:val="24"/>
-          <w:szCs w:val="24"/>
-        </w:rPr>
-        <w:t>Chapter 3 – Methodology and development</w:t>
-      </w:r>
-    </w:p>
-    <w:p>
-      <w:pPr>
-        <w:rPr>
-          <w:rFonts w:ascii="Times New Roman" w:hAnsi="Times New Roman" w:cs="Times New Roman"/>
-          <w:sz w:val="24"/>
-          <w:szCs w:val="24"/>
-        </w:rPr>
-      </w:pPr>
-      <w:r>
-        <w:rPr>
-          <w:rFonts w:ascii="Times New Roman" w:hAnsi="Times New Roman" w:cs="Times New Roman"/>
-          <w:sz w:val="24"/>
-          <w:szCs w:val="24"/>
-        </w:rPr>
-        <w:t>Chapter 4 – Deployment in production</w:t>
-      </w:r>
-    </w:p>
-    <w:p>
-      <w:pPr>
-        <w:rPr>
-          <w:rFonts w:ascii="Times New Roman" w:hAnsi="Times New Roman" w:cs="Times New Roman"/>
-          <w:sz w:val="24"/>
-          <w:szCs w:val="24"/>
-        </w:rPr>
-      </w:pPr>
-      <w:r>
-        <w:rPr>
-          <w:rFonts w:ascii="Times New Roman" w:hAnsi="Times New Roman" w:cs="Times New Roman"/>
-          <w:sz w:val="24"/>
-          <w:szCs w:val="24"/>
-        </w:rPr>
-        <w:t>Chapter 5 – Results and discussions</w:t>
-      </w:r>
-    </w:p>
-    <w:p>
-      <w:pPr>
-        <w:rPr>
-          <w:rFonts w:ascii="Times New Roman" w:hAnsi="Times New Roman" w:cs="Times New Roman"/>
-          <w:sz w:val="24"/>
-          <w:szCs w:val="24"/>
-        </w:rPr>
-      </w:pPr>
-      <w:r>
-        <w:rPr>
-          <w:rFonts w:ascii="Times New Roman" w:hAnsi="Times New Roman" w:cs="Times New Roman"/>
-          <w:sz w:val="24"/>
-          <w:szCs w:val="24"/>
-        </w:rPr>
-        <w:t>Chapter 6 – Conclusions</w:t>
-      </w:r>
-    </w:p>
-    <w:p>
-      <w:pPr>
-        <w:rPr>
-          <w:rFonts w:ascii="Times New Roman" w:hAnsi="Times New Roman" w:cs="Times New Roman"/>
-          <w:sz w:val="24"/>
-          <w:szCs w:val="24"/>
-        </w:rPr>
-      </w:pPr>
-    </w:p>
-    <w:p>
-      <w:pPr>
-        <w:rPr>
-          <w:rFonts w:ascii="Times New Roman" w:hAnsi="Times New Roman" w:cs="Times New Roman"/>
-          <w:sz w:val="24"/>
-          <w:szCs w:val="24"/>
-        </w:rPr>
-      </w:pPr>
-      <w:r>
-        <w:rPr>
-          <w:rFonts w:ascii="Times New Roman" w:hAnsi="Times New Roman" w:cs="Times New Roman"/>
-          <w:sz w:val="24"/>
-          <w:szCs w:val="24"/>
-        </w:rPr>
-        <w:t>Acknowledgements</w:t>
-      </w:r>
-    </w:p>
-    <w:p>
-      <w:pPr>
-        <w:rPr>
-          <w:rFonts w:ascii="Times New Roman" w:hAnsi="Times New Roman" w:cs="Times New Roman"/>
-          <w:sz w:val="24"/>
-          <w:szCs w:val="24"/>
-        </w:rPr>
-      </w:pPr>
-      <w:r>
-        <w:rPr>
-          <w:rFonts w:ascii="Times New Roman" w:hAnsi="Times New Roman" w:cs="Times New Roman"/>
-          <w:sz w:val="24"/>
-          <w:szCs w:val="24"/>
-        </w:rPr>
-        <w:t>I am</w:t>
-      </w:r>
-      <w:r>
-        <w:rPr>
-          <w:rFonts w:ascii="Times New Roman" w:hAnsi="Times New Roman" w:cs="Times New Roman"/>
-          <w:sz w:val="24"/>
-          <w:szCs w:val="24"/>
-        </w:rPr>
-        <w:t xml:space="preserve"> thankful to </w:t>
-      </w:r>
-      <w:r>
-        <w:rPr>
-          <w:rFonts w:ascii="Times New Roman" w:hAnsi="Times New Roman" w:cs="Times New Roman"/>
-          <w:sz w:val="24"/>
-          <w:szCs w:val="24"/>
-        </w:rPr>
-        <w:t>my institute</w:t>
-      </w:r>
-      <w:r>
-        <w:rPr>
-          <w:rFonts w:ascii="Times New Roman" w:hAnsi="Times New Roman" w:cs="Times New Roman"/>
-          <w:sz w:val="24"/>
-          <w:szCs w:val="24"/>
-        </w:rPr>
-        <w:t xml:space="preserve"> </w:t>
-      </w:r>
-      <w:r>
-        <w:rPr>
-          <w:rFonts w:ascii="Times New Roman" w:hAnsi="Times New Roman" w:cs="Times New Roman"/>
-          <w:color w:val="000000"/>
-          <w:sz w:val="24"/>
-          <w:szCs w:val="24"/>
-        </w:rPr>
-        <w:t>Defence</w:t>
-      </w:r>
-      <w:r>
-        <w:rPr>
-          <w:rFonts w:ascii="Times New Roman" w:hAnsi="Times New Roman" w:cs="Times New Roman"/>
-          <w:sz w:val="24"/>
-          <w:szCs w:val="24"/>
-        </w:rPr>
-        <w:t xml:space="preserve"> Institute of </w:t>
-      </w:r>
-      <w:r>
-        <w:rPr>
-          <w:rFonts w:ascii="Times New Roman" w:hAnsi="Times New Roman" w:cs="Times New Roman"/>
-          <w:sz w:val="24"/>
-          <w:szCs w:val="24"/>
-        </w:rPr>
-        <w:t xml:space="preserve">Advanced </w:t>
-      </w:r>
-      <w:r>
-        <w:rPr>
-          <w:rFonts w:ascii="Times New Roman" w:hAnsi="Times New Roman" w:cs="Times New Roman"/>
-          <w:sz w:val="24"/>
-          <w:szCs w:val="24"/>
-        </w:rPr>
-        <w:t>Technology</w:t>
-      </w:r>
-      <w:r>
-        <w:rPr>
-          <w:rFonts w:ascii="Times New Roman" w:hAnsi="Times New Roman" w:cs="Times New Roman"/>
-          <w:sz w:val="24"/>
-          <w:szCs w:val="24"/>
-        </w:rPr>
-        <w:t xml:space="preserve"> (Pune)</w:t>
-      </w:r>
-      <w:r>
-        <w:rPr>
-          <w:rFonts w:ascii="Times New Roman" w:hAnsi="Times New Roman" w:cs="Times New Roman"/>
-          <w:sz w:val="24"/>
-          <w:szCs w:val="24"/>
-        </w:rPr>
-        <w:t xml:space="preserve"> for considering </w:t>
-      </w:r>
-      <w:r>
-        <w:rPr>
-          <w:rFonts w:ascii="Times New Roman" w:hAnsi="Times New Roman" w:cs="Times New Roman"/>
-          <w:sz w:val="24"/>
-          <w:szCs w:val="24"/>
-        </w:rPr>
-        <w:t>my</w:t>
-      </w:r>
-      <w:r>
-        <w:rPr>
-          <w:rFonts w:ascii="Times New Roman" w:hAnsi="Times New Roman" w:cs="Times New Roman"/>
-          <w:sz w:val="24"/>
-          <w:szCs w:val="24"/>
-        </w:rPr>
-        <w:t xml:space="preserve"> </w:t>
-      </w:r>
-      <w:r>
-        <w:rPr>
-          <w:rFonts w:ascii="Times New Roman" w:hAnsi="Times New Roman" w:cs="Times New Roman"/>
-          <w:sz w:val="24"/>
-          <w:szCs w:val="24"/>
-        </w:rPr>
-        <w:t>dissertation</w:t>
-      </w:r>
-      <w:r>
-        <w:rPr>
-          <w:rFonts w:ascii="Times New Roman" w:hAnsi="Times New Roman" w:cs="Times New Roman"/>
-          <w:sz w:val="24"/>
-          <w:szCs w:val="24"/>
-        </w:rPr>
-        <w:t xml:space="preserve"> and </w:t>
-      </w:r>
-      <w:r>
-        <w:rPr>
-          <w:rFonts w:ascii="Times New Roman" w:hAnsi="Times New Roman" w:cs="Times New Roman"/>
-          <w:color w:val="000000"/>
-          <w:sz w:val="24"/>
-          <w:szCs w:val="24"/>
-        </w:rPr>
-        <w:t>providing</w:t>
-      </w:r>
-      <w:r>
-        <w:rPr>
-          <w:rFonts w:ascii="Times New Roman" w:hAnsi="Times New Roman" w:cs="Times New Roman"/>
-          <w:sz w:val="24"/>
-          <w:szCs w:val="24"/>
-        </w:rPr>
-        <w:t xml:space="preserve"> help at </w:t>
-      </w:r>
-      <w:r>
-        <w:rPr>
-          <w:rFonts w:ascii="Times New Roman" w:hAnsi="Times New Roman" w:cs="Times New Roman"/>
-          <w:color w:val="000000"/>
-          <w:sz w:val="24"/>
-          <w:szCs w:val="24"/>
-        </w:rPr>
-        <w:t>all</w:t>
-      </w:r>
-      <w:r>
-        <w:rPr>
-          <w:rFonts w:ascii="Times New Roman" w:hAnsi="Times New Roman" w:cs="Times New Roman"/>
-          <w:sz w:val="24"/>
-          <w:szCs w:val="24"/>
-        </w:rPr>
-        <w:t xml:space="preserve"> stages </w:t>
-      </w:r>
-      <w:r>
-        <w:rPr>
-          <w:rFonts w:ascii="Times New Roman" w:hAnsi="Times New Roman" w:cs="Times New Roman"/>
-          <w:color w:val="000000"/>
-          <w:sz w:val="24"/>
-          <w:szCs w:val="24"/>
-        </w:rPr>
-        <w:t>necessary</w:t>
-      </w:r>
-      <w:r>
-        <w:rPr>
-          <w:rFonts w:ascii="Times New Roman" w:hAnsi="Times New Roman" w:cs="Times New Roman"/>
-          <w:sz w:val="24"/>
-          <w:szCs w:val="24"/>
-        </w:rPr>
-        <w:t xml:space="preserve"> during </w:t>
-      </w:r>
-      <w:r>
-        <w:rPr>
-          <w:rFonts w:ascii="Times New Roman" w:hAnsi="Times New Roman" w:cs="Times New Roman"/>
-          <w:sz w:val="24"/>
-          <w:szCs w:val="24"/>
-        </w:rPr>
-        <w:t>my</w:t>
-      </w:r>
-      <w:r>
-        <w:rPr>
-          <w:rFonts w:ascii="Times New Roman" w:hAnsi="Times New Roman" w:cs="Times New Roman"/>
-          <w:sz w:val="24"/>
-          <w:szCs w:val="24"/>
-        </w:rPr>
-        <w:t xml:space="preserve"> </w:t>
-      </w:r>
-      <w:r>
-        <w:rPr>
-          <w:rFonts w:ascii="Times New Roman" w:hAnsi="Times New Roman" w:cs="Times New Roman"/>
-          <w:color w:val="000000"/>
-          <w:sz w:val="24"/>
-          <w:szCs w:val="24"/>
-        </w:rPr>
-        <w:t>work</w:t>
-      </w:r>
-      <w:r>
-        <w:rPr>
-          <w:rFonts w:ascii="Times New Roman" w:hAnsi="Times New Roman" w:cs="Times New Roman"/>
-          <w:sz w:val="24"/>
-          <w:szCs w:val="24"/>
-        </w:rPr>
-        <w:t xml:space="preserve"> collecting information </w:t>
-      </w:r>
-      <w:r>
-        <w:rPr>
-          <w:rFonts w:ascii="Times New Roman" w:hAnsi="Times New Roman" w:cs="Times New Roman"/>
-          <w:color w:val="000000"/>
-          <w:sz w:val="24"/>
-          <w:szCs w:val="24"/>
-        </w:rPr>
-        <w:t>on</w:t>
-      </w:r>
-      <w:r>
-        <w:rPr>
-          <w:rFonts w:ascii="Times New Roman" w:hAnsi="Times New Roman" w:cs="Times New Roman"/>
-          <w:sz w:val="24"/>
-          <w:szCs w:val="24"/>
-        </w:rPr>
-        <w:t xml:space="preserve"> </w:t>
-      </w:r>
-      <w:r>
-        <w:rPr>
-          <w:rFonts w:ascii="Times New Roman" w:hAnsi="Times New Roman" w:cs="Times New Roman"/>
-          <w:sz w:val="24"/>
-          <w:szCs w:val="24"/>
-        </w:rPr>
-        <w:t>my</w:t>
-      </w:r>
-      <w:r>
-        <w:rPr>
-          <w:rFonts w:ascii="Times New Roman" w:hAnsi="Times New Roman" w:cs="Times New Roman"/>
-          <w:sz w:val="24"/>
-          <w:szCs w:val="24"/>
-        </w:rPr>
-        <w:t xml:space="preserve"> </w:t>
-      </w:r>
-      <w:r>
-        <w:rPr>
-          <w:rFonts w:ascii="Times New Roman" w:hAnsi="Times New Roman" w:cs="Times New Roman"/>
-          <w:sz w:val="24"/>
-          <w:szCs w:val="24"/>
-        </w:rPr>
-        <w:t>dissertation</w:t>
-      </w:r>
-      <w:r>
-        <w:rPr>
-          <w:rFonts w:ascii="Times New Roman" w:hAnsi="Times New Roman" w:cs="Times New Roman"/>
-          <w:sz w:val="24"/>
-          <w:szCs w:val="24"/>
-        </w:rPr>
-        <w:t xml:space="preserve">. </w:t>
-      </w:r>
-    </w:p>
-    <w:p>
-      <w:pPr>
-        <w:rPr>
-          <w:rFonts w:ascii="Times New Roman" w:hAnsi="Times New Roman" w:cs="Times New Roman"/>
-          <w:sz w:val="24"/>
-          <w:szCs w:val="24"/>
-        </w:rPr>
-      </w:pPr>
-      <w:r>
-        <w:rPr>
-          <w:rFonts w:ascii="Times New Roman" w:hAnsi="Times New Roman" w:cs="Times New Roman"/>
-          <w:sz w:val="24"/>
-          <w:szCs w:val="24"/>
-        </w:rPr>
-        <w:t xml:space="preserve">It gives </w:t>
-      </w:r>
-      <w:r>
-        <w:rPr>
-          <w:rFonts w:ascii="Times New Roman" w:hAnsi="Times New Roman" w:cs="Times New Roman"/>
-          <w:sz w:val="24"/>
-          <w:szCs w:val="24"/>
-        </w:rPr>
-        <w:t>me</w:t>
-      </w:r>
-      <w:r>
-        <w:rPr>
-          <w:rFonts w:ascii="Times New Roman" w:hAnsi="Times New Roman" w:cs="Times New Roman"/>
-          <w:sz w:val="24"/>
-          <w:szCs w:val="24"/>
-        </w:rPr>
-        <w:t xml:space="preserve"> immense pleasure to express </w:t>
-      </w:r>
-      <w:r>
-        <w:rPr>
-          <w:rFonts w:ascii="Times New Roman" w:hAnsi="Times New Roman" w:cs="Times New Roman"/>
-          <w:sz w:val="24"/>
-          <w:szCs w:val="24"/>
-        </w:rPr>
-        <w:t>my</w:t>
-      </w:r>
-      <w:r>
-        <w:rPr>
-          <w:rFonts w:ascii="Times New Roman" w:hAnsi="Times New Roman" w:cs="Times New Roman"/>
-          <w:sz w:val="24"/>
-          <w:szCs w:val="24"/>
-        </w:rPr>
-        <w:t xml:space="preserve"> deep and sincere gratitude to </w:t>
-      </w:r>
-      <w:proofErr w:type="spellStart"/>
-      <w:r>
-        <w:rPr>
-          <w:rFonts w:ascii="Times New Roman" w:hAnsi="Times New Roman" w:cs="Times New Roman"/>
-          <w:sz w:val="24"/>
-          <w:szCs w:val="24"/>
-        </w:rPr>
-        <w:t>Dr.</w:t>
-      </w:r>
-      <w:proofErr w:type="spellEnd"/>
-      <w:r>
-        <w:rPr>
-          <w:rFonts w:ascii="Times New Roman" w:hAnsi="Times New Roman" w:cs="Times New Roman"/>
-          <w:sz w:val="24"/>
-          <w:szCs w:val="24"/>
-        </w:rPr>
-        <w:t>(Mr</w:t>
-      </w:r>
-      <w:r>
-        <w:rPr>
-          <w:rFonts w:ascii="Times New Roman" w:hAnsi="Times New Roman" w:cs="Times New Roman"/>
-          <w:sz w:val="24"/>
-          <w:szCs w:val="24"/>
-        </w:rPr>
-        <w:t>.</w:t>
-      </w:r>
-      <w:r>
-        <w:rPr>
-          <w:rFonts w:ascii="Times New Roman" w:hAnsi="Times New Roman" w:cs="Times New Roman"/>
-          <w:sz w:val="24"/>
-          <w:szCs w:val="24"/>
-        </w:rPr>
-        <w:t xml:space="preserve">) </w:t>
-      </w:r>
-      <w:proofErr w:type="spellStart"/>
-      <w:r>
-        <w:rPr>
-          <w:rFonts w:ascii="Times New Roman" w:hAnsi="Times New Roman" w:cs="Times New Roman"/>
-          <w:sz w:val="24"/>
-          <w:szCs w:val="24"/>
-        </w:rPr>
-        <w:t>Dasari</w:t>
-      </w:r>
-      <w:proofErr w:type="spellEnd"/>
-      <w:r>
-        <w:rPr>
-          <w:rFonts w:ascii="Times New Roman" w:hAnsi="Times New Roman" w:cs="Times New Roman"/>
-          <w:sz w:val="24"/>
-          <w:szCs w:val="24"/>
-        </w:rPr>
-        <w:t xml:space="preserve"> Srikanth</w:t>
-      </w:r>
-      <w:r>
-        <w:rPr>
-          <w:rFonts w:ascii="Times New Roman" w:hAnsi="Times New Roman" w:cs="Times New Roman"/>
-          <w:sz w:val="24"/>
-          <w:szCs w:val="24"/>
-        </w:rPr>
-        <w:t xml:space="preserve"> (</w:t>
-      </w:r>
-      <w:r>
-        <w:rPr>
-          <w:rFonts w:ascii="Times New Roman" w:hAnsi="Times New Roman" w:cs="Times New Roman"/>
-          <w:sz w:val="24"/>
-          <w:szCs w:val="24"/>
-        </w:rPr>
-        <w:t>Dissertation</w:t>
-      </w:r>
-      <w:r>
-        <w:rPr>
-          <w:rFonts w:ascii="Times New Roman" w:hAnsi="Times New Roman" w:cs="Times New Roman"/>
-          <w:sz w:val="24"/>
-          <w:szCs w:val="24"/>
-        </w:rPr>
-        <w:t xml:space="preserve"> </w:t>
-      </w:r>
-      <w:r>
-        <w:rPr>
-          <w:rFonts w:ascii="Times New Roman" w:hAnsi="Times New Roman" w:cs="Times New Roman"/>
-          <w:sz w:val="24"/>
-          <w:szCs w:val="24"/>
-        </w:rPr>
-        <w:t>g</w:t>
-      </w:r>
-      <w:r>
-        <w:rPr>
-          <w:rFonts w:ascii="Times New Roman" w:hAnsi="Times New Roman" w:cs="Times New Roman"/>
-          <w:sz w:val="24"/>
-          <w:szCs w:val="24"/>
-        </w:rPr>
-        <w:t>uide) for h</w:t>
-      </w:r>
-      <w:r>
-        <w:rPr>
-          <w:rFonts w:ascii="Times New Roman" w:hAnsi="Times New Roman" w:cs="Times New Roman"/>
-          <w:sz w:val="24"/>
-          <w:szCs w:val="24"/>
-        </w:rPr>
-        <w:t>is</w:t>
-      </w:r>
-      <w:r>
-        <w:rPr>
-          <w:rFonts w:ascii="Times New Roman" w:hAnsi="Times New Roman" w:cs="Times New Roman"/>
-          <w:sz w:val="24"/>
-          <w:szCs w:val="24"/>
-        </w:rPr>
-        <w:t xml:space="preserve"> kind help and valuable advice during the development of </w:t>
-      </w:r>
-      <w:r>
-        <w:rPr>
-          <w:rFonts w:ascii="Times New Roman" w:hAnsi="Times New Roman" w:cs="Times New Roman"/>
-          <w:sz w:val="24"/>
-          <w:szCs w:val="24"/>
-        </w:rPr>
-        <w:t>the dissertation</w:t>
-      </w:r>
-      <w:r>
-        <w:rPr>
-          <w:rFonts w:ascii="Times New Roman" w:hAnsi="Times New Roman" w:cs="Times New Roman"/>
-          <w:sz w:val="24"/>
-          <w:szCs w:val="24"/>
-        </w:rPr>
-        <w:t xml:space="preserve"> synopsis and h</w:t>
-      </w:r>
-      <w:r>
-        <w:rPr>
-          <w:rFonts w:ascii="Times New Roman" w:hAnsi="Times New Roman" w:cs="Times New Roman"/>
-          <w:sz w:val="24"/>
-          <w:szCs w:val="24"/>
-        </w:rPr>
-        <w:t>is</w:t>
-      </w:r>
-      <w:r>
-        <w:rPr>
-          <w:rFonts w:ascii="Times New Roman" w:hAnsi="Times New Roman" w:cs="Times New Roman"/>
-          <w:sz w:val="24"/>
-          <w:szCs w:val="24"/>
-        </w:rPr>
-        <w:t xml:space="preserve"> guidance and suggestions.</w:t>
-      </w:r>
-    </w:p>
-    <w:p>
-      <w:pPr>
-        <w:rPr>
-          <w:rFonts w:ascii="Times New Roman" w:hAnsi="Times New Roman" w:cs="Times New Roman"/>
-          <w:sz w:val="24"/>
-          <w:szCs w:val="24"/>
-        </w:rPr>
-      </w:pPr>
-      <w:r>
-        <w:rPr>
-          <w:rFonts w:ascii="Times New Roman" w:hAnsi="Times New Roman" w:cs="Times New Roman"/>
-          <w:sz w:val="24"/>
-          <w:szCs w:val="24"/>
-        </w:rPr>
-        <w:t xml:space="preserve">Apart from that, I would like to thank Mr Himanshu Chaudhary (co-guide), Assistant General Manager from the Integrated Surveillance Department (ISD) of the Securities and Exchange Board of India (SEBI) for guiding me throughout this project and giving his valuable suggestions wherein necessary. I would like to express my deepest sense of gratitude to the employees of the Integrated Surveillance Department (ISD) and Information Technology Department (ITD) of SEBI who have put in their time and efforts to give additional guidance and suggestions during the project. </w:t>
-      </w:r>
-    </w:p>
-    <w:p>
-      <w:pPr>
-        <w:rPr>
-          <w:rFonts w:ascii="Times New Roman" w:hAnsi="Times New Roman" w:cs="Times New Roman"/>
-          <w:sz w:val="24"/>
-          <w:szCs w:val="24"/>
-        </w:rPr>
-      </w:pPr>
-      <w:r>
-        <w:rPr>
-          <w:rFonts w:ascii="Times New Roman" w:hAnsi="Times New Roman" w:cs="Times New Roman"/>
-          <w:sz w:val="24"/>
-          <w:szCs w:val="24"/>
-        </w:rPr>
-        <w:t xml:space="preserve">I would also like to thank the employees </w:t>
-      </w:r>
-      <w:r>
-        <w:rPr>
-          <w:rFonts w:ascii="Times New Roman" w:hAnsi="Times New Roman" w:cs="Times New Roman"/>
-          <w:color w:val="000000"/>
-          <w:sz w:val="24"/>
-          <w:szCs w:val="24"/>
-        </w:rPr>
-        <w:t>of</w:t>
-      </w:r>
-      <w:r>
-        <w:rPr>
-          <w:rFonts w:ascii="Times New Roman" w:hAnsi="Times New Roman" w:cs="Times New Roman"/>
-          <w:sz w:val="24"/>
-          <w:szCs w:val="24"/>
-        </w:rPr>
-        <w:t xml:space="preserve"> Hewlett Packard Enterprise (HPE), a contractor of SEBI, who have allowed me to access their development environments, sophisticated hardware and cloud </w:t>
-      </w:r>
-      <w:r>
-        <w:rPr>
-          <w:rFonts w:ascii="Times New Roman" w:hAnsi="Times New Roman" w:cs="Times New Roman"/>
-          <w:color w:val="000000"/>
-          <w:sz w:val="24"/>
-          <w:szCs w:val="24"/>
-        </w:rPr>
-        <w:t>platforms,</w:t>
-      </w:r>
-      <w:r>
-        <w:rPr>
-          <w:rFonts w:ascii="Times New Roman" w:hAnsi="Times New Roman" w:cs="Times New Roman"/>
-          <w:sz w:val="24"/>
-          <w:szCs w:val="24"/>
-        </w:rPr>
-        <w:t xml:space="preserve"> and associated </w:t>
-      </w:r>
-      <w:r>
-        <w:rPr>
-          <w:rFonts w:ascii="Times New Roman" w:hAnsi="Times New Roman" w:cs="Times New Roman"/>
-          <w:color w:val="000000"/>
-          <w:sz w:val="24"/>
-          <w:szCs w:val="24"/>
-        </w:rPr>
-        <w:t>tools</w:t>
-      </w:r>
-      <w:r>
-        <w:rPr>
-          <w:rFonts w:ascii="Times New Roman" w:hAnsi="Times New Roman" w:cs="Times New Roman"/>
-          <w:color w:val="000000"/>
-          <w:sz w:val="24"/>
-          <w:szCs w:val="24"/>
-        </w:rPr>
-        <w:t xml:space="preserve"> and have been an immense help throughout this project.</w:t>
-      </w:r>
-    </w:p>
-    <w:p>
-      <w:pPr>
-        <w:rPr>
-          <w:rFonts w:ascii="Times New Roman" w:hAnsi="Times New Roman" w:cs="Times New Roman"/>
-          <w:sz w:val="24"/>
-          <w:szCs w:val="24"/>
-        </w:rPr>
-      </w:pPr>
-      <w:r>
-        <w:rPr>
-          <w:rFonts w:ascii="Times New Roman" w:hAnsi="Times New Roman" w:cs="Times New Roman"/>
-          <w:sz w:val="24"/>
-          <w:szCs w:val="24"/>
-        </w:rPr>
-        <w:t>I am</w:t>
-      </w:r>
-      <w:r>
-        <w:rPr>
-          <w:rFonts w:ascii="Times New Roman" w:hAnsi="Times New Roman" w:cs="Times New Roman"/>
-          <w:sz w:val="24"/>
-          <w:szCs w:val="24"/>
-        </w:rPr>
-        <w:t xml:space="preserve"> deeply indebted </w:t>
-      </w:r>
-      <w:r>
-        <w:rPr>
-          <w:rFonts w:ascii="Times New Roman" w:hAnsi="Times New Roman" w:cs="Times New Roman"/>
-          <w:color w:val="000000"/>
-          <w:sz w:val="24"/>
-          <w:szCs w:val="24"/>
-        </w:rPr>
-        <w:t>to the</w:t>
-      </w:r>
-      <w:r>
-        <w:rPr>
-          <w:rFonts w:ascii="Times New Roman" w:hAnsi="Times New Roman" w:cs="Times New Roman"/>
-          <w:sz w:val="24"/>
-          <w:szCs w:val="24"/>
-        </w:rPr>
-        <w:t xml:space="preserve"> Head of the </w:t>
-      </w:r>
-      <w:r>
-        <w:rPr>
-          <w:rFonts w:ascii="Times New Roman" w:hAnsi="Times New Roman" w:cs="Times New Roman"/>
-          <w:sz w:val="24"/>
-          <w:szCs w:val="24"/>
-        </w:rPr>
-        <w:t>Applied Mathematics</w:t>
-      </w:r>
-      <w:r>
-        <w:rPr>
-          <w:rFonts w:ascii="Times New Roman" w:hAnsi="Times New Roman" w:cs="Times New Roman"/>
-          <w:sz w:val="24"/>
-          <w:szCs w:val="24"/>
-        </w:rPr>
-        <w:t xml:space="preserve"> </w:t>
-      </w:r>
-      <w:r>
-        <w:rPr>
-          <w:rFonts w:ascii="Times New Roman" w:hAnsi="Times New Roman" w:cs="Times New Roman"/>
-          <w:color w:val="000000"/>
-          <w:sz w:val="24"/>
-          <w:szCs w:val="24"/>
-        </w:rPr>
-        <w:t>Department,</w:t>
-      </w:r>
-      <w:r>
-        <w:rPr>
-          <w:rFonts w:ascii="Times New Roman" w:hAnsi="Times New Roman" w:cs="Times New Roman"/>
-          <w:sz w:val="24"/>
-          <w:szCs w:val="24"/>
-        </w:rPr>
-        <w:t xml:space="preserve"> </w:t>
-      </w:r>
-      <w:proofErr w:type="spellStart"/>
-      <w:r>
-        <w:rPr>
-          <w:rFonts w:ascii="Times New Roman" w:hAnsi="Times New Roman" w:cs="Times New Roman"/>
-          <w:sz w:val="24"/>
-          <w:szCs w:val="24"/>
-        </w:rPr>
-        <w:t>Dr.</w:t>
-      </w:r>
-      <w:proofErr w:type="spellEnd"/>
-      <w:r>
-        <w:rPr>
-          <w:rFonts w:ascii="Times New Roman" w:hAnsi="Times New Roman" w:cs="Times New Roman"/>
-          <w:sz w:val="24"/>
-          <w:szCs w:val="24"/>
-        </w:rPr>
-        <w:t xml:space="preserve"> (</w:t>
-      </w:r>
-      <w:r>
-        <w:rPr>
-          <w:rFonts w:ascii="Times New Roman" w:hAnsi="Times New Roman" w:cs="Times New Roman"/>
-          <w:sz w:val="24"/>
-          <w:szCs w:val="24"/>
-        </w:rPr>
-        <w:t>Mr.</w:t>
-      </w:r>
-      <w:r>
-        <w:rPr>
-          <w:rFonts w:ascii="Times New Roman" w:hAnsi="Times New Roman" w:cs="Times New Roman"/>
-          <w:sz w:val="24"/>
-          <w:szCs w:val="24"/>
-        </w:rPr>
-        <w:t>)</w:t>
-      </w:r>
-      <w:r>
-        <w:rPr>
-          <w:rFonts w:ascii="Times New Roman" w:hAnsi="Times New Roman" w:cs="Times New Roman"/>
-          <w:sz w:val="24"/>
-          <w:szCs w:val="24"/>
-        </w:rPr>
-        <w:t xml:space="preserve"> </w:t>
-      </w:r>
-      <w:proofErr w:type="spellStart"/>
-      <w:r>
-        <w:rPr>
-          <w:rFonts w:ascii="Times New Roman" w:hAnsi="Times New Roman" w:cs="Times New Roman"/>
-          <w:sz w:val="24"/>
-          <w:szCs w:val="24"/>
-        </w:rPr>
-        <w:t>Somanchi</w:t>
-      </w:r>
-      <w:proofErr w:type="spellEnd"/>
-      <w:r>
-        <w:rPr>
-          <w:rFonts w:ascii="Times New Roman" w:hAnsi="Times New Roman" w:cs="Times New Roman"/>
-          <w:sz w:val="24"/>
-          <w:szCs w:val="24"/>
-        </w:rPr>
-        <w:t xml:space="preserve"> VSSNVG </w:t>
-      </w:r>
-      <w:r>
-        <w:rPr>
-          <w:rFonts w:ascii="Times New Roman" w:hAnsi="Times New Roman" w:cs="Times New Roman"/>
-          <w:color w:val="000000"/>
-          <w:sz w:val="24"/>
-          <w:szCs w:val="24"/>
-        </w:rPr>
-        <w:t>Krishnamurthy,</w:t>
-      </w:r>
-      <w:r>
-        <w:rPr>
-          <w:rFonts w:ascii="Times New Roman" w:hAnsi="Times New Roman" w:cs="Times New Roman"/>
-          <w:sz w:val="24"/>
-          <w:szCs w:val="24"/>
-        </w:rPr>
-        <w:t xml:space="preserve"> for giving </w:t>
-      </w:r>
-      <w:r>
-        <w:rPr>
-          <w:rFonts w:ascii="Times New Roman" w:hAnsi="Times New Roman" w:cs="Times New Roman"/>
-          <w:sz w:val="24"/>
-          <w:szCs w:val="24"/>
-        </w:rPr>
-        <w:t>me</w:t>
-      </w:r>
-      <w:r>
-        <w:rPr>
-          <w:rFonts w:ascii="Times New Roman" w:hAnsi="Times New Roman" w:cs="Times New Roman"/>
-          <w:sz w:val="24"/>
-          <w:szCs w:val="24"/>
-        </w:rPr>
-        <w:t xml:space="preserve"> this valuable opportunity to do this project. </w:t>
+        <w:t xml:space="preserve">project. </w:t>
       </w:r>
       <w:r>
         <w:rPr>

</xml_diff>

<commit_message>
Complete Yolov3 vs v4
</commit_message>
<xml_diff>
--- a/Report/draft.docx
+++ b/Report/draft.docx
@@ -2669,32 +2669,1278 @@
           <w:szCs w:val="24"/>
         </w:rPr>
       </w:pPr>
-    </w:p>
-    <w:p>
-      <w:pPr>
-        <w:rPr>
-          <w:rFonts w:ascii="Times New Roman" w:hAnsi="Times New Roman" w:cs="Times New Roman"/>
-          <w:sz w:val="24"/>
-          <w:szCs w:val="24"/>
-        </w:rPr>
-      </w:pPr>
-    </w:p>
-    <w:p>
-      <w:pPr>
-        <w:rPr>
-          <w:rFonts w:ascii="Times New Roman" w:hAnsi="Times New Roman" w:cs="Times New Roman"/>
-          <w:sz w:val="24"/>
-          <w:szCs w:val="24"/>
-        </w:rPr>
-      </w:pPr>
-      <w:r>
-        <w:rPr>
-          <w:rFonts w:ascii="Times New Roman" w:hAnsi="Times New Roman" w:cs="Times New Roman"/>
-          <w:sz w:val="24"/>
-          <w:szCs w:val="24"/>
-        </w:rPr>
+      <w:r>
+        <w:rPr>
+          <w:rFonts w:ascii="Times New Roman" w:hAnsi="Times New Roman" w:cs="Times New Roman"/>
+          <w:sz w:val="24"/>
+          <w:szCs w:val="24"/>
+        </w:rPr>
+        <w:lastRenderedPageBreak/>
         <w:t>\subsection{YoLov4 – improvements over YoLov3}</w:t>
       </w:r>
+    </w:p>
+    <w:p>
+      <w:pPr>
+        <w:rPr>
+          <w:rFonts w:ascii="Times New Roman" w:hAnsi="Times New Roman" w:cs="Times New Roman"/>
+          <w:sz w:val="24"/>
+          <w:szCs w:val="24"/>
+        </w:rPr>
+      </w:pPr>
+      <w:r>
+        <w:rPr>
+          <w:rFonts w:ascii="Times New Roman" w:hAnsi="Times New Roman" w:cs="Times New Roman"/>
+          <w:sz w:val="24"/>
+          <w:szCs w:val="24"/>
+        </w:rPr>
+        <w:t>The fundamental difference between YoLov4 and all its previous variants is that the detector stage has been bifurcated into two distinct secti</w:t>
+      </w:r>
+      <w:r>
+        <w:rPr>
+          <w:rFonts w:ascii="Times New Roman" w:hAnsi="Times New Roman" w:cs="Times New Roman"/>
+          <w:sz w:val="24"/>
+          <w:szCs w:val="24"/>
+        </w:rPr>
+        <w:t xml:space="preserve">ons consisting of a </w:t>
+      </w:r>
+      <w:r>
+        <w:rPr>
+          <w:rFonts w:ascii="Times New Roman" w:hAnsi="Times New Roman" w:cs="Times New Roman"/>
+          <w:i/>
+          <w:iCs/>
+          <w:sz w:val="24"/>
+          <w:szCs w:val="24"/>
+        </w:rPr>
+        <w:t xml:space="preserve">single stage </w:t>
+      </w:r>
+      <w:r>
+        <w:rPr>
+          <w:rFonts w:ascii="Times New Roman" w:hAnsi="Times New Roman" w:cs="Times New Roman"/>
+          <w:i/>
+          <w:iCs/>
+          <w:sz w:val="24"/>
+          <w:szCs w:val="24"/>
+        </w:rPr>
+        <w:t>–</w:t>
+      </w:r>
+      <w:r>
+        <w:rPr>
+          <w:rFonts w:ascii="Times New Roman" w:hAnsi="Times New Roman" w:cs="Times New Roman"/>
+          <w:i/>
+          <w:iCs/>
+          <w:sz w:val="24"/>
+          <w:szCs w:val="24"/>
+        </w:rPr>
+        <w:t xml:space="preserve"> detector</w:t>
+      </w:r>
+      <w:r>
+        <w:rPr>
+          <w:rFonts w:ascii="Times New Roman" w:hAnsi="Times New Roman" w:cs="Times New Roman"/>
+          <w:sz w:val="24"/>
+          <w:szCs w:val="24"/>
+        </w:rPr>
+        <w:t xml:space="preserve"> and </w:t>
+      </w:r>
+      <w:r>
+        <w:rPr>
+          <w:rFonts w:ascii="Times New Roman" w:hAnsi="Times New Roman" w:cs="Times New Roman"/>
+          <w:i/>
+          <w:iCs/>
+          <w:sz w:val="24"/>
+          <w:szCs w:val="24"/>
+        </w:rPr>
+        <w:t>sparse prediction</w:t>
+      </w:r>
+      <w:r>
+        <w:rPr>
+          <w:rFonts w:ascii="Times New Roman" w:hAnsi="Times New Roman" w:cs="Times New Roman"/>
+          <w:sz w:val="24"/>
+          <w:szCs w:val="24"/>
+        </w:rPr>
+        <w:t xml:space="preserve"> stage. </w:t>
+      </w:r>
+      <w:r>
+        <w:rPr>
+          <w:rFonts w:ascii="Times New Roman" w:hAnsi="Times New Roman" w:cs="Times New Roman"/>
+          <w:sz w:val="24"/>
+          <w:szCs w:val="24"/>
+        </w:rPr>
+        <w:t>Following is an illustration of the same.</w:t>
+      </w:r>
+    </w:p>
+    <w:p>
+      <w:pPr>
+        <w:rPr>
+          <w:rFonts w:ascii="Times New Roman" w:hAnsi="Times New Roman" w:cs="Times New Roman"/>
+          <w:sz w:val="24"/>
+          <w:szCs w:val="24"/>
+        </w:rPr>
+      </w:pPr>
+    </w:p>
+    <w:p>
+      <w:pPr>
+        <w:rPr>
+          <w:rFonts w:ascii="Times New Roman" w:hAnsi="Times New Roman" w:cs="Times New Roman"/>
+          <w:sz w:val="24"/>
+          <w:szCs w:val="24"/>
+        </w:rPr>
+      </w:pPr>
+      <w:r>
+        <w:rPr>
+          <w:rFonts w:ascii="Times New Roman" w:hAnsi="Times New Roman" w:cs="Times New Roman"/>
+          <w:sz w:val="24"/>
+          <w:szCs w:val="24"/>
+        </w:rPr>
+        <w:t>(insert appropriate image)</w:t>
+      </w:r>
+    </w:p>
+    <w:p>
+      <w:pPr>
+        <w:rPr>
+          <w:rFonts w:ascii="Times New Roman" w:hAnsi="Times New Roman" w:cs="Times New Roman"/>
+          <w:sz w:val="24"/>
+          <w:szCs w:val="24"/>
+        </w:rPr>
+      </w:pPr>
+    </w:p>
+    <w:p>
+      <w:pPr>
+        <w:rPr>
+          <w:rFonts w:ascii="Times New Roman" w:hAnsi="Times New Roman" w:cs="Times New Roman"/>
+          <w:sz w:val="24"/>
+          <w:szCs w:val="24"/>
+        </w:rPr>
+      </w:pPr>
+      <w:r>
+        <w:rPr>
+          <w:rFonts w:ascii="Times New Roman" w:hAnsi="Times New Roman" w:cs="Times New Roman"/>
+          <w:sz w:val="24"/>
+          <w:szCs w:val="24"/>
+        </w:rPr>
+        <w:t>After the initial input phase, we have $\</w:t>
+      </w:r>
+      <w:proofErr w:type="spellStart"/>
+      <w:r>
+        <w:rPr>
+          <w:rFonts w:ascii="Times New Roman" w:hAnsi="Times New Roman" w:cs="Times New Roman"/>
+          <w:sz w:val="24"/>
+          <w:szCs w:val="24"/>
+        </w:rPr>
+        <w:t>boldsymbol</w:t>
+      </w:r>
+      <w:proofErr w:type="spellEnd"/>
+      <w:r>
+        <w:rPr>
+          <w:rFonts w:ascii="Times New Roman" w:hAnsi="Times New Roman" w:cs="Times New Roman"/>
+          <w:sz w:val="24"/>
+          <w:szCs w:val="24"/>
+        </w:rPr>
+        <w:t>{3}$ main sections as follows.</w:t>
+      </w:r>
+    </w:p>
+    <w:p>
+      <w:pPr>
+        <w:rPr>
+          <w:rFonts w:ascii="Times New Roman" w:hAnsi="Times New Roman" w:cs="Times New Roman"/>
+          <w:sz w:val="24"/>
+          <w:szCs w:val="24"/>
+        </w:rPr>
+      </w:pPr>
+    </w:p>
+    <w:p>
+      <w:pPr>
+        <w:rPr>
+          <w:rFonts w:ascii="Times New Roman" w:hAnsi="Times New Roman" w:cs="Times New Roman"/>
+          <w:sz w:val="24"/>
+          <w:szCs w:val="24"/>
+        </w:rPr>
+      </w:pPr>
+      <w:r>
+        <w:rPr>
+          <w:rFonts w:ascii="Times New Roman" w:hAnsi="Times New Roman" w:cs="Times New Roman"/>
+          <w:sz w:val="24"/>
+          <w:szCs w:val="24"/>
+        </w:rPr>
+        <w:t>\subsubsection{Backbone}</w:t>
+      </w:r>
+    </w:p>
+    <w:p>
+      <w:pPr>
+        <w:rPr>
+          <w:rFonts w:ascii="Times New Roman" w:hAnsi="Times New Roman" w:cs="Times New Roman"/>
+          <w:sz w:val="24"/>
+          <w:szCs w:val="24"/>
+        </w:rPr>
+      </w:pPr>
+      <w:r>
+        <w:rPr>
+          <w:rFonts w:ascii="Times New Roman" w:hAnsi="Times New Roman" w:cs="Times New Roman"/>
+          <w:sz w:val="24"/>
+          <w:szCs w:val="24"/>
+        </w:rPr>
+        <w:t xml:space="preserve">This is the common name for the </w:t>
+      </w:r>
+      <w:r>
+        <w:rPr>
+          <w:rFonts w:ascii="Times New Roman" w:hAnsi="Times New Roman" w:cs="Times New Roman"/>
+          <w:i/>
+          <w:iCs/>
+          <w:sz w:val="24"/>
+          <w:szCs w:val="24"/>
+        </w:rPr>
+        <w:t>feature extractor</w:t>
+      </w:r>
+      <w:r>
+        <w:rPr>
+          <w:rFonts w:ascii="Times New Roman" w:hAnsi="Times New Roman" w:cs="Times New Roman"/>
+          <w:sz w:val="24"/>
+          <w:szCs w:val="24"/>
+        </w:rPr>
+        <w:t xml:space="preserve"> section of the entire neural network architecture</w:t>
+      </w:r>
+      <w:r>
+        <w:rPr>
+          <w:rFonts w:ascii="Times New Roman" w:hAnsi="Times New Roman" w:cs="Times New Roman"/>
+          <w:sz w:val="24"/>
+          <w:szCs w:val="24"/>
+        </w:rPr>
+        <w:t xml:space="preserve">. It should be noted that all backbones are essentially classification models. With </w:t>
+      </w:r>
+      <w:r>
+        <w:rPr>
+          <w:rFonts w:ascii="Times New Roman" w:hAnsi="Times New Roman" w:cs="Times New Roman"/>
+          <w:b/>
+          <w:bCs/>
+          <w:sz w:val="24"/>
+          <w:szCs w:val="24"/>
+        </w:rPr>
+        <w:t>VGG16</w:t>
+      </w:r>
+      <w:r>
+        <w:rPr>
+          <w:rFonts w:ascii="Times New Roman" w:hAnsi="Times New Roman" w:cs="Times New Roman"/>
+          <w:sz w:val="24"/>
+          <w:szCs w:val="24"/>
+        </w:rPr>
+        <w:t xml:space="preserve"> being the most common and the earliest deep learning classifiers, </w:t>
+      </w:r>
+      <w:proofErr w:type="spellStart"/>
+      <w:r>
+        <w:rPr>
+          <w:rFonts w:ascii="Times New Roman" w:hAnsi="Times New Roman" w:cs="Times New Roman"/>
+          <w:sz w:val="24"/>
+          <w:szCs w:val="24"/>
+        </w:rPr>
+        <w:t>SqueezeNet</w:t>
+      </w:r>
+      <w:proofErr w:type="spellEnd"/>
+      <w:r>
+        <w:rPr>
+          <w:rFonts w:ascii="Times New Roman" w:hAnsi="Times New Roman" w:cs="Times New Roman"/>
+          <w:sz w:val="24"/>
+          <w:szCs w:val="24"/>
+        </w:rPr>
+        <w:t xml:space="preserve">, </w:t>
+      </w:r>
+      <w:proofErr w:type="spellStart"/>
+      <w:r>
+        <w:rPr>
+          <w:rFonts w:ascii="Times New Roman" w:hAnsi="Times New Roman" w:cs="Times New Roman"/>
+          <w:sz w:val="24"/>
+          <w:szCs w:val="24"/>
+        </w:rPr>
+        <w:t>ShuffleNET</w:t>
+      </w:r>
+      <w:proofErr w:type="spellEnd"/>
+      <w:r>
+        <w:rPr>
+          <w:rFonts w:ascii="Times New Roman" w:hAnsi="Times New Roman" w:cs="Times New Roman"/>
+          <w:sz w:val="24"/>
+          <w:szCs w:val="24"/>
+        </w:rPr>
+        <w:t xml:space="preserve"> and </w:t>
+      </w:r>
+      <w:proofErr w:type="spellStart"/>
+      <w:r>
+        <w:rPr>
+          <w:rFonts w:ascii="Times New Roman" w:hAnsi="Times New Roman" w:cs="Times New Roman"/>
+          <w:sz w:val="24"/>
+          <w:szCs w:val="24"/>
+        </w:rPr>
+        <w:t>MobileNET</w:t>
+      </w:r>
+      <w:proofErr w:type="spellEnd"/>
+      <w:r>
+        <w:rPr>
+          <w:rFonts w:ascii="Times New Roman" w:hAnsi="Times New Roman" w:cs="Times New Roman"/>
+          <w:sz w:val="24"/>
+          <w:szCs w:val="24"/>
+        </w:rPr>
+        <w:t xml:space="preserve"> are used along with it. These classifiers are meant for the CPU only.</w:t>
+      </w:r>
+    </w:p>
+    <w:p>
+      <w:pPr>
+        <w:rPr>
+          <w:rFonts w:ascii="Times New Roman" w:hAnsi="Times New Roman" w:cs="Times New Roman"/>
+          <w:sz w:val="24"/>
+          <w:szCs w:val="24"/>
+        </w:rPr>
+      </w:pPr>
+      <w:r>
+        <w:rPr>
+          <w:rFonts w:ascii="Times New Roman" w:hAnsi="Times New Roman" w:cs="Times New Roman"/>
+          <w:sz w:val="24"/>
+          <w:szCs w:val="24"/>
+        </w:rPr>
+        <w:t>\subsubsection{Neck}</w:t>
+      </w:r>
+    </w:p>
+    <w:p>
+      <w:pPr>
+        <w:rPr>
+          <w:rFonts w:ascii="Times New Roman" w:eastAsia="Times New Roman" w:hAnsi="Times New Roman" w:cs="Times New Roman"/>
+          <w:sz w:val="24"/>
+          <w:szCs w:val="24"/>
+          <w:lang w:eastAsia="en-GB"/>
+        </w:rPr>
+      </w:pPr>
+      <w:r>
+        <w:rPr>
+          <w:rFonts w:ascii="Times New Roman" w:hAnsi="Times New Roman" w:cs="Times New Roman"/>
+          <w:sz w:val="24"/>
+          <w:szCs w:val="24"/>
+        </w:rPr>
+        <w:t>The neck</w:t>
+      </w:r>
+      <w:r>
+        <w:rPr>
+          <w:rFonts w:ascii="Times New Roman" w:hAnsi="Times New Roman" w:cs="Times New Roman"/>
+          <w:sz w:val="24"/>
+          <w:szCs w:val="24"/>
+        </w:rPr>
+        <w:t xml:space="preserve"> is the common name for </w:t>
+      </w:r>
+      <w:r>
+        <w:rPr>
+          <w:rFonts w:ascii="Times New Roman" w:hAnsi="Times New Roman" w:cs="Times New Roman"/>
+          <w:sz w:val="24"/>
+          <w:szCs w:val="24"/>
+        </w:rPr>
+        <w:t xml:space="preserve">a </w:t>
+      </w:r>
+      <w:r>
+        <w:rPr>
+          <w:rFonts w:ascii="Times New Roman" w:hAnsi="Times New Roman" w:cs="Times New Roman"/>
+          <w:i/>
+          <w:iCs/>
+          <w:sz w:val="24"/>
+          <w:szCs w:val="24"/>
+        </w:rPr>
+        <w:t>feature aggregator</w:t>
+      </w:r>
+      <w:r>
+        <w:rPr>
+          <w:rFonts w:ascii="Times New Roman" w:hAnsi="Times New Roman" w:cs="Times New Roman"/>
+          <w:sz w:val="24"/>
+          <w:szCs w:val="24"/>
+        </w:rPr>
+        <w:t xml:space="preserve"> </w:t>
+      </w:r>
+      <w:r>
+        <w:rPr>
+          <w:rFonts w:ascii="Times New Roman" w:hAnsi="Times New Roman" w:cs="Times New Roman"/>
+          <w:sz w:val="24"/>
+          <w:szCs w:val="24"/>
+        </w:rPr>
+        <w:t>in YoLo frameworks i.e. it collects the feature maps from various sections of the backbone stage.</w:t>
+      </w:r>
+      <w:r>
+        <w:rPr>
+          <w:rFonts w:ascii="Times New Roman" w:hAnsi="Times New Roman" w:cs="Times New Roman"/>
+          <w:sz w:val="24"/>
+          <w:szCs w:val="24"/>
+        </w:rPr>
+        <w:t xml:space="preserve"> </w:t>
+      </w:r>
+      <w:r>
+        <w:rPr>
+          <w:rFonts w:ascii="Times New Roman" w:hAnsi="Times New Roman" w:cs="Times New Roman"/>
+          <w:sz w:val="24"/>
+          <w:szCs w:val="24"/>
+        </w:rPr>
+        <w:t xml:space="preserve">FPN, PAN, NAS-FPN, Fully-connected FPN, </w:t>
+      </w:r>
+      <w:proofErr w:type="spellStart"/>
+      <w:r>
+        <w:rPr>
+          <w:rFonts w:ascii="Times New Roman" w:hAnsi="Times New Roman" w:cs="Times New Roman"/>
+          <w:sz w:val="24"/>
+          <w:szCs w:val="24"/>
+        </w:rPr>
+        <w:t>BiFPN</w:t>
+      </w:r>
+      <w:proofErr w:type="spellEnd"/>
+      <w:r>
+        <w:rPr>
+          <w:rFonts w:ascii="Times New Roman" w:hAnsi="Times New Roman" w:cs="Times New Roman"/>
+          <w:sz w:val="24"/>
+          <w:szCs w:val="24"/>
+        </w:rPr>
+        <w:t xml:space="preserve">, ASFF, </w:t>
+      </w:r>
+      <w:r>
+        <w:rPr>
+          <w:rFonts w:ascii="Times New Roman" w:hAnsi="Times New Roman" w:cs="Times New Roman"/>
+          <w:sz w:val="24"/>
+          <w:szCs w:val="24"/>
+        </w:rPr>
+        <w:t xml:space="preserve">and </w:t>
+      </w:r>
+      <w:r>
+        <w:rPr>
+          <w:rFonts w:ascii="Times New Roman" w:hAnsi="Times New Roman" w:cs="Times New Roman"/>
+          <w:sz w:val="24"/>
+          <w:szCs w:val="24"/>
+        </w:rPr>
+        <w:t>SFAM</w:t>
+      </w:r>
+      <w:r>
+        <w:rPr>
+          <w:rFonts w:ascii="Times New Roman" w:hAnsi="Times New Roman" w:cs="Times New Roman"/>
+          <w:sz w:val="24"/>
+          <w:szCs w:val="24"/>
+        </w:rPr>
+        <w:t xml:space="preserve"> are all examples of feature aggregation blocks used in YoLov4.</w:t>
+      </w:r>
+    </w:p>
+    <w:p>
+      <w:pPr>
+        <w:rPr>
+          <w:rFonts w:ascii="Times New Roman" w:hAnsi="Times New Roman" w:cs="Times New Roman"/>
+          <w:sz w:val="24"/>
+          <w:szCs w:val="24"/>
+        </w:rPr>
+      </w:pPr>
+    </w:p>
+    <w:p>
+      <w:pPr>
+        <w:rPr>
+          <w:rFonts w:ascii="Times New Roman" w:hAnsi="Times New Roman" w:cs="Times New Roman"/>
+          <w:sz w:val="24"/>
+          <w:szCs w:val="24"/>
+        </w:rPr>
+      </w:pPr>
+      <w:r>
+        <w:rPr>
+          <w:rFonts w:ascii="Times New Roman" w:hAnsi="Times New Roman" w:cs="Times New Roman"/>
+          <w:sz w:val="24"/>
+          <w:szCs w:val="24"/>
+        </w:rPr>
+        <w:t>\subsubsection{Head}</w:t>
+      </w:r>
+    </w:p>
+    <w:p>
+      <w:pPr>
+        <w:rPr>
+          <w:rFonts w:ascii="Times New Roman" w:hAnsi="Times New Roman" w:cs="Times New Roman"/>
+          <w:sz w:val="24"/>
+          <w:szCs w:val="24"/>
+        </w:rPr>
+      </w:pPr>
+      <w:r>
+        <w:rPr>
+          <w:rFonts w:ascii="Times New Roman" w:hAnsi="Times New Roman" w:cs="Times New Roman"/>
+          <w:sz w:val="24"/>
+          <w:szCs w:val="24"/>
+        </w:rPr>
+        <w:t xml:space="preserve">This is the final stage of the entire framework: a common name for the </w:t>
+      </w:r>
+      <w:r>
+        <w:rPr>
+          <w:rFonts w:ascii="Times New Roman" w:hAnsi="Times New Roman" w:cs="Times New Roman"/>
+          <w:i/>
+          <w:iCs/>
+          <w:sz w:val="24"/>
+          <w:szCs w:val="24"/>
+        </w:rPr>
+        <w:t>object detector</w:t>
+      </w:r>
+      <w:r>
+        <w:rPr>
+          <w:rFonts w:ascii="Times New Roman" w:hAnsi="Times New Roman" w:cs="Times New Roman"/>
+          <w:sz w:val="24"/>
+          <w:szCs w:val="24"/>
+        </w:rPr>
+        <w:t xml:space="preserve"> stage in YoLo frameworks. It should be noted that this stage exclusively tells the region(s) in which (an) object(s) may be located, however, doesn’t tell the class or label to which the object belongs.</w:t>
+      </w:r>
+      <w:r>
+        <w:rPr>
+          <w:rFonts w:ascii="Times New Roman" w:hAnsi="Times New Roman" w:cs="Times New Roman"/>
+          <w:sz w:val="24"/>
+          <w:szCs w:val="24"/>
+        </w:rPr>
+        <w:t xml:space="preserve"> As stated earlier, these could be a single or two-stage detector, both anchor-based and anchor-free. Some common examples are YOLO, </w:t>
+      </w:r>
+      <w:proofErr w:type="spellStart"/>
+      <w:r>
+        <w:rPr>
+          <w:rFonts w:ascii="Times New Roman" w:hAnsi="Times New Roman" w:cs="Times New Roman"/>
+          <w:sz w:val="24"/>
+          <w:szCs w:val="24"/>
+        </w:rPr>
+        <w:t>RetinaNet</w:t>
+      </w:r>
+      <w:proofErr w:type="spellEnd"/>
+      <w:r>
+        <w:rPr>
+          <w:rFonts w:ascii="Times New Roman" w:hAnsi="Times New Roman" w:cs="Times New Roman"/>
+          <w:sz w:val="24"/>
+          <w:szCs w:val="24"/>
+        </w:rPr>
+        <w:t xml:space="preserve">, SSD, Faster – RCNN etc. </w:t>
+      </w:r>
+    </w:p>
+    <w:p>
+      <w:pPr>
+        <w:rPr>
+          <w:rFonts w:ascii="Times New Roman" w:hAnsi="Times New Roman" w:cs="Times New Roman"/>
+          <w:sz w:val="24"/>
+          <w:szCs w:val="24"/>
+        </w:rPr>
+      </w:pPr>
+      <w:r>
+        <w:rPr>
+          <w:rFonts w:ascii="Times New Roman" w:hAnsi="Times New Roman" w:cs="Times New Roman"/>
+          <w:sz w:val="24"/>
+          <w:szCs w:val="24"/>
+        </w:rPr>
+        <w:t>As the number of examples in each stage shows, a typical YoLov4 framework can be implemented in any combination of input, backbone, neck and head.</w:t>
+      </w:r>
+      <w:r>
+        <w:rPr>
+          <w:rFonts w:ascii="Times New Roman" w:hAnsi="Times New Roman" w:cs="Times New Roman"/>
+          <w:sz w:val="24"/>
+          <w:szCs w:val="24"/>
+        </w:rPr>
+        <w:t xml:space="preserve"> When there are such a large number of combinations possible, the best architecture should be an optimal combination</w:t>
+      </w:r>
+      <w:r>
+        <w:rPr>
+          <w:rFonts w:ascii="Times New Roman" w:hAnsi="Times New Roman" w:cs="Times New Roman"/>
+          <w:sz w:val="24"/>
+          <w:szCs w:val="24"/>
+        </w:rPr>
+        <w:t xml:space="preserve"> of all the sections. </w:t>
+      </w:r>
+      <w:r>
+        <w:rPr>
+          <w:rFonts w:ascii="Times New Roman" w:hAnsi="Times New Roman" w:cs="Times New Roman"/>
+          <w:sz w:val="24"/>
+          <w:szCs w:val="24"/>
+        </w:rPr>
+        <w:t xml:space="preserve">This optimal choice would alone make it </w:t>
+      </w:r>
+      <w:r>
+        <w:rPr>
+          <w:rFonts w:ascii="Times New Roman" w:hAnsi="Times New Roman" w:cs="Times New Roman"/>
+          <w:sz w:val="24"/>
+          <w:szCs w:val="24"/>
+        </w:rPr>
+        <w:t xml:space="preserve">superior to YoLov3 in terms of </w:t>
+      </w:r>
+      <w:r>
+        <w:rPr>
+          <w:rFonts w:ascii="Times New Roman" w:hAnsi="Times New Roman" w:cs="Times New Roman"/>
+          <w:b/>
+          <w:bCs/>
+          <w:sz w:val="24"/>
+          <w:szCs w:val="24"/>
+        </w:rPr>
+        <w:t>performance and accuracy</w:t>
+      </w:r>
+      <w:r>
+        <w:rPr>
+          <w:rFonts w:ascii="Times New Roman" w:hAnsi="Times New Roman" w:cs="Times New Roman"/>
+          <w:sz w:val="24"/>
+          <w:szCs w:val="24"/>
+        </w:rPr>
+        <w:t xml:space="preserve">. </w:t>
+      </w:r>
+      <w:r>
+        <w:rPr>
+          <w:rFonts w:ascii="Times New Roman" w:hAnsi="Times New Roman" w:cs="Times New Roman"/>
+          <w:sz w:val="24"/>
+          <w:szCs w:val="24"/>
+        </w:rPr>
+        <w:t>This optimal combination should be arrived at by looking at the following parameters:</w:t>
+      </w:r>
+    </w:p>
+    <w:p>
+      <w:pPr>
+        <w:rPr>
+          <w:rFonts w:ascii="Times New Roman" w:hAnsi="Times New Roman" w:cs="Times New Roman"/>
+          <w:sz w:val="24"/>
+          <w:szCs w:val="24"/>
+        </w:rPr>
+      </w:pPr>
+      <w:r>
+        <w:rPr>
+          <w:rFonts w:ascii="Times New Roman" w:hAnsi="Times New Roman" w:cs="Times New Roman"/>
+          <w:sz w:val="24"/>
+          <w:szCs w:val="24"/>
+        </w:rPr>
+        <w:t>\begin{itemize}</w:t>
+      </w:r>
+    </w:p>
+    <w:p>
+      <w:pPr>
+        <w:rPr>
+          <w:rFonts w:ascii="Times New Roman" w:hAnsi="Times New Roman" w:cs="Times New Roman"/>
+          <w:sz w:val="24"/>
+          <w:szCs w:val="24"/>
+        </w:rPr>
+      </w:pPr>
+      <w:r>
+        <w:rPr>
+          <w:rFonts w:ascii="Times New Roman" w:hAnsi="Times New Roman" w:cs="Times New Roman"/>
+          <w:sz w:val="24"/>
+          <w:szCs w:val="24"/>
+        </w:rPr>
+        <w:t>\item Input resolution of images and their size</w:t>
+      </w:r>
+    </w:p>
+    <w:p>
+      <w:pPr>
+        <w:rPr>
+          <w:rFonts w:ascii="Times New Roman" w:hAnsi="Times New Roman" w:cs="Times New Roman"/>
+          <w:sz w:val="24"/>
+          <w:szCs w:val="24"/>
+        </w:rPr>
+      </w:pPr>
+      <w:r>
+        <w:rPr>
+          <w:rFonts w:ascii="Times New Roman" w:hAnsi="Times New Roman" w:cs="Times New Roman"/>
+          <w:sz w:val="24"/>
+          <w:szCs w:val="24"/>
+        </w:rPr>
+        <w:t>\item Number of convolutional layers</w:t>
+      </w:r>
+    </w:p>
+    <w:p>
+      <w:pPr>
+        <w:rPr>
+          <w:rFonts w:ascii="Times New Roman" w:hAnsi="Times New Roman" w:cs="Times New Roman"/>
+          <w:sz w:val="24"/>
+          <w:szCs w:val="24"/>
+        </w:rPr>
+      </w:pPr>
+      <w:r>
+        <w:rPr>
+          <w:rFonts w:ascii="Times New Roman" w:hAnsi="Times New Roman" w:cs="Times New Roman"/>
+          <w:sz w:val="24"/>
+          <w:szCs w:val="24"/>
+        </w:rPr>
+        <w:t>\item Number of parameters (hyperparameters) to be optimised</w:t>
+      </w:r>
+    </w:p>
+    <w:p>
+      <w:pPr>
+        <w:rPr>
+          <w:rFonts w:ascii="Times New Roman" w:hAnsi="Times New Roman" w:cs="Times New Roman"/>
+          <w:sz w:val="24"/>
+          <w:szCs w:val="24"/>
+        </w:rPr>
+      </w:pPr>
+      <w:r>
+        <w:rPr>
+          <w:rFonts w:ascii="Times New Roman" w:hAnsi="Times New Roman" w:cs="Times New Roman"/>
+          <w:sz w:val="24"/>
+          <w:szCs w:val="24"/>
+        </w:rPr>
+        <w:lastRenderedPageBreak/>
+        <w:t xml:space="preserve">\item </w:t>
+      </w:r>
+      <w:r>
+        <w:rPr>
+          <w:rFonts w:ascii="Times New Roman" w:hAnsi="Times New Roman" w:cs="Times New Roman"/>
+          <w:sz w:val="24"/>
+          <w:szCs w:val="24"/>
+        </w:rPr>
+        <w:t>Number of output layers or filters</w:t>
+      </w:r>
+    </w:p>
+    <w:p>
+      <w:pPr>
+        <w:rPr>
+          <w:rFonts w:ascii="Times New Roman" w:hAnsi="Times New Roman" w:cs="Times New Roman"/>
+          <w:sz w:val="24"/>
+          <w:szCs w:val="24"/>
+        </w:rPr>
+      </w:pPr>
+      <w:r>
+        <w:rPr>
+          <w:rFonts w:ascii="Times New Roman" w:hAnsi="Times New Roman" w:cs="Times New Roman"/>
+          <w:sz w:val="24"/>
+          <w:szCs w:val="24"/>
+        </w:rPr>
+        <w:t>\item YoLov4 also provides something known</w:t>
+      </w:r>
+      <w:r>
+        <w:rPr>
+          <w:rFonts w:ascii="Times New Roman" w:hAnsi="Times New Roman" w:cs="Times New Roman"/>
+          <w:sz w:val="24"/>
+          <w:szCs w:val="24"/>
+        </w:rPr>
+        <w:t xml:space="preserve"> as </w:t>
+      </w:r>
+      <w:r>
+        <w:rPr>
+          <w:rFonts w:ascii="Times New Roman" w:hAnsi="Times New Roman" w:cs="Times New Roman"/>
+          <w:i/>
+          <w:iCs/>
+          <w:sz w:val="24"/>
+          <w:szCs w:val="24"/>
+        </w:rPr>
+        <w:t>Bag of Specials</w:t>
+      </w:r>
+      <w:r>
+        <w:rPr>
+          <w:rFonts w:ascii="Times New Roman" w:hAnsi="Times New Roman" w:cs="Times New Roman"/>
+          <w:sz w:val="24"/>
+          <w:szCs w:val="24"/>
+        </w:rPr>
+        <w:t xml:space="preserve"> and </w:t>
+      </w:r>
+      <w:r>
+        <w:rPr>
+          <w:rFonts w:ascii="Times New Roman" w:hAnsi="Times New Roman" w:cs="Times New Roman"/>
+          <w:i/>
+          <w:iCs/>
+          <w:sz w:val="24"/>
+          <w:szCs w:val="24"/>
+        </w:rPr>
+        <w:t>Bag of Freebies</w:t>
+      </w:r>
+      <w:r>
+        <w:rPr>
+          <w:rFonts w:ascii="Times New Roman" w:hAnsi="Times New Roman" w:cs="Times New Roman"/>
+          <w:sz w:val="24"/>
+          <w:szCs w:val="24"/>
+        </w:rPr>
+        <w:t xml:space="preserve"> which are methods or functions for increasing the respective fields and mappings between backbone levels to detector levels. This gives us another region wherein optimisation can be done.</w:t>
+      </w:r>
+    </w:p>
+    <w:p>
+      <w:pPr>
+        <w:rPr>
+          <w:rFonts w:ascii="Times New Roman" w:hAnsi="Times New Roman" w:cs="Times New Roman"/>
+          <w:sz w:val="24"/>
+          <w:szCs w:val="24"/>
+        </w:rPr>
+      </w:pPr>
+    </w:p>
+    <w:p>
+      <w:pPr>
+        <w:rPr>
+          <w:rFonts w:ascii="Times New Roman" w:hAnsi="Times New Roman" w:cs="Times New Roman"/>
+          <w:sz w:val="24"/>
+          <w:szCs w:val="24"/>
+        </w:rPr>
+      </w:pPr>
+      <w:r>
+        <w:rPr>
+          <w:rFonts w:ascii="Times New Roman" w:hAnsi="Times New Roman" w:cs="Times New Roman"/>
+          <w:sz w:val="24"/>
+          <w:szCs w:val="24"/>
+        </w:rPr>
+        <w:t>\end{itemize}</w:t>
+      </w:r>
+    </w:p>
+    <w:p>
+      <w:pPr>
+        <w:rPr>
+          <w:rFonts w:ascii="Times New Roman" w:hAnsi="Times New Roman" w:cs="Times New Roman"/>
+          <w:sz w:val="24"/>
+          <w:szCs w:val="24"/>
+        </w:rPr>
+      </w:pPr>
+    </w:p>
+    <w:p>
+      <w:pPr>
+        <w:rPr>
+          <w:rFonts w:ascii="Times New Roman" w:hAnsi="Times New Roman" w:cs="Times New Roman"/>
+          <w:sz w:val="24"/>
+          <w:szCs w:val="24"/>
+        </w:rPr>
+      </w:pPr>
+      <w:r>
+        <w:rPr>
+          <w:rFonts w:ascii="Times New Roman" w:hAnsi="Times New Roman" w:cs="Times New Roman"/>
+          <w:sz w:val="24"/>
+          <w:szCs w:val="24"/>
+        </w:rPr>
+        <w:t>The final architecture that was deemed optimal for YoLov4 is as follows.</w:t>
+      </w:r>
+    </w:p>
+    <w:p>
+      <w:pPr>
+        <w:rPr>
+          <w:rFonts w:ascii="Times New Roman" w:hAnsi="Times New Roman" w:cs="Times New Roman"/>
+          <w:sz w:val="24"/>
+          <w:szCs w:val="24"/>
+        </w:rPr>
+      </w:pPr>
+      <w:r>
+        <w:rPr>
+          <w:rFonts w:ascii="Times New Roman" w:hAnsi="Times New Roman" w:cs="Times New Roman"/>
+          <w:sz w:val="24"/>
+          <w:szCs w:val="24"/>
+        </w:rPr>
+        <w:t>(insert flowchart)</w:t>
+      </w:r>
+    </w:p>
+    <w:p>
+      <w:pPr>
+        <w:rPr>
+          <w:rFonts w:ascii="Times New Roman" w:hAnsi="Times New Roman" w:cs="Times New Roman"/>
+          <w:sz w:val="24"/>
+          <w:szCs w:val="24"/>
+        </w:rPr>
+      </w:pPr>
+      <w:r>
+        <w:rPr>
+          <w:rFonts w:ascii="Times New Roman" w:hAnsi="Times New Roman" w:cs="Times New Roman"/>
+          <w:sz w:val="24"/>
+          <w:szCs w:val="24"/>
+        </w:rPr>
+        <w:t xml:space="preserve">A couple of other combinations were derived but the FPS of the above combination superseded everything else.  A summary of the FPS values of a couple of other possibilities is given below. </w:t>
+      </w:r>
+      <w:r>
+        <w:rPr>
+          <w:rFonts w:ascii="Times New Roman" w:hAnsi="Times New Roman" w:cs="Times New Roman"/>
+          <w:sz w:val="24"/>
+          <w:szCs w:val="24"/>
+        </w:rPr>
+        <w:t xml:space="preserve">Now we are going to see some special sections of the architecture </w:t>
+      </w:r>
+      <w:r>
+        <w:rPr>
+          <w:rFonts w:ascii="Times New Roman" w:hAnsi="Times New Roman" w:cs="Times New Roman"/>
+          <w:sz w:val="24"/>
+          <w:szCs w:val="24"/>
+        </w:rPr>
+        <w:t xml:space="preserve">(but are not limited to) </w:t>
+      </w:r>
+      <w:r>
+        <w:rPr>
+          <w:rFonts w:ascii="Times New Roman" w:hAnsi="Times New Roman" w:cs="Times New Roman"/>
+          <w:sz w:val="24"/>
+          <w:szCs w:val="24"/>
+        </w:rPr>
+        <w:t xml:space="preserve">in detail which make it more efficient than YoLov3. </w:t>
+      </w:r>
+    </w:p>
+    <w:p>
+      <w:pPr>
+        <w:rPr>
+          <w:rFonts w:ascii="Times New Roman" w:hAnsi="Times New Roman" w:cs="Times New Roman"/>
+          <w:sz w:val="24"/>
+          <w:szCs w:val="24"/>
+        </w:rPr>
+      </w:pPr>
+    </w:p>
+    <w:p>
+      <w:pPr>
+        <w:rPr>
+          <w:rFonts w:ascii="Times New Roman" w:hAnsi="Times New Roman" w:cs="Times New Roman"/>
+          <w:sz w:val="24"/>
+          <w:szCs w:val="24"/>
+        </w:rPr>
+      </w:pPr>
+      <w:r>
+        <w:rPr>
+          <w:rFonts w:ascii="Times New Roman" w:hAnsi="Times New Roman" w:cs="Times New Roman"/>
+          <w:sz w:val="24"/>
+          <w:szCs w:val="24"/>
+        </w:rPr>
+        <w:t>(insert table)</w:t>
+      </w:r>
+    </w:p>
+    <w:p>
+      <w:pPr>
+        <w:rPr>
+          <w:rFonts w:ascii="Times New Roman" w:hAnsi="Times New Roman" w:cs="Times New Roman"/>
+          <w:sz w:val="24"/>
+          <w:szCs w:val="24"/>
+        </w:rPr>
+      </w:pPr>
+    </w:p>
+    <w:p>
+      <w:pPr>
+        <w:rPr>
+          <w:rFonts w:ascii="Times New Roman" w:hAnsi="Times New Roman" w:cs="Times New Roman"/>
+          <w:sz w:val="24"/>
+          <w:szCs w:val="24"/>
+        </w:rPr>
+      </w:pPr>
+      <w:r>
+        <w:rPr>
+          <w:rFonts w:ascii="Times New Roman" w:hAnsi="Times New Roman" w:cs="Times New Roman"/>
+          <w:sz w:val="24"/>
+          <w:szCs w:val="24"/>
+        </w:rPr>
+        <w:t>\subsubsection{Cross Stage Partial connection (CSP)}</w:t>
+      </w:r>
+    </w:p>
+    <w:p>
+      <w:pPr>
+        <w:rPr>
+          <w:rFonts w:ascii="Times New Roman" w:hAnsi="Times New Roman" w:cs="Times New Roman"/>
+          <w:sz w:val="24"/>
+          <w:szCs w:val="24"/>
+        </w:rPr>
+      </w:pPr>
+      <w:r>
+        <w:rPr>
+          <w:rFonts w:ascii="Times New Roman" w:hAnsi="Times New Roman" w:cs="Times New Roman"/>
+          <w:sz w:val="24"/>
+          <w:szCs w:val="24"/>
+        </w:rPr>
+        <w:t xml:space="preserve">In any large neural network-based architecture, it is common for the last and the </w:t>
+      </w:r>
+      <w:r>
+        <w:rPr>
+          <w:rFonts w:ascii="Times New Roman" w:hAnsi="Times New Roman" w:cs="Times New Roman"/>
+          <w:sz w:val="24"/>
+          <w:szCs w:val="24"/>
+        </w:rPr>
+        <w:t xml:space="preserve">second to last layers to lose out on a lot of contextual features seen by the initial layers. A way out of this is to introduce the concept of </w:t>
+      </w:r>
+      <w:r>
+        <w:rPr>
+          <w:rFonts w:ascii="Times New Roman" w:hAnsi="Times New Roman" w:cs="Times New Roman"/>
+          <w:b/>
+          <w:bCs/>
+          <w:sz w:val="24"/>
+          <w:szCs w:val="24"/>
+        </w:rPr>
+        <w:t>skip connections</w:t>
+      </w:r>
+      <w:r>
+        <w:rPr>
+          <w:rFonts w:ascii="Times New Roman" w:hAnsi="Times New Roman" w:cs="Times New Roman"/>
+          <w:sz w:val="24"/>
+          <w:szCs w:val="24"/>
+        </w:rPr>
+        <w:t xml:space="preserve"> so that the backpropagation of </w:t>
+      </w:r>
+      <w:r>
+        <w:rPr>
+          <w:rFonts w:ascii="Times New Roman" w:hAnsi="Times New Roman" w:cs="Times New Roman"/>
+          <w:sz w:val="24"/>
+          <w:szCs w:val="24"/>
+        </w:rPr>
+        <w:t>gradient</w:t>
+      </w:r>
+      <w:r>
+        <w:rPr>
+          <w:rFonts w:ascii="Times New Roman" w:hAnsi="Times New Roman" w:cs="Times New Roman"/>
+          <w:sz w:val="24"/>
+          <w:szCs w:val="24"/>
+        </w:rPr>
+        <w:t>s to the initial layers can be done easily.</w:t>
+      </w:r>
+      <w:r>
+        <w:rPr>
+          <w:rFonts w:ascii="Times New Roman" w:hAnsi="Times New Roman" w:cs="Times New Roman"/>
+          <w:sz w:val="24"/>
+          <w:szCs w:val="24"/>
+        </w:rPr>
+        <w:t xml:space="preserve"> </w:t>
+      </w:r>
+      <w:proofErr w:type="spellStart"/>
+      <w:r>
+        <w:rPr>
+          <w:rFonts w:ascii="Times New Roman" w:hAnsi="Times New Roman" w:cs="Times New Roman"/>
+          <w:sz w:val="24"/>
+          <w:szCs w:val="24"/>
+        </w:rPr>
+        <w:t>DenseNet</w:t>
+      </w:r>
+      <w:proofErr w:type="spellEnd"/>
+      <w:r>
+        <w:rPr>
+          <w:rFonts w:ascii="Times New Roman" w:hAnsi="Times New Roman" w:cs="Times New Roman"/>
+          <w:sz w:val="24"/>
+          <w:szCs w:val="24"/>
+        </w:rPr>
+        <w:t xml:space="preserve"> was initially considered for this but it had skip connections </w:t>
+      </w:r>
+      <w:r>
+        <w:rPr>
+          <w:rFonts w:ascii="Times New Roman" w:hAnsi="Times New Roman" w:cs="Times New Roman"/>
+          <w:sz w:val="24"/>
+          <w:szCs w:val="24"/>
+        </w:rPr>
+        <w:t xml:space="preserve">between every other layer which proved to be inefficient. </w:t>
+      </w:r>
+      <w:r>
+        <w:rPr>
+          <w:rFonts w:ascii="Times New Roman" w:hAnsi="Times New Roman" w:cs="Times New Roman"/>
+          <w:sz w:val="24"/>
+          <w:szCs w:val="24"/>
+        </w:rPr>
+        <w:t xml:space="preserve">So, the researchers stuck with their initial choice of </w:t>
+      </w:r>
+      <w:r>
+        <w:rPr>
+          <w:rFonts w:ascii="Times New Roman" w:hAnsi="Times New Roman" w:cs="Times New Roman"/>
+          <w:sz w:val="24"/>
+          <w:szCs w:val="24"/>
+        </w:rPr>
+        <w:t>CSPResNext50 and the CSPDarknet53</w:t>
+      </w:r>
+      <w:r>
+        <w:rPr>
+          <w:rFonts w:ascii="Times New Roman" w:hAnsi="Times New Roman" w:cs="Times New Roman"/>
+          <w:sz w:val="24"/>
+          <w:szCs w:val="24"/>
+        </w:rPr>
+        <w:t xml:space="preserve"> as far as the architecture is concerned. Following i</w:t>
+      </w:r>
+      <w:r>
+        <w:rPr>
+          <w:rFonts w:ascii="Times New Roman" w:hAnsi="Times New Roman" w:cs="Times New Roman"/>
+          <w:sz w:val="24"/>
+          <w:szCs w:val="24"/>
+        </w:rPr>
+        <w:t>llustrates the difference between the two</w:t>
+      </w:r>
+      <w:r>
+        <w:rPr>
+          <w:rFonts w:ascii="Times New Roman" w:hAnsi="Times New Roman" w:cs="Times New Roman"/>
+          <w:sz w:val="24"/>
+          <w:szCs w:val="24"/>
+        </w:rPr>
+        <w:t>.</w:t>
+      </w:r>
+    </w:p>
+    <w:p>
+      <w:pPr>
+        <w:rPr>
+          <w:rFonts w:ascii="Times New Roman" w:hAnsi="Times New Roman" w:cs="Times New Roman"/>
+          <w:sz w:val="24"/>
+          <w:szCs w:val="24"/>
+        </w:rPr>
+      </w:pPr>
+    </w:p>
+    <w:p>
+      <w:pPr>
+        <w:rPr>
+          <w:rFonts w:ascii="Times New Roman" w:eastAsia="Times New Roman" w:hAnsi="Times New Roman" w:cs="Times New Roman"/>
+          <w:sz w:val="24"/>
+          <w:szCs w:val="24"/>
+          <w:lang w:eastAsia="en-GB"/>
+        </w:rPr>
+      </w:pPr>
+      <w:r>
+        <w:rPr>
+          <w:rFonts w:ascii="Times New Roman" w:hAnsi="Times New Roman" w:cs="Times New Roman"/>
+          <w:sz w:val="24"/>
+          <w:szCs w:val="24"/>
+        </w:rPr>
+        <w:t>(insert appropriate image here)</w:t>
+      </w:r>
+    </w:p>
+    <w:p>
+      <w:pPr>
+        <w:rPr>
+          <w:rFonts w:ascii="Times New Roman" w:hAnsi="Times New Roman" w:cs="Times New Roman"/>
+          <w:sz w:val="24"/>
+          <w:szCs w:val="24"/>
+        </w:rPr>
+      </w:pPr>
+    </w:p>
+    <w:p>
+      <w:pPr>
+        <w:rPr>
+          <w:rFonts w:ascii="Times New Roman" w:hAnsi="Times New Roman" w:cs="Times New Roman"/>
+          <w:sz w:val="24"/>
+          <w:szCs w:val="24"/>
+        </w:rPr>
+      </w:pPr>
+      <w:r>
+        <w:rPr>
+          <w:rFonts w:ascii="Times New Roman" w:hAnsi="Times New Roman" w:cs="Times New Roman"/>
+          <w:sz w:val="24"/>
+          <w:szCs w:val="24"/>
+        </w:rPr>
+        <w:t>\subsubsection{</w:t>
+      </w:r>
+      <w:r>
+        <w:rPr>
+          <w:rFonts w:ascii="Times New Roman" w:hAnsi="Times New Roman" w:cs="Times New Roman"/>
+          <w:sz w:val="24"/>
+          <w:szCs w:val="24"/>
+        </w:rPr>
+        <w:t>Self-Adversarial Training (SAT)</w:t>
+      </w:r>
+      <w:r>
+        <w:rPr>
+          <w:rFonts w:ascii="Times New Roman" w:hAnsi="Times New Roman" w:cs="Times New Roman"/>
+          <w:sz w:val="24"/>
+          <w:szCs w:val="24"/>
+        </w:rPr>
+        <w:t>}</w:t>
+      </w:r>
+    </w:p>
+    <w:p>
+      <w:pPr>
+        <w:rPr>
+          <w:rFonts w:ascii="Times New Roman" w:hAnsi="Times New Roman" w:cs="Times New Roman"/>
+          <w:sz w:val="24"/>
+          <w:szCs w:val="24"/>
+        </w:rPr>
+      </w:pPr>
+      <w:r>
+        <w:rPr>
+          <w:rFonts w:ascii="Times New Roman" w:hAnsi="Times New Roman" w:cs="Times New Roman"/>
+          <w:sz w:val="24"/>
+          <w:szCs w:val="24"/>
+        </w:rPr>
+        <w:t xml:space="preserve">Deep learning is very much susceptible to </w:t>
+      </w:r>
+      <w:r>
+        <w:rPr>
+          <w:rFonts w:ascii="Times New Roman" w:hAnsi="Times New Roman" w:cs="Times New Roman"/>
+          <w:i/>
+          <w:iCs/>
+          <w:sz w:val="24"/>
+          <w:szCs w:val="24"/>
+        </w:rPr>
+        <w:t>adversarial data</w:t>
+      </w:r>
+      <w:r>
+        <w:rPr>
+          <w:rFonts w:ascii="Times New Roman" w:hAnsi="Times New Roman" w:cs="Times New Roman"/>
+          <w:sz w:val="24"/>
+          <w:szCs w:val="24"/>
+        </w:rPr>
+        <w:t xml:space="preserve"> so YoLov4 uses SAT to introduce precise amounts of perturbation in the data such that </w:t>
+      </w:r>
+      <w:r>
+        <w:rPr>
+          <w:rFonts w:ascii="Times New Roman" w:hAnsi="Times New Roman" w:cs="Times New Roman"/>
+          <w:sz w:val="24"/>
+          <w:szCs w:val="24"/>
+        </w:rPr>
+        <w:t>the predicted label stays the same as the original label. This helps it easily achieve good accuracies for even augmentations of simple images.</w:t>
+      </w:r>
+    </w:p>
+    <w:p>
+      <w:pPr>
+        <w:rPr>
+          <w:rFonts w:ascii="Times New Roman" w:hAnsi="Times New Roman" w:cs="Times New Roman"/>
+          <w:sz w:val="24"/>
+          <w:szCs w:val="24"/>
+        </w:rPr>
+      </w:pPr>
+    </w:p>
+    <w:p>
+      <w:pPr>
+        <w:rPr>
+          <w:rFonts w:ascii="Times New Roman" w:hAnsi="Times New Roman" w:cs="Times New Roman"/>
+          <w:sz w:val="24"/>
+          <w:szCs w:val="24"/>
+        </w:rPr>
+      </w:pPr>
+      <w:r>
+        <w:rPr>
+          <w:rFonts w:ascii="Times New Roman" w:hAnsi="Times New Roman" w:cs="Times New Roman"/>
+          <w:sz w:val="24"/>
+          <w:szCs w:val="24"/>
+        </w:rPr>
+        <w:t xml:space="preserve">All these discussions prove the benefits and advantages of YoLov4 over YoLov3 and hence </w:t>
+      </w:r>
+      <w:r>
+        <w:rPr>
+          <w:rFonts w:ascii="Times New Roman" w:hAnsi="Times New Roman" w:cs="Times New Roman"/>
+          <w:sz w:val="24"/>
+          <w:szCs w:val="24"/>
+        </w:rPr>
+        <w:t>it's</w:t>
+      </w:r>
+      <w:r>
+        <w:rPr>
+          <w:rFonts w:ascii="Times New Roman" w:hAnsi="Times New Roman" w:cs="Times New Roman"/>
+          <w:sz w:val="24"/>
+          <w:szCs w:val="24"/>
+        </w:rPr>
+        <w:t xml:space="preserve"> </w:t>
+      </w:r>
+      <w:r>
+        <w:rPr>
+          <w:rFonts w:ascii="Times New Roman" w:hAnsi="Times New Roman" w:cs="Times New Roman"/>
+          <w:sz w:val="24"/>
+          <w:szCs w:val="24"/>
+        </w:rPr>
+        <w:t>choice for the project</w:t>
+      </w:r>
+      <w:r>
+        <w:rPr>
+          <w:rFonts w:ascii="Times New Roman" w:hAnsi="Times New Roman" w:cs="Times New Roman"/>
+          <w:sz w:val="24"/>
+          <w:szCs w:val="24"/>
+        </w:rPr>
+        <w:t xml:space="preserve">. As always, </w:t>
+      </w:r>
+      <w:r>
+        <w:rPr>
+          <w:rFonts w:ascii="Times New Roman" w:hAnsi="Times New Roman" w:cs="Times New Roman"/>
+          <w:sz w:val="24"/>
+          <w:szCs w:val="24"/>
+        </w:rPr>
+        <w:t>all things are better quantified in a graph of MAP versus execution time as shown below.</w:t>
+      </w:r>
+    </w:p>
+    <w:p>
+      <w:pPr>
+        <w:rPr>
+          <w:rFonts w:ascii="Times New Roman" w:hAnsi="Times New Roman" w:cs="Times New Roman"/>
+          <w:b/>
+          <w:bCs/>
+          <w:sz w:val="24"/>
+          <w:szCs w:val="24"/>
+        </w:rPr>
+      </w:pPr>
+      <w:r>
+        <w:rPr>
+          <w:rFonts w:ascii="Times New Roman" w:hAnsi="Times New Roman" w:cs="Times New Roman"/>
+          <w:sz w:val="24"/>
+          <w:szCs w:val="24"/>
+        </w:rPr>
+        <w:lastRenderedPageBreak/>
+        <w:t>(insert appropriate image)</w:t>
+      </w:r>
+    </w:p>
+    <w:p>
+      <w:pPr>
+        <w:rPr>
+          <w:rFonts w:ascii="Times New Roman" w:hAnsi="Times New Roman" w:cs="Times New Roman"/>
+          <w:sz w:val="24"/>
+          <w:szCs w:val="24"/>
+        </w:rPr>
+      </w:pPr>
+    </w:p>
+    <w:p>
+      <w:pPr>
+        <w:rPr>
+          <w:rFonts w:ascii="Times New Roman" w:hAnsi="Times New Roman" w:cs="Times New Roman"/>
+          <w:sz w:val="24"/>
+          <w:szCs w:val="24"/>
+        </w:rPr>
+      </w:pPr>
     </w:p>
     <w:p>
       <w:pPr>
@@ -5892,6 +7138,17 @@
     <w:basedOn w:val="DefaultParagraphFont"/>
     <w:rsid w:val="00A5459F"/>
   </w:style>
+  <w:style w:type="character" w:styleId="Emphasis">
+    <w:name w:val="Emphasis"/>
+    <w:basedOn w:val="DefaultParagraphFont"/>
+    <w:uiPriority w:val="20"/>
+    <w:qFormat/>
+    <w:rsid w:val="00E2730A"/>
+    <w:rPr>
+      <w:i/>
+      <w:iCs/>
+    </w:rPr>
+  </w:style>
 </w:styles>
 </file>
 

</xml_diff>

<commit_message>
Update performance metrics section in literature review
</commit_message>
<xml_diff>
--- a/Report/draft.docx
+++ b/Report/draft.docx
@@ -3924,11 +3924,737 @@
       <w:pPr>
         <w:rPr>
           <w:rFonts w:ascii="Times New Roman" w:hAnsi="Times New Roman" w:cs="Times New Roman"/>
+          <w:sz w:val="24"/>
+          <w:szCs w:val="24"/>
+        </w:rPr>
+      </w:pPr>
+      <w:r>
+        <w:rPr>
+          <w:rFonts w:ascii="Times New Roman" w:hAnsi="Times New Roman" w:cs="Times New Roman"/>
+          <w:sz w:val="24"/>
+          <w:szCs w:val="24"/>
+        </w:rPr>
+        <w:lastRenderedPageBreak/>
+        <w:t>(insert appropriate image)</w:t>
+      </w:r>
+    </w:p>
+    <w:p>
+      <w:pPr>
+        <w:rPr>
+          <w:rFonts w:ascii="Times New Roman" w:hAnsi="Times New Roman" w:cs="Times New Roman"/>
+          <w:sz w:val="24"/>
+          <w:szCs w:val="24"/>
+        </w:rPr>
+      </w:pPr>
+    </w:p>
+    <w:p>
+      <w:pPr>
+        <w:rPr>
+          <w:rFonts w:ascii="Times New Roman" w:hAnsi="Times New Roman" w:cs="Times New Roman"/>
+          <w:sz w:val="24"/>
+          <w:szCs w:val="24"/>
+        </w:rPr>
+      </w:pPr>
+      <w:r>
+        <w:rPr>
+          <w:rFonts w:ascii="Times New Roman" w:hAnsi="Times New Roman" w:cs="Times New Roman"/>
+          <w:sz w:val="24"/>
+          <w:szCs w:val="24"/>
+        </w:rPr>
+        <w:t>\section{Perf</w:t>
+      </w:r>
+      <w:r>
+        <w:rPr>
+          <w:rFonts w:ascii="Times New Roman" w:hAnsi="Times New Roman" w:cs="Times New Roman"/>
+          <w:sz w:val="24"/>
+          <w:szCs w:val="24"/>
+        </w:rPr>
+        <w:t>o</w:t>
+      </w:r>
+      <w:r>
+        <w:rPr>
+          <w:rFonts w:ascii="Times New Roman" w:hAnsi="Times New Roman" w:cs="Times New Roman"/>
+          <w:sz w:val="24"/>
+          <w:szCs w:val="24"/>
+        </w:rPr>
+        <w:t>r</w:t>
+      </w:r>
+      <w:r>
+        <w:rPr>
+          <w:rFonts w:ascii="Times New Roman" w:hAnsi="Times New Roman" w:cs="Times New Roman"/>
+          <w:sz w:val="24"/>
+          <w:szCs w:val="24"/>
+        </w:rPr>
+        <w:t>mance metrics for evaluating object detection models</w:t>
+      </w:r>
+      <w:r>
+        <w:rPr>
+          <w:rFonts w:ascii="Times New Roman" w:hAnsi="Times New Roman" w:cs="Times New Roman"/>
+          <w:sz w:val="24"/>
+          <w:szCs w:val="24"/>
+        </w:rPr>
+        <w:t>}</w:t>
+      </w:r>
+    </w:p>
+    <w:p>
+      <w:pPr>
+        <w:rPr>
+          <w:rFonts w:ascii="Times New Roman" w:hAnsi="Times New Roman" w:cs="Times New Roman"/>
+          <w:sz w:val="24"/>
+          <w:szCs w:val="24"/>
+        </w:rPr>
+      </w:pPr>
+      <w:r>
+        <w:rPr>
+          <w:rFonts w:ascii="Times New Roman" w:hAnsi="Times New Roman" w:cs="Times New Roman"/>
+          <w:sz w:val="24"/>
+          <w:szCs w:val="24"/>
+        </w:rPr>
+        <w:t>The entirety of this report deals with a large number of performance metrics used to evaluate a variety of ML/DL models. Some are popular and have been used to evaluate such models for a long time while some metrics are empirical in nature because their output is a combination of a variety of models dealing with different classes of inputs and outputs which are working together. However, we would be specifically discussing metrics used for the evaluation of the performance of object detection models in this section.</w:t>
+      </w:r>
+    </w:p>
+    <w:p>
+      <w:pPr>
+        <w:rPr>
+          <w:rFonts w:ascii="Times New Roman" w:hAnsi="Times New Roman" w:cs="Times New Roman"/>
+          <w:sz w:val="24"/>
+          <w:szCs w:val="24"/>
+        </w:rPr>
+      </w:pPr>
+      <w:r>
+        <w:rPr>
+          <w:rFonts w:ascii="Times New Roman" w:hAnsi="Times New Roman" w:cs="Times New Roman"/>
+          <w:sz w:val="24"/>
+          <w:szCs w:val="24"/>
+        </w:rPr>
+        <w:t>\subsection{</w:t>
+      </w:r>
+      <w:r>
+        <w:rPr>
+          <w:rFonts w:ascii="Times New Roman" w:hAnsi="Times New Roman" w:cs="Times New Roman"/>
+          <w:sz w:val="24"/>
+          <w:szCs w:val="24"/>
+        </w:rPr>
+        <w:t>Intersection over Union (</w:t>
+      </w:r>
+      <w:proofErr w:type="spellStart"/>
+      <w:r>
+        <w:rPr>
+          <w:rFonts w:ascii="Times New Roman" w:hAnsi="Times New Roman" w:cs="Times New Roman"/>
+          <w:sz w:val="24"/>
+          <w:szCs w:val="24"/>
+        </w:rPr>
+        <w:t>IoU</w:t>
+      </w:r>
+      <w:proofErr w:type="spellEnd"/>
+      <w:r>
+        <w:rPr>
+          <w:rFonts w:ascii="Times New Roman" w:hAnsi="Times New Roman" w:cs="Times New Roman"/>
+          <w:sz w:val="24"/>
+          <w:szCs w:val="24"/>
+        </w:rPr>
+        <w:t>)</w:t>
+      </w:r>
+      <w:r>
+        <w:rPr>
+          <w:rFonts w:ascii="Times New Roman" w:hAnsi="Times New Roman" w:cs="Times New Roman"/>
+          <w:sz w:val="24"/>
+          <w:szCs w:val="24"/>
+        </w:rPr>
+        <w:t>}</w:t>
+      </w:r>
+    </w:p>
+    <w:p>
+      <w:pPr>
+        <w:rPr>
+          <w:rFonts w:ascii="Times New Roman" w:hAnsi="Times New Roman" w:cs="Times New Roman"/>
+          <w:sz w:val="24"/>
+          <w:szCs w:val="24"/>
+        </w:rPr>
+      </w:pPr>
+      <w:r>
+        <w:rPr>
+          <w:rFonts w:ascii="Times New Roman" w:hAnsi="Times New Roman" w:cs="Times New Roman"/>
+          <w:sz w:val="24"/>
+          <w:szCs w:val="24"/>
+        </w:rPr>
+        <w:t>This metric equals the amount of overlap between the ground truth denoted by $</w:t>
+      </w:r>
+      <w:proofErr w:type="spellStart"/>
+      <w:r>
+        <w:rPr>
+          <w:rFonts w:ascii="Times New Roman" w:hAnsi="Times New Roman" w:cs="Times New Roman"/>
+          <w:sz w:val="24"/>
+          <w:szCs w:val="24"/>
+        </w:rPr>
+        <w:t>g_</w:t>
+      </w:r>
+      <w:r>
+        <w:rPr>
+          <w:rFonts w:ascii="Times New Roman" w:hAnsi="Times New Roman" w:cs="Times New Roman"/>
+          <w:sz w:val="24"/>
+          <w:szCs w:val="24"/>
+        </w:rPr>
+        <w:t>t</w:t>
+      </w:r>
+      <w:proofErr w:type="spellEnd"/>
+      <w:r>
+        <w:rPr>
+          <w:rFonts w:ascii="Times New Roman" w:hAnsi="Times New Roman" w:cs="Times New Roman"/>
+          <w:sz w:val="24"/>
+          <w:szCs w:val="24"/>
+        </w:rPr>
+        <w:t>$ and the predicted value by a particular model i.e. prediction denoted by $</w:t>
+      </w:r>
+      <w:proofErr w:type="spellStart"/>
+      <w:r>
+        <w:rPr>
+          <w:rFonts w:ascii="Times New Roman" w:hAnsi="Times New Roman" w:cs="Times New Roman"/>
+          <w:sz w:val="24"/>
+          <w:szCs w:val="24"/>
+        </w:rPr>
+        <w:t>p_d</w:t>
+      </w:r>
+      <w:proofErr w:type="spellEnd"/>
+      <w:r>
+        <w:rPr>
+          <w:rFonts w:ascii="Times New Roman" w:hAnsi="Times New Roman" w:cs="Times New Roman"/>
+          <w:sz w:val="24"/>
+          <w:szCs w:val="24"/>
+        </w:rPr>
+        <w:t xml:space="preserve">$. It is to be noted that </w:t>
+      </w:r>
+      <w:r>
+        <w:rPr>
+          <w:rFonts w:ascii="Times New Roman" w:hAnsi="Times New Roman" w:cs="Times New Roman"/>
+          <w:sz w:val="24"/>
+          <w:szCs w:val="24"/>
+        </w:rPr>
+        <w:t>since this value is a ratio, it is a fraction consisting of numerator and denominator areas in appropriate units. Mathematically, it is given by</w:t>
+      </w:r>
+    </w:p>
+    <w:p>
+      <w:pPr>
+        <w:rPr>
+          <w:rFonts w:ascii="Times New Roman" w:hAnsi="Times New Roman" w:cs="Times New Roman"/>
+          <w:sz w:val="24"/>
+          <w:szCs w:val="24"/>
+        </w:rPr>
+      </w:pPr>
+      <w:r>
+        <w:rPr>
+          <w:rFonts w:ascii="Times New Roman" w:hAnsi="Times New Roman" w:cs="Times New Roman"/>
+          <w:sz w:val="24"/>
+          <w:szCs w:val="24"/>
+        </w:rPr>
+        <w:t>\begin{equation}</w:t>
+      </w:r>
+    </w:p>
+    <w:p>
+      <w:pPr>
+        <w:rPr>
+          <w:rFonts w:ascii="Times New Roman" w:hAnsi="Times New Roman" w:cs="Times New Roman"/>
+          <w:sz w:val="24"/>
+          <w:szCs w:val="24"/>
+        </w:rPr>
+      </w:pPr>
+      <w:r>
+        <w:rPr>
+          <w:rFonts w:ascii="Times New Roman" w:hAnsi="Times New Roman" w:cs="Times New Roman"/>
+          <w:sz w:val="24"/>
+          <w:szCs w:val="24"/>
+        </w:rPr>
+        <w:t>\</w:t>
+      </w:r>
+      <w:proofErr w:type="spellStart"/>
+      <w:r>
+        <w:rPr>
+          <w:rFonts w:ascii="Times New Roman" w:hAnsi="Times New Roman" w:cs="Times New Roman"/>
+          <w:sz w:val="24"/>
+          <w:szCs w:val="24"/>
+        </w:rPr>
+        <w:t>centering</w:t>
+      </w:r>
+      <w:proofErr w:type="spellEnd"/>
+    </w:p>
+    <w:p>
+      <w:pPr>
+        <w:rPr>
+          <w:rFonts w:ascii="Times New Roman" w:hAnsi="Times New Roman" w:cs="Times New Roman"/>
+          <w:sz w:val="24"/>
+          <w:szCs w:val="24"/>
+        </w:rPr>
+      </w:pPr>
+      <w:proofErr w:type="spellStart"/>
+      <w:r>
+        <w:rPr>
+          <w:rFonts w:ascii="Times New Roman" w:hAnsi="Times New Roman" w:cs="Times New Roman"/>
+          <w:sz w:val="24"/>
+          <w:szCs w:val="24"/>
+        </w:rPr>
+        <w:t>IoU</w:t>
+      </w:r>
+      <w:proofErr w:type="spellEnd"/>
+      <w:r>
+        <w:rPr>
+          <w:rFonts w:ascii="Times New Roman" w:hAnsi="Times New Roman" w:cs="Times New Roman"/>
+          <w:sz w:val="24"/>
+          <w:szCs w:val="24"/>
+        </w:rPr>
+        <w:t xml:space="preserve"> = \frac{area(</w:t>
+      </w:r>
+      <w:r>
+        <w:rPr>
+          <w:rFonts w:ascii="Times New Roman" w:hAnsi="Times New Roman" w:cs="Times New Roman"/>
+          <w:sz w:val="24"/>
+          <w:szCs w:val="24"/>
+        </w:rPr>
+        <w:t>{</w:t>
+      </w:r>
+      <w:r>
+        <w:rPr>
+          <w:rFonts w:ascii="Times New Roman" w:hAnsi="Times New Roman" w:cs="Times New Roman"/>
+          <w:sz w:val="24"/>
+          <w:szCs w:val="24"/>
+        </w:rPr>
+        <w:t>g_{t}</w:t>
+      </w:r>
+      <w:r>
+        <w:rPr>
+          <w:rFonts w:ascii="Times New Roman" w:hAnsi="Times New Roman" w:cs="Times New Roman"/>
+          <w:sz w:val="24"/>
+          <w:szCs w:val="24"/>
+        </w:rPr>
+        <w:t>}\cap{</w:t>
+      </w:r>
+      <w:r>
+        <w:rPr>
+          <w:rFonts w:ascii="Times New Roman" w:hAnsi="Times New Roman" w:cs="Times New Roman"/>
+          <w:sz w:val="24"/>
+          <w:szCs w:val="24"/>
+        </w:rPr>
+        <w:t xml:space="preserve"> </w:t>
+      </w:r>
+      <w:r>
+        <w:rPr>
+          <w:rFonts w:ascii="Times New Roman" w:hAnsi="Times New Roman" w:cs="Times New Roman"/>
+          <w:sz w:val="24"/>
+          <w:szCs w:val="24"/>
+        </w:rPr>
+        <w:t>p_</w:t>
+      </w:r>
+      <w:r>
+        <w:rPr>
+          <w:rFonts w:ascii="Times New Roman" w:hAnsi="Times New Roman" w:cs="Times New Roman"/>
+          <w:sz w:val="24"/>
+          <w:szCs w:val="24"/>
+        </w:rPr>
+        <w:t>{</w:t>
+      </w:r>
+      <w:r>
+        <w:rPr>
+          <w:rFonts w:ascii="Times New Roman" w:hAnsi="Times New Roman" w:cs="Times New Roman"/>
+          <w:sz w:val="24"/>
+          <w:szCs w:val="24"/>
+        </w:rPr>
+        <w:t>d</w:t>
+      </w:r>
+      <w:r>
+        <w:rPr>
+          <w:rFonts w:ascii="Times New Roman" w:hAnsi="Times New Roman" w:cs="Times New Roman"/>
+          <w:sz w:val="24"/>
+          <w:szCs w:val="24"/>
+        </w:rPr>
+        <w:t xml:space="preserve"> }}</w:t>
+      </w:r>
+      <w:r>
+        <w:rPr>
+          <w:rFonts w:ascii="Times New Roman" w:hAnsi="Times New Roman" w:cs="Times New Roman"/>
+          <w:sz w:val="24"/>
+          <w:szCs w:val="24"/>
+        </w:rPr>
+        <w:t>)}{area(</w:t>
+      </w:r>
+      <w:r>
+        <w:rPr>
+          <w:rFonts w:ascii="Times New Roman" w:hAnsi="Times New Roman" w:cs="Times New Roman"/>
+          <w:sz w:val="24"/>
+          <w:szCs w:val="24"/>
+        </w:rPr>
+        <w:t>{g_{t}}</w:t>
+      </w:r>
+      <w:r>
+        <w:rPr>
+          <w:rFonts w:ascii="Times New Roman" w:hAnsi="Times New Roman" w:cs="Times New Roman"/>
+          <w:sz w:val="24"/>
+          <w:szCs w:val="24"/>
+        </w:rPr>
+        <w:t>\cup</w:t>
+      </w:r>
+      <w:r>
+        <w:rPr>
+          <w:rFonts w:ascii="Times New Roman" w:hAnsi="Times New Roman" w:cs="Times New Roman"/>
+          <w:sz w:val="24"/>
+          <w:szCs w:val="24"/>
+        </w:rPr>
+        <w:t>{</w:t>
+      </w:r>
+      <w:r>
+        <w:rPr>
+          <w:rFonts w:ascii="Times New Roman" w:hAnsi="Times New Roman" w:cs="Times New Roman"/>
+          <w:sz w:val="24"/>
+          <w:szCs w:val="24"/>
+        </w:rPr>
+        <w:t xml:space="preserve"> </w:t>
+      </w:r>
+      <w:r>
+        <w:rPr>
+          <w:rFonts w:ascii="Times New Roman" w:hAnsi="Times New Roman" w:cs="Times New Roman"/>
+          <w:sz w:val="24"/>
+          <w:szCs w:val="24"/>
+        </w:rPr>
+        <w:t>p_{d }}</w:t>
+      </w:r>
+      <w:r>
+        <w:rPr>
+          <w:rFonts w:ascii="Times New Roman" w:hAnsi="Times New Roman" w:cs="Times New Roman"/>
+          <w:sz w:val="24"/>
+          <w:szCs w:val="24"/>
+        </w:rPr>
+        <w:t>)}</w:t>
+      </w:r>
+    </w:p>
+    <w:p>
+      <w:pPr>
+        <w:rPr>
+          <w:rFonts w:ascii="Times New Roman" w:hAnsi="Times New Roman" w:cs="Times New Roman"/>
+          <w:sz w:val="24"/>
+          <w:szCs w:val="24"/>
+        </w:rPr>
+      </w:pPr>
+      <w:r>
+        <w:rPr>
+          <w:rFonts w:ascii="Times New Roman" w:hAnsi="Times New Roman" w:cs="Times New Roman"/>
+          <w:sz w:val="24"/>
+          <w:szCs w:val="24"/>
+        </w:rPr>
+        <w:t>\end{equation}</w:t>
+      </w:r>
+    </w:p>
+    <w:p>
+      <w:pPr>
+        <w:rPr>
+          <w:rFonts w:ascii="Times New Roman" w:hAnsi="Times New Roman" w:cs="Times New Roman"/>
+          <w:sz w:val="24"/>
+          <w:szCs w:val="24"/>
+        </w:rPr>
+      </w:pPr>
+      <w:r>
+        <w:rPr>
+          <w:rFonts w:ascii="Times New Roman" w:hAnsi="Times New Roman" w:cs="Times New Roman"/>
+          <w:sz w:val="24"/>
+          <w:szCs w:val="24"/>
+        </w:rPr>
+        <w:t>As it is very obvious for any arbitrary situation $0 \</w:t>
+      </w:r>
+      <w:proofErr w:type="spellStart"/>
+      <w:r>
+        <w:rPr>
+          <w:rFonts w:ascii="Times New Roman" w:hAnsi="Times New Roman" w:cs="Times New Roman"/>
+          <w:sz w:val="24"/>
+          <w:szCs w:val="24"/>
+        </w:rPr>
+        <w:t>leqslant</w:t>
+      </w:r>
+      <w:proofErr w:type="spellEnd"/>
+      <w:r>
+        <w:rPr>
+          <w:rFonts w:ascii="Times New Roman" w:hAnsi="Times New Roman" w:cs="Times New Roman"/>
+          <w:sz w:val="24"/>
+          <w:szCs w:val="24"/>
+        </w:rPr>
+        <w:t xml:space="preserve"> </w:t>
+      </w:r>
+      <w:proofErr w:type="spellStart"/>
+      <w:r>
+        <w:rPr>
+          <w:rFonts w:ascii="Times New Roman" w:hAnsi="Times New Roman" w:cs="Times New Roman"/>
+          <w:sz w:val="24"/>
+          <w:szCs w:val="24"/>
+        </w:rPr>
+        <w:t>IoU</w:t>
+      </w:r>
+      <w:proofErr w:type="spellEnd"/>
+      <w:r>
+        <w:rPr>
+          <w:rFonts w:ascii="Times New Roman" w:hAnsi="Times New Roman" w:cs="Times New Roman"/>
+          <w:sz w:val="24"/>
+          <w:szCs w:val="24"/>
+        </w:rPr>
+        <w:t xml:space="preserve"> \</w:t>
+      </w:r>
+      <w:proofErr w:type="spellStart"/>
+      <w:r>
+        <w:rPr>
+          <w:rFonts w:ascii="Times New Roman" w:hAnsi="Times New Roman" w:cs="Times New Roman"/>
+          <w:sz w:val="24"/>
+          <w:szCs w:val="24"/>
+        </w:rPr>
+        <w:t>leqslant</w:t>
+      </w:r>
+      <w:proofErr w:type="spellEnd"/>
+      <w:r>
+        <w:rPr>
+          <w:rFonts w:ascii="Times New Roman" w:hAnsi="Times New Roman" w:cs="Times New Roman"/>
+          <w:sz w:val="24"/>
+          <w:szCs w:val="24"/>
+        </w:rPr>
+        <w:t xml:space="preserve"> 1$ wherein $0$ corresponds to a null overlap and $1$ corresponds to a full overlap. However, in almost all ML/DL models we don’t go for such strict definitions rather we define what we call the </w:t>
+      </w:r>
+      <w:proofErr w:type="spellStart"/>
+      <w:r>
+        <w:rPr>
+          <w:rFonts w:ascii="Times New Roman" w:hAnsi="Times New Roman" w:cs="Times New Roman"/>
+          <w:sz w:val="24"/>
+          <w:szCs w:val="24"/>
+        </w:rPr>
+        <w:t>IoU</w:t>
+      </w:r>
+      <w:proofErr w:type="spellEnd"/>
+      <w:r>
+        <w:rPr>
+          <w:rFonts w:ascii="Times New Roman" w:hAnsi="Times New Roman" w:cs="Times New Roman"/>
+          <w:sz w:val="24"/>
+          <w:szCs w:val="24"/>
+        </w:rPr>
+        <w:t xml:space="preserve"> at $\alpha$ (or abbreviated as </w:t>
+      </w:r>
+      <w:proofErr w:type="spellStart"/>
+      <w:r>
+        <w:rPr>
+          <w:rFonts w:ascii="Times New Roman" w:hAnsi="Times New Roman" w:cs="Times New Roman"/>
+          <w:sz w:val="24"/>
+          <w:szCs w:val="24"/>
+        </w:rPr>
+        <w:t>IoU</w:t>
+      </w:r>
+      <w:proofErr w:type="spellEnd"/>
+      <w:r>
+        <w:rPr>
+          <w:rFonts w:ascii="Times New Roman" w:hAnsi="Times New Roman" w:cs="Times New Roman"/>
+          <w:sz w:val="24"/>
+          <w:szCs w:val="24"/>
+        </w:rPr>
+        <w:t xml:space="preserve">@$\alpha$). This means any value of </w:t>
+      </w:r>
+      <w:proofErr w:type="spellStart"/>
+      <w:r>
+        <w:rPr>
+          <w:rFonts w:ascii="Times New Roman" w:hAnsi="Times New Roman" w:cs="Times New Roman"/>
+          <w:sz w:val="24"/>
+          <w:szCs w:val="24"/>
+        </w:rPr>
+        <w:t>IoU</w:t>
+      </w:r>
+      <w:proofErr w:type="spellEnd"/>
+      <w:r>
+        <w:rPr>
+          <w:rFonts w:ascii="Times New Roman" w:hAnsi="Times New Roman" w:cs="Times New Roman"/>
+          <w:sz w:val="24"/>
+          <w:szCs w:val="24"/>
+        </w:rPr>
+        <w:t xml:space="preserve"> $\</w:t>
+      </w:r>
+      <w:proofErr w:type="spellStart"/>
+      <w:r>
+        <w:rPr>
+          <w:rFonts w:ascii="Times New Roman" w:hAnsi="Times New Roman" w:cs="Times New Roman"/>
+          <w:sz w:val="24"/>
+          <w:szCs w:val="24"/>
+        </w:rPr>
+        <w:t>geqslant</w:t>
+      </w:r>
+      <w:proofErr w:type="spellEnd"/>
+      <w:r>
+        <w:rPr>
+          <w:rFonts w:ascii="Times New Roman" w:hAnsi="Times New Roman" w:cs="Times New Roman"/>
+          <w:sz w:val="24"/>
+          <w:szCs w:val="24"/>
+        </w:rPr>
+        <w:t xml:space="preserve"> \alpha\$ is considered a true positive whereas any value otherwise is considered a true negative. \par</w:t>
+      </w:r>
+    </w:p>
+    <w:p>
+      <w:pPr>
+        <w:rPr>
+          <w:rFonts w:ascii="Times New Roman" w:hAnsi="Times New Roman" w:cs="Times New Roman"/>
+          <w:sz w:val="24"/>
+          <w:szCs w:val="24"/>
+        </w:rPr>
+      </w:pPr>
+    </w:p>
+    <w:p>
+      <w:pPr>
+        <w:rPr>
+          <w:rFonts w:ascii="Times New Roman" w:hAnsi="Times New Roman" w:cs="Times New Roman"/>
+          <w:sz w:val="24"/>
+          <w:szCs w:val="24"/>
+        </w:rPr>
+      </w:pPr>
+      <w:r>
+        <w:rPr>
+          <w:rFonts w:ascii="Times New Roman" w:hAnsi="Times New Roman" w:cs="Times New Roman"/>
+          <w:sz w:val="24"/>
+          <w:szCs w:val="24"/>
+        </w:rPr>
+        <w:t>Before we go ahead and define the next important metric we need to know a couple of different terms as stated below:</w:t>
+      </w:r>
+    </w:p>
+    <w:p>
+      <w:pPr>
+        <w:rPr>
+          <w:rFonts w:ascii="Times New Roman" w:hAnsi="Times New Roman" w:cs="Times New Roman"/>
+          <w:sz w:val="24"/>
+          <w:szCs w:val="24"/>
+        </w:rPr>
+      </w:pPr>
+      <w:r>
+        <w:rPr>
+          <w:rFonts w:ascii="Times New Roman" w:hAnsi="Times New Roman" w:cs="Times New Roman"/>
+          <w:sz w:val="24"/>
+          <w:szCs w:val="24"/>
+        </w:rPr>
+        <w:t>\begin</w:t>
+      </w:r>
+      <w:r>
+        <w:rPr>
+          <w:rFonts w:ascii="Times New Roman" w:hAnsi="Times New Roman" w:cs="Times New Roman"/>
+          <w:sz w:val="24"/>
+          <w:szCs w:val="24"/>
+        </w:rPr>
+        <w:t>{itemize}</w:t>
+      </w:r>
+    </w:p>
+    <w:p>
+      <w:pPr>
+        <w:rPr>
+          <w:rFonts w:ascii="Times New Roman" w:hAnsi="Times New Roman" w:cs="Times New Roman"/>
+          <w:sz w:val="24"/>
+          <w:szCs w:val="24"/>
+        </w:rPr>
+      </w:pPr>
+      <w:r>
+        <w:rPr>
+          <w:rFonts w:ascii="Times New Roman" w:hAnsi="Times New Roman" w:cs="Times New Roman"/>
+          <w:sz w:val="24"/>
+          <w:szCs w:val="24"/>
+        </w:rPr>
+        <w:t xml:space="preserve"> \item </w:t>
+      </w:r>
+      <w:r>
+        <w:rPr>
+          <w:rFonts w:ascii="Times New Roman" w:hAnsi="Times New Roman" w:cs="Times New Roman"/>
           <w:b/>
           <w:bCs/>
           <w:sz w:val="24"/>
           <w:szCs w:val="24"/>
         </w:rPr>
+        <w:t>Precision</w:t>
+      </w:r>
+      <w:r>
+        <w:rPr>
+          <w:rFonts w:ascii="Times New Roman" w:hAnsi="Times New Roman" w:cs="Times New Roman"/>
+          <w:sz w:val="24"/>
+          <w:szCs w:val="24"/>
+        </w:rPr>
+        <w:t xml:space="preserve"> – The degree to which a model can identify only the relevant objects. It is simply the ratio of true positives and all the detections made by the model. It is given by</w:t>
+      </w:r>
+    </w:p>
+    <w:p>
+      <w:pPr>
+        <w:rPr>
+          <w:rFonts w:ascii="Times New Roman" w:hAnsi="Times New Roman" w:cs="Times New Roman"/>
+          <w:sz w:val="24"/>
+          <w:szCs w:val="24"/>
+        </w:rPr>
+      </w:pPr>
+      <w:r>
+        <w:rPr>
+          <w:rFonts w:ascii="Times New Roman" w:hAnsi="Times New Roman" w:cs="Times New Roman"/>
+          <w:sz w:val="24"/>
+          <w:szCs w:val="24"/>
+        </w:rPr>
+        <w:t>\begin{equation}</w:t>
+      </w:r>
+    </w:p>
+    <w:p>
+      <w:pPr>
+        <w:rPr>
+          <w:rFonts w:ascii="Times New Roman" w:hAnsi="Times New Roman" w:cs="Times New Roman"/>
+          <w:sz w:val="24"/>
+          <w:szCs w:val="24"/>
+        </w:rPr>
+      </w:pPr>
+      <w:r>
+        <w:rPr>
+          <w:rFonts w:ascii="Times New Roman" w:hAnsi="Times New Roman" w:cs="Times New Roman"/>
+          <w:sz w:val="24"/>
+          <w:szCs w:val="24"/>
+        </w:rPr>
+        <w:t>\</w:t>
+      </w:r>
+      <w:proofErr w:type="spellStart"/>
+      <w:r>
+        <w:rPr>
+          <w:rFonts w:ascii="Times New Roman" w:hAnsi="Times New Roman" w:cs="Times New Roman"/>
+          <w:sz w:val="24"/>
+          <w:szCs w:val="24"/>
+        </w:rPr>
+        <w:t>centering</w:t>
+      </w:r>
+      <w:proofErr w:type="spellEnd"/>
+    </w:p>
+    <w:p>
+      <w:pPr>
+        <w:rPr>
+          <w:rFonts w:ascii="Times New Roman" w:hAnsi="Times New Roman" w:cs="Times New Roman"/>
+          <w:sz w:val="24"/>
+          <w:szCs w:val="24"/>
+        </w:rPr>
+      </w:pPr>
+      <w:r>
+        <w:rPr>
+          <w:rFonts w:ascii="Times New Roman" w:hAnsi="Times New Roman" w:cs="Times New Roman"/>
+          <w:sz w:val="24"/>
+          <w:szCs w:val="24"/>
+        </w:rPr>
+        <w:t>P = \frac{True positives}{All detections made by the model}</w:t>
+      </w:r>
+    </w:p>
+    <w:p>
+      <w:pPr>
+        <w:rPr>
+          <w:rFonts w:ascii="Times New Roman" w:hAnsi="Times New Roman" w:cs="Times New Roman"/>
+          <w:sz w:val="24"/>
+          <w:szCs w:val="24"/>
+        </w:rPr>
+      </w:pPr>
+      <w:r>
+        <w:rPr>
+          <w:rFonts w:ascii="Times New Roman" w:hAnsi="Times New Roman" w:cs="Times New Roman"/>
+          <w:sz w:val="24"/>
+          <w:szCs w:val="24"/>
+        </w:rPr>
+        <w:t>\end{equation}</w:t>
+      </w:r>
+    </w:p>
+    <w:p>
+      <w:pPr>
+        <w:rPr>
+          <w:rFonts w:ascii="Times New Roman" w:hAnsi="Times New Roman" w:cs="Times New Roman"/>
+          <w:sz w:val="24"/>
+          <w:szCs w:val="24"/>
+        </w:rPr>
       </w:pPr>
       <w:r>
         <w:rPr>
@@ -3937,77 +4663,379 @@
           <w:szCs w:val="24"/>
         </w:rPr>
         <w:lastRenderedPageBreak/>
-        <w:t>(insert appropriate image)</w:t>
-      </w:r>
-    </w:p>
-    <w:p>
-      <w:pPr>
-        <w:rPr>
-          <w:rFonts w:ascii="Times New Roman" w:hAnsi="Times New Roman" w:cs="Times New Roman"/>
-          <w:sz w:val="24"/>
-          <w:szCs w:val="24"/>
-        </w:rPr>
-      </w:pPr>
-    </w:p>
-    <w:p>
-      <w:pPr>
-        <w:rPr>
-          <w:rFonts w:ascii="Times New Roman" w:hAnsi="Times New Roman" w:cs="Times New Roman"/>
-          <w:sz w:val="24"/>
-          <w:szCs w:val="24"/>
-        </w:rPr>
-      </w:pPr>
-    </w:p>
-    <w:p>
-      <w:pPr>
-        <w:rPr>
-          <w:rFonts w:ascii="Times New Roman" w:hAnsi="Times New Roman" w:cs="Times New Roman"/>
-          <w:sz w:val="24"/>
-          <w:szCs w:val="24"/>
-        </w:rPr>
-      </w:pPr>
-    </w:p>
-    <w:p>
-      <w:pPr>
-        <w:rPr>
-          <w:rFonts w:ascii="Times New Roman" w:hAnsi="Times New Roman" w:cs="Times New Roman"/>
-          <w:sz w:val="24"/>
-          <w:szCs w:val="24"/>
-        </w:rPr>
-      </w:pPr>
-    </w:p>
-    <w:p>
-      <w:pPr>
-        <w:rPr>
-          <w:rFonts w:ascii="Times New Roman" w:hAnsi="Times New Roman" w:cs="Times New Roman"/>
-          <w:sz w:val="24"/>
-          <w:szCs w:val="24"/>
-        </w:rPr>
-      </w:pPr>
-    </w:p>
-    <w:p>
-      <w:pPr>
-        <w:rPr>
-          <w:rFonts w:ascii="Times New Roman" w:hAnsi="Times New Roman" w:cs="Times New Roman"/>
-          <w:sz w:val="24"/>
-          <w:szCs w:val="24"/>
-        </w:rPr>
-      </w:pPr>
-      <w:r>
-        <w:rPr>
-          <w:rFonts w:ascii="Times New Roman" w:hAnsi="Times New Roman" w:cs="Times New Roman"/>
-          <w:sz w:val="24"/>
-          <w:szCs w:val="24"/>
-        </w:rPr>
-        <w:t>\section{Perf</w:t>
-      </w:r>
-      <w:r>
-        <w:rPr>
-          <w:rFonts w:ascii="Times New Roman" w:hAnsi="Times New Roman" w:cs="Times New Roman"/>
-          <w:sz w:val="24"/>
-          <w:szCs w:val="24"/>
-        </w:rPr>
-        <w:t>o</w:t>
+        <w:t xml:space="preserve"> \item </w:t>
+      </w:r>
+      <w:r>
+        <w:rPr>
+          <w:rFonts w:ascii="Times New Roman" w:hAnsi="Times New Roman" w:cs="Times New Roman"/>
+          <w:b/>
+          <w:bCs/>
+          <w:sz w:val="24"/>
+          <w:szCs w:val="24"/>
+        </w:rPr>
+        <w:t>Recall</w:t>
+      </w:r>
+      <w:r>
+        <w:rPr>
+          <w:rFonts w:ascii="Times New Roman" w:hAnsi="Times New Roman" w:cs="Times New Roman"/>
+          <w:sz w:val="24"/>
+          <w:szCs w:val="24"/>
+        </w:rPr>
+        <w:t xml:space="preserve"> – The degree to which the model can detect all true positives amongst all ground truths. Mathematically, it is the ratio of the number of true positives to all ground truths and is given by</w:t>
+      </w:r>
+    </w:p>
+    <w:p>
+      <w:pPr>
+        <w:rPr>
+          <w:rFonts w:ascii="Times New Roman" w:hAnsi="Times New Roman" w:cs="Times New Roman"/>
+          <w:sz w:val="24"/>
+          <w:szCs w:val="24"/>
+        </w:rPr>
+      </w:pPr>
+      <w:r>
+        <w:rPr>
+          <w:rFonts w:ascii="Times New Roman" w:hAnsi="Times New Roman" w:cs="Times New Roman"/>
+          <w:sz w:val="24"/>
+          <w:szCs w:val="24"/>
+        </w:rPr>
+        <w:t>\begin{equation}</w:t>
+      </w:r>
+    </w:p>
+    <w:p>
+      <w:pPr>
+        <w:rPr>
+          <w:rFonts w:ascii="Times New Roman" w:hAnsi="Times New Roman" w:cs="Times New Roman"/>
+          <w:sz w:val="24"/>
+          <w:szCs w:val="24"/>
+        </w:rPr>
+      </w:pPr>
+      <w:r>
+        <w:rPr>
+          <w:rFonts w:ascii="Times New Roman" w:hAnsi="Times New Roman" w:cs="Times New Roman"/>
+          <w:sz w:val="24"/>
+          <w:szCs w:val="24"/>
+        </w:rPr>
+        <w:t>\</w:t>
+      </w:r>
+      <w:proofErr w:type="spellStart"/>
+      <w:r>
+        <w:rPr>
+          <w:rFonts w:ascii="Times New Roman" w:hAnsi="Times New Roman" w:cs="Times New Roman"/>
+          <w:sz w:val="24"/>
+          <w:szCs w:val="24"/>
+        </w:rPr>
+        <w:t>centering</w:t>
+      </w:r>
+      <w:proofErr w:type="spellEnd"/>
+    </w:p>
+    <w:p>
+      <w:pPr>
+        <w:rPr>
+          <w:rFonts w:ascii="Times New Roman" w:hAnsi="Times New Roman" w:cs="Times New Roman"/>
+          <w:sz w:val="24"/>
+          <w:szCs w:val="24"/>
+        </w:rPr>
+      </w:pPr>
+      <w:r>
+        <w:rPr>
+          <w:rFonts w:ascii="Times New Roman" w:hAnsi="Times New Roman" w:cs="Times New Roman"/>
+          <w:sz w:val="24"/>
+          <w:szCs w:val="24"/>
+        </w:rPr>
+        <w:t>R = \frac{True positives}{All ground truths}</w:t>
+      </w:r>
+    </w:p>
+    <w:p>
+      <w:pPr>
+        <w:rPr>
+          <w:rFonts w:ascii="Times New Roman" w:hAnsi="Times New Roman" w:cs="Times New Roman"/>
+          <w:sz w:val="24"/>
+          <w:szCs w:val="24"/>
+        </w:rPr>
+      </w:pPr>
+    </w:p>
+    <w:p>
+      <w:pPr>
+        <w:rPr>
+          <w:rFonts w:ascii="Times New Roman" w:hAnsi="Times New Roman" w:cs="Times New Roman"/>
+          <w:sz w:val="24"/>
+          <w:szCs w:val="24"/>
+        </w:rPr>
+      </w:pPr>
+      <w:r>
+        <w:rPr>
+          <w:rFonts w:ascii="Times New Roman" w:hAnsi="Times New Roman" w:cs="Times New Roman"/>
+          <w:sz w:val="24"/>
+          <w:szCs w:val="24"/>
+        </w:rPr>
+        <w:t xml:space="preserve">\end{equation} </w:t>
+      </w:r>
+    </w:p>
+    <w:p>
+      <w:pPr>
+        <w:rPr>
+          <w:rFonts w:ascii="Times New Roman" w:hAnsi="Times New Roman" w:cs="Times New Roman"/>
+          <w:sz w:val="24"/>
+          <w:szCs w:val="24"/>
+        </w:rPr>
+      </w:pPr>
+      <w:r>
+        <w:rPr>
+          <w:rFonts w:ascii="Times New Roman" w:hAnsi="Times New Roman" w:cs="Times New Roman"/>
+          <w:b/>
+          <w:bCs/>
+          <w:sz w:val="24"/>
+          <w:szCs w:val="24"/>
+        </w:rPr>
+        <w:t>A good model has a high precision as well as high recall</w:t>
+      </w:r>
+      <w:r>
+        <w:rPr>
+          <w:rFonts w:ascii="Times New Roman" w:hAnsi="Times New Roman" w:cs="Times New Roman"/>
+          <w:sz w:val="24"/>
+          <w:szCs w:val="24"/>
+        </w:rPr>
+        <w:t>.</w:t>
+      </w:r>
+    </w:p>
+    <w:p>
+      <w:pPr>
+        <w:rPr>
+          <w:rFonts w:ascii="Times New Roman" w:hAnsi="Times New Roman" w:cs="Times New Roman"/>
+          <w:sz w:val="24"/>
+          <w:szCs w:val="24"/>
+        </w:rPr>
+      </w:pPr>
+    </w:p>
+    <w:p>
+      <w:pPr>
+        <w:rPr>
+          <w:rFonts w:ascii="Times New Roman" w:hAnsi="Times New Roman" w:cs="Times New Roman"/>
+          <w:sz w:val="24"/>
+          <w:szCs w:val="24"/>
+        </w:rPr>
+      </w:pPr>
+      <w:r>
+        <w:rPr>
+          <w:rFonts w:ascii="Times New Roman" w:hAnsi="Times New Roman" w:cs="Times New Roman"/>
+          <w:sz w:val="24"/>
+          <w:szCs w:val="24"/>
+        </w:rPr>
+        <w:t xml:space="preserve"> \item </w:t>
+      </w:r>
+      <w:r>
+        <w:rPr>
+          <w:rFonts w:ascii="Times New Roman" w:hAnsi="Times New Roman" w:cs="Times New Roman"/>
+          <w:b/>
+          <w:bCs/>
+          <w:sz w:val="24"/>
+          <w:szCs w:val="24"/>
+        </w:rPr>
+        <w:t>Precision–recall curve</w:t>
+      </w:r>
+      <w:r>
+        <w:rPr>
+          <w:rFonts w:ascii="Times New Roman" w:hAnsi="Times New Roman" w:cs="Times New Roman"/>
+          <w:sz w:val="24"/>
+          <w:szCs w:val="24"/>
+        </w:rPr>
+        <w:t xml:space="preserve"> – It is simply the plot of the variation of precision against the recall against </w:t>
+      </w:r>
+      <w:r>
+        <w:rPr>
+          <w:rFonts w:ascii="Times New Roman" w:hAnsi="Times New Roman" w:cs="Times New Roman"/>
+          <w:sz w:val="24"/>
+          <w:szCs w:val="24"/>
+        </w:rPr>
+        <w:t xml:space="preserve">the </w:t>
+      </w:r>
+      <w:r>
+        <w:rPr>
+          <w:rFonts w:ascii="Times New Roman" w:hAnsi="Times New Roman" w:cs="Times New Roman"/>
+          <w:sz w:val="24"/>
+          <w:szCs w:val="24"/>
+        </w:rPr>
+        <w:t>variation of confidence values</w:t>
+      </w:r>
+      <w:r>
+        <w:rPr>
+          <w:rFonts w:ascii="Times New Roman" w:hAnsi="Times New Roman" w:cs="Times New Roman"/>
+          <w:sz w:val="24"/>
+          <w:szCs w:val="24"/>
+        </w:rPr>
+        <w:t>. A good model will give high precision values even when confidence is varied significantly.</w:t>
+      </w:r>
+    </w:p>
+    <w:p>
+      <w:pPr>
+        <w:rPr>
+          <w:rFonts w:ascii="Times New Roman" w:hAnsi="Times New Roman" w:cs="Times New Roman"/>
+          <w:sz w:val="24"/>
+          <w:szCs w:val="24"/>
+        </w:rPr>
+      </w:pPr>
+      <w:r>
+        <w:rPr>
+          <w:rFonts w:ascii="Times New Roman" w:hAnsi="Times New Roman" w:cs="Times New Roman"/>
+          <w:sz w:val="24"/>
+          <w:szCs w:val="24"/>
+        </w:rPr>
+        <w:t xml:space="preserve"> \item </w:t>
+      </w:r>
+      <w:r>
+        <w:rPr>
+          <w:rFonts w:ascii="Times New Roman" w:hAnsi="Times New Roman" w:cs="Times New Roman"/>
+          <w:b/>
+          <w:bCs/>
+          <w:sz w:val="24"/>
+          <w:szCs w:val="24"/>
+        </w:rPr>
+        <w:t>Average precision</w:t>
+      </w:r>
+      <w:r>
+        <w:rPr>
+          <w:rFonts w:ascii="Times New Roman" w:hAnsi="Times New Roman" w:cs="Times New Roman"/>
+          <w:sz w:val="24"/>
+          <w:szCs w:val="24"/>
+        </w:rPr>
+        <w:t xml:space="preserve"> – When the area under the precision-recall curve is calculated at </w:t>
+      </w:r>
+      <w:r>
+        <w:rPr>
+          <w:rFonts w:ascii="Times New Roman" w:hAnsi="Times New Roman" w:cs="Times New Roman"/>
+          <w:sz w:val="24"/>
+          <w:szCs w:val="24"/>
+        </w:rPr>
+        <w:t xml:space="preserve">the </w:t>
+      </w:r>
+      <w:proofErr w:type="spellStart"/>
+      <w:r>
+        <w:rPr>
+          <w:rFonts w:ascii="Times New Roman" w:hAnsi="Times New Roman" w:cs="Times New Roman"/>
+          <w:sz w:val="24"/>
+          <w:szCs w:val="24"/>
+        </w:rPr>
+        <w:t>IoU</w:t>
+      </w:r>
+      <w:proofErr w:type="spellEnd"/>
+      <w:r>
+        <w:rPr>
+          <w:rFonts w:ascii="Times New Roman" w:hAnsi="Times New Roman" w:cs="Times New Roman"/>
+          <w:sz w:val="24"/>
+          <w:szCs w:val="24"/>
+        </w:rPr>
+        <w:t xml:space="preserve">@$\alpha$ threshold then we get this value. Formally, </w:t>
+      </w:r>
+      <w:r>
+        <w:rPr>
+          <w:rFonts w:ascii="Times New Roman" w:hAnsi="Times New Roman" w:cs="Times New Roman"/>
+          <w:sz w:val="24"/>
+          <w:szCs w:val="24"/>
+        </w:rPr>
+        <w:t>it is</w:t>
+      </w:r>
+      <w:r>
+        <w:rPr>
+          <w:rFonts w:ascii="Times New Roman" w:hAnsi="Times New Roman" w:cs="Times New Roman"/>
+          <w:sz w:val="24"/>
+          <w:szCs w:val="24"/>
+        </w:rPr>
+        <w:t xml:space="preserve"> defined using the following integral.</w:t>
+      </w:r>
+    </w:p>
+    <w:p>
+      <w:pPr>
+        <w:rPr>
+          <w:rFonts w:ascii="Times New Roman" w:hAnsi="Times New Roman" w:cs="Times New Roman"/>
+          <w:sz w:val="24"/>
+          <w:szCs w:val="24"/>
+        </w:rPr>
+      </w:pPr>
+      <w:r>
+        <w:rPr>
+          <w:rFonts w:ascii="Times New Roman" w:hAnsi="Times New Roman" w:cs="Times New Roman"/>
+          <w:sz w:val="24"/>
+          <w:szCs w:val="24"/>
+        </w:rPr>
+        <w:t>\begin{equation}</w:t>
+      </w:r>
+    </w:p>
+    <w:p>
+      <w:pPr>
+        <w:rPr>
+          <w:rFonts w:ascii="Times New Roman" w:hAnsi="Times New Roman" w:cs="Times New Roman"/>
+          <w:sz w:val="24"/>
+          <w:szCs w:val="24"/>
+        </w:rPr>
+      </w:pPr>
+      <w:r>
+        <w:rPr>
+          <w:rFonts w:ascii="Times New Roman" w:hAnsi="Times New Roman" w:cs="Times New Roman"/>
+          <w:sz w:val="24"/>
+          <w:szCs w:val="24"/>
+        </w:rPr>
+        <w:t>\</w:t>
+      </w:r>
+      <w:proofErr w:type="spellStart"/>
+      <w:r>
+        <w:rPr>
+          <w:rFonts w:ascii="Times New Roman" w:hAnsi="Times New Roman" w:cs="Times New Roman"/>
+          <w:sz w:val="24"/>
+          <w:szCs w:val="24"/>
+        </w:rPr>
+        <w:t>centering</w:t>
+      </w:r>
+      <w:proofErr w:type="spellEnd"/>
+    </w:p>
+    <w:p>
+      <w:pPr>
+        <w:rPr>
+          <w:rFonts w:ascii="Times New Roman" w:hAnsi="Times New Roman" w:cs="Times New Roman"/>
+          <w:sz w:val="24"/>
+          <w:szCs w:val="24"/>
+        </w:rPr>
+      </w:pPr>
+      <w:r>
+        <w:rPr>
+          <w:rFonts w:ascii="Times New Roman" w:hAnsi="Times New Roman" w:cs="Times New Roman"/>
+          <w:sz w:val="24"/>
+          <w:szCs w:val="24"/>
+        </w:rPr>
+        <w:t xml:space="preserve">AP@\alpha = </w:t>
+      </w:r>
+      <w:r>
+        <w:rPr>
+          <w:rFonts w:ascii="Times New Roman" w:hAnsi="Times New Roman" w:cs="Times New Roman"/>
+          <w:sz w:val="24"/>
+          <w:szCs w:val="24"/>
+        </w:rPr>
+        <w:t>\int\limits_{0}^{1} p(r)</w:t>
+      </w:r>
+      <w:r>
+        <w:rPr>
+          <w:rFonts w:ascii="Times New Roman" w:hAnsi="Times New Roman" w:cs="Times New Roman"/>
+          <w:sz w:val="24"/>
+          <w:szCs w:val="24"/>
+        </w:rPr>
+        <w:t xml:space="preserve"> \ \</w:t>
+      </w:r>
+      <w:proofErr w:type="spellStart"/>
+      <w:r>
+        <w:rPr>
+          <w:rFonts w:ascii="Times New Roman" w:hAnsi="Times New Roman" w:cs="Times New Roman"/>
+          <w:sz w:val="24"/>
+          <w:szCs w:val="24"/>
+        </w:rPr>
+        <w:t>mathrm</w:t>
+      </w:r>
+      <w:proofErr w:type="spellEnd"/>
+      <w:r>
+        <w:rPr>
+          <w:rFonts w:ascii="Times New Roman" w:hAnsi="Times New Roman" w:cs="Times New Roman"/>
+          <w:sz w:val="24"/>
+          <w:szCs w:val="24"/>
+        </w:rPr>
+        <w:t xml:space="preserve">{d} </w:t>
       </w:r>
       <w:r>
         <w:rPr>
@@ -4017,13 +5045,274 @@
         </w:rPr>
         <w:t>r</w:t>
       </w:r>
-      <w:r>
-        <w:rPr>
-          <w:rFonts w:ascii="Times New Roman" w:hAnsi="Times New Roman" w:cs="Times New Roman"/>
-          <w:sz w:val="24"/>
-          <w:szCs w:val="24"/>
-        </w:rPr>
-        <w:t>mance metrics for evaluating object detection models</w:t>
+    </w:p>
+    <w:p>
+      <w:pPr>
+        <w:rPr>
+          <w:rFonts w:ascii="Times New Roman" w:hAnsi="Times New Roman" w:cs="Times New Roman"/>
+          <w:sz w:val="24"/>
+          <w:szCs w:val="24"/>
+        </w:rPr>
+      </w:pPr>
+      <w:r>
+        <w:rPr>
+          <w:rFonts w:ascii="Times New Roman" w:hAnsi="Times New Roman" w:cs="Times New Roman"/>
+          <w:sz w:val="24"/>
+          <w:szCs w:val="24"/>
+        </w:rPr>
+        <w:t>\end{equation}</w:t>
+      </w:r>
+    </w:p>
+    <w:p>
+      <w:pPr>
+        <w:rPr>
+          <w:rFonts w:ascii="Times New Roman" w:hAnsi="Times New Roman" w:cs="Times New Roman"/>
+          <w:sz w:val="24"/>
+          <w:szCs w:val="24"/>
+        </w:rPr>
+      </w:pPr>
+    </w:p>
+    <w:p>
+      <w:pPr>
+        <w:rPr>
+          <w:rFonts w:ascii="Times New Roman" w:hAnsi="Times New Roman" w:cs="Times New Roman"/>
+          <w:sz w:val="24"/>
+          <w:szCs w:val="24"/>
+        </w:rPr>
+      </w:pPr>
+      <w:r>
+        <w:rPr>
+          <w:rFonts w:ascii="Times New Roman" w:hAnsi="Times New Roman" w:cs="Times New Roman"/>
+          <w:sz w:val="24"/>
+          <w:szCs w:val="24"/>
+        </w:rPr>
+        <w:t>\end{itemize}</w:t>
+      </w:r>
+    </w:p>
+    <w:p>
+      <w:pPr>
+        <w:rPr>
+          <w:rFonts w:ascii="Times New Roman" w:hAnsi="Times New Roman" w:cs="Times New Roman"/>
+          <w:sz w:val="24"/>
+          <w:szCs w:val="24"/>
+        </w:rPr>
+      </w:pPr>
+    </w:p>
+    <w:p>
+      <w:pPr>
+        <w:rPr>
+          <w:rFonts w:ascii="Times New Roman" w:hAnsi="Times New Roman" w:cs="Times New Roman"/>
+          <w:sz w:val="24"/>
+          <w:szCs w:val="24"/>
+        </w:rPr>
+      </w:pPr>
+      <w:r>
+        <w:rPr>
+          <w:rFonts w:ascii="Times New Roman" w:hAnsi="Times New Roman" w:cs="Times New Roman"/>
+          <w:sz w:val="24"/>
+          <w:szCs w:val="24"/>
+        </w:rPr>
+        <w:t>Now we are at a stage where we can understand the next important metric</w:t>
+      </w:r>
+    </w:p>
+    <w:p>
+      <w:pPr>
+        <w:rPr>
+          <w:rFonts w:ascii="Times New Roman" w:hAnsi="Times New Roman" w:cs="Times New Roman"/>
+          <w:sz w:val="24"/>
+          <w:szCs w:val="24"/>
+        </w:rPr>
+      </w:pPr>
+    </w:p>
+    <w:p>
+      <w:pPr>
+        <w:rPr>
+          <w:rFonts w:ascii="Times New Roman" w:hAnsi="Times New Roman" w:cs="Times New Roman"/>
+          <w:sz w:val="24"/>
+          <w:szCs w:val="24"/>
+        </w:rPr>
+      </w:pPr>
+      <w:r>
+        <w:rPr>
+          <w:rFonts w:ascii="Times New Roman" w:hAnsi="Times New Roman" w:cs="Times New Roman"/>
+          <w:sz w:val="24"/>
+          <w:szCs w:val="24"/>
+        </w:rPr>
+        <w:t>\subsection{</w:t>
+      </w:r>
+      <w:r>
+        <w:rPr>
+          <w:rFonts w:ascii="Times New Roman" w:hAnsi="Times New Roman" w:cs="Times New Roman"/>
+          <w:sz w:val="24"/>
+          <w:szCs w:val="24"/>
+        </w:rPr>
+        <w:t xml:space="preserve">Mean </w:t>
+      </w:r>
+      <w:r>
+        <w:rPr>
+          <w:rFonts w:ascii="Times New Roman" w:hAnsi="Times New Roman" w:cs="Times New Roman"/>
+          <w:sz w:val="24"/>
+          <w:szCs w:val="24"/>
+        </w:rPr>
+        <w:t>Average Precision (</w:t>
+      </w:r>
+      <w:proofErr w:type="spellStart"/>
+      <w:r>
+        <w:rPr>
+          <w:rFonts w:ascii="Times New Roman" w:hAnsi="Times New Roman" w:cs="Times New Roman"/>
+          <w:sz w:val="24"/>
+          <w:szCs w:val="24"/>
+        </w:rPr>
+        <w:t>mAP</w:t>
+      </w:r>
+      <w:proofErr w:type="spellEnd"/>
+      <w:r>
+        <w:rPr>
+          <w:rFonts w:ascii="Times New Roman" w:hAnsi="Times New Roman" w:cs="Times New Roman"/>
+          <w:sz w:val="24"/>
+          <w:szCs w:val="24"/>
+        </w:rPr>
+        <w:t>)</w:t>
+      </w:r>
+      <w:r>
+        <w:rPr>
+          <w:rFonts w:ascii="Times New Roman" w:hAnsi="Times New Roman" w:cs="Times New Roman"/>
+          <w:sz w:val="24"/>
+          <w:szCs w:val="24"/>
+        </w:rPr>
+        <w:t xml:space="preserve">} </w:t>
+      </w:r>
+    </w:p>
+    <w:p>
+      <w:pPr>
+        <w:rPr>
+          <w:rFonts w:ascii="Times New Roman" w:hAnsi="Times New Roman" w:cs="Times New Roman"/>
+          <w:sz w:val="24"/>
+          <w:szCs w:val="24"/>
+        </w:rPr>
+      </w:pPr>
+      <w:r>
+        <w:rPr>
+          <w:rFonts w:ascii="Times New Roman" w:hAnsi="Times New Roman" w:cs="Times New Roman"/>
+          <w:sz w:val="24"/>
+          <w:szCs w:val="24"/>
+        </w:rPr>
+        <w:t>For each class, the average precision as defined above is calculated. This roughly translates to No. of average precision values $\</w:t>
+      </w:r>
+      <w:proofErr w:type="spellStart"/>
+      <w:r>
+        <w:rPr>
+          <w:rFonts w:ascii="Times New Roman" w:hAnsi="Times New Roman" w:cs="Times New Roman"/>
+          <w:sz w:val="24"/>
+          <w:szCs w:val="24"/>
+        </w:rPr>
+        <w:t>approx</w:t>
+      </w:r>
+      <w:proofErr w:type="spellEnd"/>
+      <w:r>
+        <w:rPr>
+          <w:rFonts w:ascii="Times New Roman" w:hAnsi="Times New Roman" w:cs="Times New Roman"/>
+          <w:sz w:val="24"/>
+          <w:szCs w:val="24"/>
+        </w:rPr>
+        <w:t>$ No. of classes. When the average of these average precision is taken we get what we know as the mean average precision. For $n$ classes we can simply calculate it as follows:</w:t>
+      </w:r>
+    </w:p>
+    <w:p>
+      <w:pPr>
+        <w:rPr>
+          <w:rFonts w:ascii="Times New Roman" w:hAnsi="Times New Roman" w:cs="Times New Roman"/>
+          <w:sz w:val="24"/>
+          <w:szCs w:val="24"/>
+        </w:rPr>
+      </w:pPr>
+      <w:r>
+        <w:rPr>
+          <w:rFonts w:ascii="Times New Roman" w:hAnsi="Times New Roman" w:cs="Times New Roman"/>
+          <w:sz w:val="24"/>
+          <w:szCs w:val="24"/>
+        </w:rPr>
+        <w:t>\begin{equation}</w:t>
+      </w:r>
+    </w:p>
+    <w:p>
+      <w:pPr>
+        <w:rPr>
+          <w:rFonts w:ascii="Times New Roman" w:hAnsi="Times New Roman" w:cs="Times New Roman"/>
+          <w:sz w:val="24"/>
+          <w:szCs w:val="24"/>
+        </w:rPr>
+      </w:pPr>
+      <w:r>
+        <w:rPr>
+          <w:rFonts w:ascii="Times New Roman" w:hAnsi="Times New Roman" w:cs="Times New Roman"/>
+          <w:sz w:val="24"/>
+          <w:szCs w:val="24"/>
+        </w:rPr>
+        <w:t>\</w:t>
+      </w:r>
+      <w:proofErr w:type="spellStart"/>
+      <w:r>
+        <w:rPr>
+          <w:rFonts w:ascii="Times New Roman" w:hAnsi="Times New Roman" w:cs="Times New Roman"/>
+          <w:sz w:val="24"/>
+          <w:szCs w:val="24"/>
+        </w:rPr>
+        <w:t>centering</w:t>
+      </w:r>
+      <w:proofErr w:type="spellEnd"/>
+    </w:p>
+    <w:p>
+      <w:pPr>
+        <w:rPr>
+          <w:rFonts w:ascii="Times New Roman" w:hAnsi="Times New Roman" w:cs="Times New Roman"/>
+          <w:sz w:val="24"/>
+          <w:szCs w:val="24"/>
+        </w:rPr>
+      </w:pPr>
+      <w:proofErr w:type="spellStart"/>
+      <w:r>
+        <w:rPr>
+          <w:rFonts w:ascii="Times New Roman" w:hAnsi="Times New Roman" w:cs="Times New Roman"/>
+          <w:sz w:val="24"/>
+          <w:szCs w:val="24"/>
+        </w:rPr>
+        <w:t>mAP</w:t>
+      </w:r>
+      <w:proofErr w:type="spellEnd"/>
+      <w:r>
+        <w:rPr>
+          <w:rFonts w:ascii="Times New Roman" w:hAnsi="Times New Roman" w:cs="Times New Roman"/>
+          <w:sz w:val="24"/>
+          <w:szCs w:val="24"/>
+        </w:rPr>
+        <w:t>@\alpha = \frac{</w:t>
+      </w:r>
+      <w:r>
+        <w:rPr>
+          <w:rFonts w:ascii="Times New Roman" w:hAnsi="Times New Roman" w:cs="Times New Roman"/>
+          <w:sz w:val="24"/>
+          <w:szCs w:val="24"/>
+        </w:rPr>
+        <w:t>\sum_{</w:t>
+      </w:r>
+      <w:proofErr w:type="spellStart"/>
+      <w:r>
+        <w:rPr>
+          <w:rFonts w:ascii="Times New Roman" w:hAnsi="Times New Roman" w:cs="Times New Roman"/>
+          <w:sz w:val="24"/>
+          <w:szCs w:val="24"/>
+        </w:rPr>
+        <w:t>i</w:t>
+      </w:r>
+      <w:proofErr w:type="spellEnd"/>
+      <w:r>
+        <w:rPr>
+          <w:rFonts w:ascii="Times New Roman" w:hAnsi="Times New Roman" w:cs="Times New Roman"/>
+          <w:sz w:val="24"/>
+          <w:szCs w:val="24"/>
+        </w:rPr>
+        <w:t>=1</w:t>
       </w:r>
       <w:r>
         <w:rPr>
@@ -4033,21 +5322,81 @@
         </w:rPr>
         <w:t>}</w:t>
       </w:r>
-    </w:p>
-    <w:p>
-      <w:pPr>
-        <w:rPr>
-          <w:rFonts w:ascii="Times New Roman" w:hAnsi="Times New Roman" w:cs="Times New Roman"/>
-          <w:sz w:val="24"/>
-          <w:szCs w:val="24"/>
-        </w:rPr>
-      </w:pPr>
-      <w:r>
-        <w:rPr>
-          <w:rFonts w:ascii="Times New Roman" w:hAnsi="Times New Roman" w:cs="Times New Roman"/>
-          <w:sz w:val="24"/>
-          <w:szCs w:val="24"/>
-        </w:rPr>
+      <w:r>
+        <w:rPr>
+          <w:rFonts w:ascii="Times New Roman" w:hAnsi="Times New Roman" w:cs="Times New Roman"/>
+          <w:sz w:val="24"/>
+          <w:szCs w:val="24"/>
+        </w:rPr>
+        <w:t>^</w:t>
+      </w:r>
+      <w:r>
+        <w:rPr>
+          <w:rFonts w:ascii="Times New Roman" w:hAnsi="Times New Roman" w:cs="Times New Roman"/>
+          <w:sz w:val="24"/>
+          <w:szCs w:val="24"/>
+        </w:rPr>
+        <w:t>{n}</w:t>
+      </w:r>
+      <w:r>
+        <w:rPr>
+          <w:rFonts w:ascii="Times New Roman" w:hAnsi="Times New Roman" w:cs="Times New Roman"/>
+          <w:sz w:val="24"/>
+          <w:szCs w:val="24"/>
+        </w:rPr>
+        <w:t xml:space="preserve"> AP_{</w:t>
+      </w:r>
+      <w:proofErr w:type="spellStart"/>
+      <w:r>
+        <w:rPr>
+          <w:rFonts w:ascii="Times New Roman" w:hAnsi="Times New Roman" w:cs="Times New Roman"/>
+          <w:sz w:val="24"/>
+          <w:szCs w:val="24"/>
+        </w:rPr>
+        <w:t>i</w:t>
+      </w:r>
+      <w:proofErr w:type="spellEnd"/>
+      <w:r>
+        <w:rPr>
+          <w:rFonts w:ascii="Times New Roman" w:hAnsi="Times New Roman" w:cs="Times New Roman"/>
+          <w:sz w:val="24"/>
+          <w:szCs w:val="24"/>
+        </w:rPr>
+        <w:t>}}{n}</w:t>
+      </w:r>
+    </w:p>
+    <w:p>
+      <w:pPr>
+        <w:rPr>
+          <w:rFonts w:ascii="Times New Roman" w:hAnsi="Times New Roman" w:cs="Times New Roman"/>
+          <w:sz w:val="24"/>
+          <w:szCs w:val="24"/>
+        </w:rPr>
+      </w:pPr>
+      <w:r>
+        <w:rPr>
+          <w:rFonts w:ascii="Times New Roman" w:hAnsi="Times New Roman" w:cs="Times New Roman"/>
+          <w:sz w:val="24"/>
+          <w:szCs w:val="24"/>
+        </w:rPr>
+        <w:t>\end{equation}</w:t>
+      </w:r>
+    </w:p>
+    <w:p>
+      <w:pPr>
+        <w:rPr>
+          <w:rFonts w:ascii="Times New Roman" w:hAnsi="Times New Roman" w:cs="Times New Roman"/>
+          <w:sz w:val="24"/>
+          <w:szCs w:val="24"/>
+        </w:rPr>
+      </w:pPr>
+      <w:r>
+        <w:rPr>
+          <w:rFonts w:ascii="Times New Roman" w:hAnsi="Times New Roman" w:cs="Times New Roman"/>
+          <w:sz w:val="24"/>
+          <w:szCs w:val="24"/>
+        </w:rPr>
+        <w:lastRenderedPageBreak/>
         <w:t>\section{</w:t>
       </w:r>
       <w:r>
@@ -4732,7 +6081,6 @@
           <w:sz w:val="24"/>
           <w:szCs w:val="24"/>
         </w:rPr>
-        <w:lastRenderedPageBreak/>
         <w:t>Increase network resolution in the same way as mentioned in 1. c.</w:t>
       </w:r>
     </w:p>
@@ -5166,6 +6514,7 @@
           <w:sz w:val="24"/>
           <w:szCs w:val="24"/>
         </w:rPr>
+        <w:lastRenderedPageBreak/>
         <w:t>{\</w:t>
       </w:r>
       <w:proofErr w:type="spellStart"/>
@@ -6072,16 +7421,7 @@
           <w:sz w:val="24"/>
           <w:szCs w:val="24"/>
         </w:rPr>
-        <w:t xml:space="preserve"> this valuable opportunity to do this </w:t>
-      </w:r>
-      <w:r>
-        <w:rPr>
-          <w:rFonts w:ascii="Times New Roman" w:hAnsi="Times New Roman" w:cs="Times New Roman"/>
-          <w:sz w:val="24"/>
-          <w:szCs w:val="24"/>
-        </w:rPr>
-        <w:lastRenderedPageBreak/>
-        <w:t xml:space="preserve">project. </w:t>
+        <w:t xml:space="preserve"> this valuable opportunity to do this project. </w:t>
       </w:r>
       <w:r>
         <w:rPr>
@@ -7165,6 +8505,16 @@
       <w:iCs/>
     </w:rPr>
   </w:style>
+  <w:style w:type="character" w:styleId="PlaceholderText">
+    <w:name w:val="Placeholder Text"/>
+    <w:basedOn w:val="DefaultParagraphFont"/>
+    <w:uiPriority w:val="99"/>
+    <w:semiHidden/>
+    <w:rsid w:val="00B11CB1"/>
+    <w:rPr>
+      <w:color w:val="808080"/>
+    </w:rPr>
+  </w:style>
 </w:styles>
 </file>
 

</xml_diff>